<commit_message>
docs: refrescar PDF/DOCX segfn fuente actual
</commit_message>
<xml_diff>
--- a/docs/ENTREGA_FINAL.docx
+++ b/docs/ENTREGA_FINAL.docx
@@ -5,7 +5,7 @@
     <w:p>
       <w:pPr>
         <w:pStyle w:val="Ttulo1"/>
-        <w:divId w:val="315497346"/>
+        <w:divId w:val="1121724235"/>
         <w:rPr>
           <w:rFonts w:ascii="Segoe UI" w:eastAsia="Times New Roman" w:hAnsi="Segoe UI" w:cs="Segoe UI"/>
           <w:lang w:val="es-ES"/>
@@ -21,7 +21,7 @@
     </w:p>
     <w:p>
       <w:pPr>
-        <w:divId w:val="836387740"/>
+        <w:divId w:val="1749647264"/>
         <w:rPr>
           <w:rFonts w:ascii="Segoe UI" w:eastAsia="Times New Roman" w:hAnsi="Segoe UI" w:cs="Segoe UI"/>
           <w:lang w:val="es-ES"/>
@@ -38,7 +38,7 @@
     </w:p>
     <w:p>
       <w:pPr>
-        <w:divId w:val="1541891179"/>
+        <w:divId w:val="1233850031"/>
         <w:rPr>
           <w:rFonts w:ascii="Segoe UI" w:eastAsia="Times New Roman" w:hAnsi="Segoe UI" w:cs="Segoe UI"/>
           <w:lang w:val="es-ES"/>
@@ -54,7 +54,7 @@
     </w:p>
     <w:p>
       <w:pPr>
-        <w:divId w:val="182323666"/>
+        <w:divId w:val="1410466117"/>
         <w:rPr>
           <w:rFonts w:ascii="Segoe UI" w:eastAsia="Times New Roman" w:hAnsi="Segoe UI" w:cs="Segoe UI"/>
           <w:lang w:val="es-ES"/>
@@ -71,7 +71,7 @@
     </w:p>
     <w:p>
       <w:pPr>
-        <w:divId w:val="948052257"/>
+        <w:divId w:val="838076682"/>
         <w:rPr>
           <w:rFonts w:ascii="Segoe UI" w:eastAsia="Times New Roman" w:hAnsi="Segoe UI" w:cs="Segoe UI"/>
           <w:lang w:val="es-ES"/>
@@ -87,7 +87,7 @@
     </w:p>
     <w:p>
       <w:pPr>
-        <w:divId w:val="304089177"/>
+        <w:divId w:val="1465854917"/>
         <w:rPr>
           <w:rFonts w:ascii="Segoe UI" w:eastAsia="Times New Roman" w:hAnsi="Segoe UI" w:cs="Segoe UI"/>
           <w:lang w:val="es-ES"/>
@@ -104,7 +104,7 @@
     </w:p>
     <w:p>
       <w:pPr>
-        <w:divId w:val="1008941515"/>
+        <w:divId w:val="838615586"/>
         <w:rPr>
           <w:rFonts w:ascii="Segoe UI" w:eastAsia="Times New Roman" w:hAnsi="Segoe UI" w:cs="Segoe UI"/>
           <w:lang w:val="es-ES"/>
@@ -120,7 +120,7 @@
     </w:p>
     <w:p>
       <w:pPr>
-        <w:divId w:val="674192348"/>
+        <w:divId w:val="567149822"/>
         <w:rPr>
           <w:rFonts w:ascii="Segoe UI" w:eastAsia="Times New Roman" w:hAnsi="Segoe UI" w:cs="Segoe UI"/>
           <w:lang w:val="es-ES"/>
@@ -137,7 +137,7 @@
     </w:p>
     <w:p>
       <w:pPr>
-        <w:divId w:val="426925850"/>
+        <w:divId w:val="257375875"/>
         <w:rPr>
           <w:rFonts w:ascii="Segoe UI" w:eastAsia="Times New Roman" w:hAnsi="Segoe UI" w:cs="Segoe UI"/>
           <w:lang w:val="es-ES"/>
@@ -154,7 +154,7 @@
     <w:p>
       <w:pPr>
         <w:pStyle w:val="Ttulo2"/>
-        <w:divId w:val="315497346"/>
+        <w:divId w:val="1121724235"/>
         <w:rPr>
           <w:rFonts w:ascii="Segoe UI" w:eastAsia="Times New Roman" w:hAnsi="Segoe UI" w:cs="Segoe UI"/>
           <w:lang w:val="es-ES"/>
@@ -171,7 +171,7 @@
     <w:p>
       <w:pPr>
         <w:pStyle w:val="NormalWeb"/>
-        <w:divId w:val="315497346"/>
+        <w:divId w:val="1121724235"/>
         <w:rPr>
           <w:rFonts w:ascii="Segoe UI" w:hAnsi="Segoe UI" w:cs="Segoe UI"/>
           <w:lang w:val="es-ES"/>
@@ -218,7 +218,7 @@
       </w:tblGrid>
       <w:tr>
         <w:trPr>
-          <w:divId w:val="315497346"/>
+          <w:divId w:val="1121724235"/>
           <w:tblHeader/>
         </w:trPr>
         <w:tc>
@@ -314,7 +314,7 @@
       </w:tr>
       <w:tr>
         <w:trPr>
-          <w:divId w:val="315497346"/>
+          <w:divId w:val="1121724235"/>
         </w:trPr>
         <w:tc>
           <w:tcPr>
@@ -397,7 +397,7 @@
       </w:tr>
       <w:tr>
         <w:trPr>
-          <w:divId w:val="315497346"/>
+          <w:divId w:val="1121724235"/>
         </w:trPr>
         <w:tc>
           <w:tcPr>
@@ -480,7 +480,7 @@
       </w:tr>
       <w:tr>
         <w:trPr>
-          <w:divId w:val="315497346"/>
+          <w:divId w:val="1121724235"/>
         </w:trPr>
         <w:tc>
           <w:tcPr>
@@ -599,7 +599,7 @@
       </w:tr>
       <w:tr>
         <w:trPr>
-          <w:divId w:val="315497346"/>
+          <w:divId w:val="1121724235"/>
         </w:trPr>
         <w:tc>
           <w:tcPr>
@@ -682,7 +682,7 @@
       </w:tr>
       <w:tr>
         <w:trPr>
-          <w:divId w:val="315497346"/>
+          <w:divId w:val="1121724235"/>
         </w:trPr>
         <w:tc>
           <w:tcPr>
@@ -767,7 +767,7 @@
     <w:p>
       <w:pPr>
         <w:pStyle w:val="NormalWeb"/>
-        <w:divId w:val="315497346"/>
+        <w:divId w:val="1121724235"/>
         <w:rPr>
           <w:rFonts w:ascii="Segoe UI" w:hAnsi="Segoe UI" w:cs="Segoe UI"/>
           <w:lang w:val="es-ES"/>
@@ -789,7 +789,7 @@
           <w:numId w:val="1"/>
         </w:numPr>
         <w:spacing w:before="100" w:beforeAutospacing="1" w:after="100" w:afterAutospacing="1"/>
-        <w:divId w:val="315497346"/>
+        <w:divId w:val="1121724235"/>
         <w:rPr>
           <w:rFonts w:ascii="Segoe UI" w:eastAsia="Times New Roman" w:hAnsi="Segoe UI" w:cs="Segoe UI"/>
           <w:lang w:val="es-ES"/>
@@ -810,7 +810,7 @@
           <w:numId w:val="1"/>
         </w:numPr>
         <w:spacing w:before="100" w:beforeAutospacing="1" w:after="100" w:afterAutospacing="1"/>
-        <w:divId w:val="315497346"/>
+        <w:divId w:val="1121724235"/>
         <w:rPr>
           <w:rFonts w:ascii="Segoe UI" w:eastAsia="Times New Roman" w:hAnsi="Segoe UI" w:cs="Segoe UI"/>
           <w:lang w:val="es-ES"/>
@@ -832,7 +832,7 @@
           <w:numId w:val="1"/>
         </w:numPr>
         <w:spacing w:before="100" w:beforeAutospacing="1" w:after="100" w:afterAutospacing="1"/>
-        <w:divId w:val="315497346"/>
+        <w:divId w:val="1121724235"/>
         <w:rPr>
           <w:rFonts w:ascii="Segoe UI" w:eastAsia="Times New Roman" w:hAnsi="Segoe UI" w:cs="Segoe UI"/>
           <w:lang w:val="es-ES"/>
@@ -849,7 +849,7 @@
     <w:p>
       <w:pPr>
         <w:pStyle w:val="NormalWeb"/>
-        <w:divId w:val="315497346"/>
+        <w:divId w:val="1121724235"/>
         <w:rPr>
           <w:rFonts w:ascii="Segoe UI" w:hAnsi="Segoe UI" w:cs="Segoe UI"/>
           <w:lang w:val="es-ES"/>
@@ -871,7 +871,7 @@
           <w:numId w:val="2"/>
         </w:numPr>
         <w:spacing w:before="100" w:beforeAutospacing="1" w:after="100" w:afterAutospacing="1"/>
-        <w:divId w:val="315497346"/>
+        <w:divId w:val="1121724235"/>
         <w:rPr>
           <w:rFonts w:ascii="Segoe UI" w:eastAsia="Times New Roman" w:hAnsi="Segoe UI" w:cs="Segoe UI"/>
           <w:lang w:val="es-ES"/>
@@ -892,7 +892,7 @@
           <w:numId w:val="2"/>
         </w:numPr>
         <w:spacing w:before="100" w:beforeAutospacing="1" w:after="100" w:afterAutospacing="1"/>
-        <w:divId w:val="315497346"/>
+        <w:divId w:val="1121724235"/>
         <w:rPr>
           <w:rFonts w:ascii="Segoe UI" w:eastAsia="Times New Roman" w:hAnsi="Segoe UI" w:cs="Segoe UI"/>
           <w:lang w:val="es-ES"/>
@@ -913,7 +913,7 @@
           <w:numId w:val="2"/>
         </w:numPr>
         <w:spacing w:before="100" w:beforeAutospacing="1" w:after="100" w:afterAutospacing="1"/>
-        <w:divId w:val="315497346"/>
+        <w:divId w:val="1121724235"/>
         <w:rPr>
           <w:rFonts w:ascii="Segoe UI" w:eastAsia="Times New Roman" w:hAnsi="Segoe UI" w:cs="Segoe UI"/>
           <w:lang w:val="es-ES"/>
@@ -930,7 +930,7 @@
     <w:p>
       <w:pPr>
         <w:pStyle w:val="Ttulo2"/>
-        <w:divId w:val="315497346"/>
+        <w:divId w:val="1121724235"/>
         <w:rPr>
           <w:rFonts w:ascii="Segoe UI" w:eastAsia="Times New Roman" w:hAnsi="Segoe UI" w:cs="Segoe UI"/>
           <w:lang w:val="es-ES"/>
@@ -947,7 +947,7 @@
     <w:p>
       <w:pPr>
         <w:pStyle w:val="NormalWeb"/>
-        <w:divId w:val="315497346"/>
+        <w:divId w:val="1121724235"/>
         <w:rPr>
           <w:rFonts w:ascii="Segoe UI" w:hAnsi="Segoe UI" w:cs="Segoe UI"/>
           <w:lang w:val="es-ES"/>
@@ -967,7 +967,7 @@
     <w:p>
       <w:pPr>
         <w:pStyle w:val="Ttulo2"/>
-        <w:divId w:val="315497346"/>
+        <w:divId w:val="1121724235"/>
         <w:rPr>
           <w:rFonts w:ascii="Segoe UI" w:eastAsia="Times New Roman" w:hAnsi="Segoe UI" w:cs="Segoe UI"/>
           <w:lang w:val="es-ES"/>
@@ -988,7 +988,7 @@
           <w:numId w:val="3"/>
         </w:numPr>
         <w:spacing w:before="100" w:beforeAutospacing="1" w:after="100" w:afterAutospacing="1"/>
-        <w:divId w:val="315497346"/>
+        <w:divId w:val="1121724235"/>
         <w:rPr>
           <w:rFonts w:ascii="Segoe UI" w:eastAsia="Times New Roman" w:hAnsi="Segoe UI" w:cs="Segoe UI"/>
           <w:lang w:val="es-ES"/>
@@ -1027,7 +1027,7 @@
           <w:numId w:val="3"/>
         </w:numPr>
         <w:spacing w:before="100" w:beforeAutospacing="1" w:after="100" w:afterAutospacing="1"/>
-        <w:divId w:val="315497346"/>
+        <w:divId w:val="1121724235"/>
         <w:rPr>
           <w:rFonts w:ascii="Segoe UI" w:eastAsia="Times New Roman" w:hAnsi="Segoe UI" w:cs="Segoe UI"/>
           <w:lang w:val="es-ES"/>
@@ -1066,7 +1066,7 @@
           <w:numId w:val="3"/>
         </w:numPr>
         <w:spacing w:before="100" w:beforeAutospacing="1" w:after="100" w:afterAutospacing="1"/>
-        <w:divId w:val="315497346"/>
+        <w:divId w:val="1121724235"/>
         <w:rPr>
           <w:rFonts w:ascii="Segoe UI" w:eastAsia="Times New Roman" w:hAnsi="Segoe UI" w:cs="Segoe UI"/>
           <w:lang w:val="es-ES"/>
@@ -1098,7 +1098,7 @@
     <w:p>
       <w:pPr>
         <w:pStyle w:val="Ttulo2"/>
-        <w:divId w:val="315497346"/>
+        <w:divId w:val="1121724235"/>
         <w:rPr>
           <w:rFonts w:ascii="Segoe UI" w:eastAsia="Times New Roman" w:hAnsi="Segoe UI" w:cs="Segoe UI"/>
           <w:lang w:val="es-ES"/>
@@ -1115,7 +1115,7 @@
     <w:p>
       <w:pPr>
         <w:pStyle w:val="Ttulo3"/>
-        <w:divId w:val="315497346"/>
+        <w:divId w:val="1121724235"/>
         <w:rPr>
           <w:rFonts w:ascii="Segoe UI" w:eastAsia="Times New Roman" w:hAnsi="Segoe UI" w:cs="Segoe UI"/>
           <w:lang w:val="es-ES"/>
@@ -1136,7 +1136,7 @@
           <w:numId w:val="4"/>
         </w:numPr>
         <w:spacing w:before="100" w:beforeAutospacing="1" w:after="100" w:afterAutospacing="1"/>
-        <w:divId w:val="315497346"/>
+        <w:divId w:val="1121724235"/>
         <w:rPr>
           <w:rFonts w:ascii="Segoe UI" w:eastAsia="Times New Roman" w:hAnsi="Segoe UI" w:cs="Segoe UI"/>
           <w:lang w:val="es-ES"/>
@@ -1157,7 +1157,7 @@
           <w:numId w:val="4"/>
         </w:numPr>
         <w:spacing w:before="100" w:beforeAutospacing="1" w:after="100" w:afterAutospacing="1"/>
-        <w:divId w:val="315497346"/>
+        <w:divId w:val="1121724235"/>
         <w:rPr>
           <w:rFonts w:ascii="Segoe UI" w:eastAsia="Times New Roman" w:hAnsi="Segoe UI" w:cs="Segoe UI"/>
           <w:lang w:val="es-ES"/>
@@ -1178,7 +1178,7 @@
           <w:numId w:val="4"/>
         </w:numPr>
         <w:spacing w:before="100" w:beforeAutospacing="1" w:after="100" w:afterAutospacing="1"/>
-        <w:divId w:val="315497346"/>
+        <w:divId w:val="1121724235"/>
         <w:rPr>
           <w:rFonts w:ascii="Segoe UI" w:eastAsia="Times New Roman" w:hAnsi="Segoe UI" w:cs="Segoe UI"/>
           <w:lang w:val="es-ES"/>
@@ -1199,7 +1199,7 @@
           <w:numId w:val="4"/>
         </w:numPr>
         <w:spacing w:before="100" w:beforeAutospacing="1" w:after="100" w:afterAutospacing="1"/>
-        <w:divId w:val="315497346"/>
+        <w:divId w:val="1121724235"/>
         <w:rPr>
           <w:rFonts w:ascii="Segoe UI" w:eastAsia="Times New Roman" w:hAnsi="Segoe UI" w:cs="Segoe UI"/>
           <w:lang w:val="es-ES"/>
@@ -1220,7 +1220,7 @@
           <w:numId w:val="4"/>
         </w:numPr>
         <w:spacing w:before="100" w:beforeAutospacing="1" w:after="100" w:afterAutospacing="1"/>
-        <w:divId w:val="315497346"/>
+        <w:divId w:val="1121724235"/>
         <w:rPr>
           <w:rFonts w:ascii="Segoe UI" w:eastAsia="Times New Roman" w:hAnsi="Segoe UI" w:cs="Segoe UI"/>
           <w:lang w:val="es-ES"/>
@@ -1237,7 +1237,7 @@
     <w:p>
       <w:pPr>
         <w:pStyle w:val="Ttulo3"/>
-        <w:divId w:val="315497346"/>
+        <w:divId w:val="1121724235"/>
         <w:rPr>
           <w:rFonts w:ascii="Segoe UI" w:eastAsia="Times New Roman" w:hAnsi="Segoe UI" w:cs="Segoe UI"/>
           <w:lang w:val="es-ES"/>
@@ -1258,7 +1258,7 @@
           <w:numId w:val="5"/>
         </w:numPr>
         <w:spacing w:before="100" w:beforeAutospacing="1" w:after="100" w:afterAutospacing="1"/>
-        <w:divId w:val="315497346"/>
+        <w:divId w:val="1121724235"/>
         <w:rPr>
           <w:rFonts w:ascii="Segoe UI" w:eastAsia="Times New Roman" w:hAnsi="Segoe UI" w:cs="Segoe UI"/>
           <w:lang w:val="es-ES"/>
@@ -1279,7 +1279,7 @@
           <w:numId w:val="5"/>
         </w:numPr>
         <w:spacing w:before="100" w:beforeAutospacing="1" w:after="100" w:afterAutospacing="1"/>
-        <w:divId w:val="315497346"/>
+        <w:divId w:val="1121724235"/>
         <w:rPr>
           <w:rFonts w:ascii="Segoe UI" w:eastAsia="Times New Roman" w:hAnsi="Segoe UI" w:cs="Segoe UI"/>
           <w:lang w:val="es-ES"/>
@@ -1300,7 +1300,7 @@
           <w:numId w:val="5"/>
         </w:numPr>
         <w:spacing w:before="100" w:beforeAutospacing="1" w:after="100" w:afterAutospacing="1"/>
-        <w:divId w:val="315497346"/>
+        <w:divId w:val="1121724235"/>
         <w:rPr>
           <w:rFonts w:ascii="Segoe UI" w:eastAsia="Times New Roman" w:hAnsi="Segoe UI" w:cs="Segoe UI"/>
           <w:lang w:val="es-ES"/>
@@ -1321,7 +1321,7 @@
           <w:numId w:val="5"/>
         </w:numPr>
         <w:spacing w:before="100" w:beforeAutospacing="1" w:after="100" w:afterAutospacing="1"/>
-        <w:divId w:val="315497346"/>
+        <w:divId w:val="1121724235"/>
         <w:rPr>
           <w:rFonts w:ascii="Segoe UI" w:eastAsia="Times New Roman" w:hAnsi="Segoe UI" w:cs="Segoe UI"/>
           <w:lang w:val="es-ES"/>
@@ -1342,7 +1342,7 @@
           <w:numId w:val="5"/>
         </w:numPr>
         <w:spacing w:before="100" w:beforeAutospacing="1" w:after="100" w:afterAutospacing="1"/>
-        <w:divId w:val="315497346"/>
+        <w:divId w:val="1121724235"/>
         <w:rPr>
           <w:rFonts w:ascii="Segoe UI" w:eastAsia="Times New Roman" w:hAnsi="Segoe UI" w:cs="Segoe UI"/>
           <w:lang w:val="es-ES"/>
@@ -1360,7 +1360,7 @@
     <w:p>
       <w:pPr>
         <w:pStyle w:val="Ttulo3"/>
-        <w:divId w:val="315497346"/>
+        <w:divId w:val="1121724235"/>
         <w:rPr>
           <w:rFonts w:ascii="Segoe UI" w:eastAsia="Times New Roman" w:hAnsi="Segoe UI" w:cs="Segoe UI"/>
           <w:lang w:val="es-ES"/>
@@ -1381,7 +1381,7 @@
           <w:numId w:val="6"/>
         </w:numPr>
         <w:spacing w:before="100" w:beforeAutospacing="1" w:after="100" w:afterAutospacing="1"/>
-        <w:divId w:val="315497346"/>
+        <w:divId w:val="1121724235"/>
         <w:rPr>
           <w:rFonts w:ascii="Segoe UI" w:eastAsia="Times New Roman" w:hAnsi="Segoe UI" w:cs="Segoe UI"/>
           <w:lang w:val="es-ES"/>
@@ -1402,7 +1402,7 @@
           <w:numId w:val="6"/>
         </w:numPr>
         <w:spacing w:before="100" w:beforeAutospacing="1" w:after="100" w:afterAutospacing="1"/>
-        <w:divId w:val="315497346"/>
+        <w:divId w:val="1121724235"/>
         <w:rPr>
           <w:rFonts w:ascii="Segoe UI" w:eastAsia="Times New Roman" w:hAnsi="Segoe UI" w:cs="Segoe UI"/>
           <w:lang w:val="es-ES"/>
@@ -1423,7 +1423,7 @@
           <w:numId w:val="6"/>
         </w:numPr>
         <w:spacing w:before="100" w:beforeAutospacing="1" w:after="100" w:afterAutospacing="1"/>
-        <w:divId w:val="315497346"/>
+        <w:divId w:val="1121724235"/>
         <w:rPr>
           <w:rFonts w:ascii="Segoe UI" w:eastAsia="Times New Roman" w:hAnsi="Segoe UI" w:cs="Segoe UI"/>
           <w:lang w:val="es-ES"/>
@@ -1444,7 +1444,7 @@
           <w:numId w:val="6"/>
         </w:numPr>
         <w:spacing w:before="100" w:beforeAutospacing="1" w:after="100" w:afterAutospacing="1"/>
-        <w:divId w:val="315497346"/>
+        <w:divId w:val="1121724235"/>
         <w:rPr>
           <w:rFonts w:ascii="Segoe UI" w:eastAsia="Times New Roman" w:hAnsi="Segoe UI" w:cs="Segoe UI"/>
           <w:lang w:val="es-ES"/>
@@ -1465,7 +1465,7 @@
           <w:numId w:val="6"/>
         </w:numPr>
         <w:spacing w:before="100" w:beforeAutospacing="1" w:after="100" w:afterAutospacing="1"/>
-        <w:divId w:val="315497346"/>
+        <w:divId w:val="1121724235"/>
         <w:rPr>
           <w:rFonts w:ascii="Segoe UI" w:eastAsia="Times New Roman" w:hAnsi="Segoe UI" w:cs="Segoe UI"/>
           <w:lang w:val="es-ES"/>
@@ -1482,7 +1482,7 @@
     <w:p>
       <w:pPr>
         <w:pStyle w:val="Ttulo3"/>
-        <w:divId w:val="315497346"/>
+        <w:divId w:val="1121724235"/>
         <w:rPr>
           <w:rFonts w:ascii="Segoe UI" w:eastAsia="Times New Roman" w:hAnsi="Segoe UI" w:cs="Segoe UI"/>
           <w:lang w:val="es-ES"/>
@@ -1503,7 +1503,7 @@
           <w:numId w:val="7"/>
         </w:numPr>
         <w:spacing w:before="100" w:beforeAutospacing="1" w:after="100" w:afterAutospacing="1"/>
-        <w:divId w:val="315497346"/>
+        <w:divId w:val="1121724235"/>
         <w:rPr>
           <w:rFonts w:ascii="Segoe UI" w:eastAsia="Times New Roman" w:hAnsi="Segoe UI" w:cs="Segoe UI"/>
           <w:lang w:val="es-ES"/>
@@ -1524,7 +1524,7 @@
           <w:numId w:val="7"/>
         </w:numPr>
         <w:spacing w:before="100" w:beforeAutospacing="1" w:after="100" w:afterAutospacing="1"/>
-        <w:divId w:val="315497346"/>
+        <w:divId w:val="1121724235"/>
         <w:rPr>
           <w:rFonts w:ascii="Segoe UI" w:eastAsia="Times New Roman" w:hAnsi="Segoe UI" w:cs="Segoe UI"/>
           <w:lang w:val="es-ES"/>
@@ -1545,7 +1545,7 @@
           <w:numId w:val="7"/>
         </w:numPr>
         <w:spacing w:before="100" w:beforeAutospacing="1" w:after="100" w:afterAutospacing="1"/>
-        <w:divId w:val="315497346"/>
+        <w:divId w:val="1121724235"/>
         <w:rPr>
           <w:rFonts w:ascii="Segoe UI" w:eastAsia="Times New Roman" w:hAnsi="Segoe UI" w:cs="Segoe UI"/>
           <w:lang w:val="es-ES"/>
@@ -1566,7 +1566,7 @@
           <w:numId w:val="7"/>
         </w:numPr>
         <w:spacing w:before="100" w:beforeAutospacing="1" w:after="100" w:afterAutospacing="1"/>
-        <w:divId w:val="315497346"/>
+        <w:divId w:val="1121724235"/>
         <w:rPr>
           <w:rFonts w:ascii="Segoe UI" w:eastAsia="Times New Roman" w:hAnsi="Segoe UI" w:cs="Segoe UI"/>
           <w:lang w:val="es-ES"/>
@@ -1587,7 +1587,7 @@
           <w:numId w:val="7"/>
         </w:numPr>
         <w:spacing w:before="100" w:beforeAutospacing="1" w:after="100" w:afterAutospacing="1"/>
-        <w:divId w:val="315497346"/>
+        <w:divId w:val="1121724235"/>
         <w:rPr>
           <w:rFonts w:ascii="Segoe UI" w:eastAsia="Times New Roman" w:hAnsi="Segoe UI" w:cs="Segoe UI"/>
           <w:lang w:val="es-ES"/>
@@ -1603,7 +1603,7 @@
     </w:p>
     <w:p>
       <w:pPr>
-        <w:divId w:val="510336733"/>
+        <w:divId w:val="50739085"/>
         <w:rPr>
           <w:rFonts w:ascii="Segoe UI" w:eastAsia="Times New Roman" w:hAnsi="Segoe UI" w:cs="Segoe UI"/>
           <w:lang w:val="es-ES"/>
@@ -1630,9 +1630,9 @@
 <file path=word/numbering.xml><?xml version="1.0" encoding="utf-8"?>
 <w:numbering xmlns:wpc="http://schemas.microsoft.com/office/word/2010/wordprocessingCanvas" xmlns:cx="http://schemas.microsoft.com/office/drawing/2014/chartex" xmlns:cx1="http://schemas.microsoft.com/office/drawing/2015/9/8/chartex" xmlns:cx2="http://schemas.microsoft.com/office/drawing/2015/10/21/chartex" xmlns:cx3="http://schemas.microsoft.com/office/drawing/2016/5/9/chartex" xmlns:cx4="http://schemas.microsoft.com/office/drawing/2016/5/10/chartex" xmlns:cx5="http://schemas.microsoft.com/office/drawing/2016/5/11/chartex" xmlns:cx6="http://schemas.microsoft.com/office/drawing/2016/5/12/chartex" xmlns:cx7="http://schemas.microsoft.com/office/drawing/2016/5/13/chartex" xmlns:cx8="http://schemas.microsoft.com/office/drawing/2016/5/14/chartex" xmlns:mc="http://schemas.openxmlformats.org/markup-compatibility/2006" xmlns:aink="http://schemas.microsoft.com/office/drawing/2016/ink" xmlns:am3d="http://schemas.microsoft.com/office/drawing/2017/model3d" xmlns:o="urn:schemas-microsoft-com:office:office" xmlns:oel="http://schemas.microsoft.com/office/2019/extlst" xmlns:r="http://schemas.openxmlformats.org/officeDocument/2006/relationships" xmlns:m="http://schemas.openxmlformats.org/officeDocument/2006/math" xmlns:v="urn:schemas-microsoft-com:vml" xmlns:wp14="http://schemas.microsoft.com/office/word/2010/wordprocessingDrawing" xmlns:wp="http://schemas.openxmlformats.org/drawingml/2006/wordprocessingDrawing" xmlns:w10="urn:schemas-microsoft-com:office:word" xmlns:w="http://schemas.openxmlformats.org/wordprocessingml/2006/main" xmlns:w14="http://schemas.microsoft.com/office/word/2010/wordml" xmlns:w15="http://schemas.microsoft.com/office/word/2012/wordml" xmlns:w16cex="http://schemas.microsoft.com/office/word/2018/wordml/cex" xmlns:w16cid="http://schemas.microsoft.com/office/word/2016/wordml/cid" xmlns:w16="http://schemas.microsoft.com/office/word/2018/wordml" xmlns:w16du="http://schemas.microsoft.com/office/word/2023/wordml/word16du" xmlns:w16sdtdh="http://schemas.microsoft.com/office/word/2020/wordml/sdtdatahash" xmlns:w16sdtfl="http://schemas.microsoft.com/office/word/2024/wordml/sdtformatlock" xmlns:w16se="http://schemas.microsoft.com/office/word/2015/wordml/symex" xmlns:wpg="http://schemas.microsoft.com/office/word/2010/wordprocessingGroup" xmlns:wpi="http://schemas.microsoft.com/office/word/2010/wordprocessingInk" xmlns:wne="http://schemas.microsoft.com/office/word/2006/wordml" xmlns:wps="http://schemas.microsoft.com/office/word/2010/wordprocessingShape" mc:Ignorable="w14 w15 w16se w16cid w16 w16cex w16sdtdh w16sdtfl w16du wp14">
   <w:abstractNum w:abstractNumId="0" w15:restartNumberingAfterBreak="0">
-    <w:nsid w:val="08694F5E"/>
+    <w:nsid w:val="11692DE7"/>
     <w:multiLevelType w:val="multilevel"/>
-    <w:tmpl w:val="2E04BBBC"/>
+    <w:tmpl w:val="452ABBA8"/>
     <w:lvl w:ilvl="0">
       <w:start w:val="1"/>
       <w:numFmt w:val="bullet"/>
@@ -1779,9 +1779,9 @@
     </w:lvl>
   </w:abstractNum>
   <w:abstractNum w:abstractNumId="1" w15:restartNumberingAfterBreak="0">
-    <w:nsid w:val="21A44013"/>
+    <w:nsid w:val="2B657AEE"/>
     <w:multiLevelType w:val="multilevel"/>
-    <w:tmpl w:val="B858C002"/>
+    <w:tmpl w:val="44BE9F84"/>
     <w:lvl w:ilvl="0">
       <w:start w:val="1"/>
       <w:numFmt w:val="bullet"/>
@@ -1928,9 +1928,9 @@
     </w:lvl>
   </w:abstractNum>
   <w:abstractNum w:abstractNumId="2" w15:restartNumberingAfterBreak="0">
-    <w:nsid w:val="3244131C"/>
+    <w:nsid w:val="34FC70EA"/>
     <w:multiLevelType w:val="multilevel"/>
-    <w:tmpl w:val="7988BC58"/>
+    <w:tmpl w:val="35B27CDC"/>
     <w:lvl w:ilvl="0">
       <w:start w:val="1"/>
       <w:numFmt w:val="bullet"/>
@@ -2077,13 +2077,13 @@
     </w:lvl>
   </w:abstractNum>
   <w:abstractNum w:abstractNumId="3" w15:restartNumberingAfterBreak="0">
-    <w:nsid w:val="3B5A3447"/>
+    <w:nsid w:val="39094721"/>
     <w:multiLevelType w:val="multilevel"/>
-    <w:tmpl w:val="5526F42E"/>
+    <w:tmpl w:val="DE227B34"/>
     <w:lvl w:ilvl="0">
       <w:start w:val="1"/>
-      <w:numFmt w:val="bullet"/>
-      <w:lvlText w:val=""/>
+      <w:numFmt w:val="decimal"/>
+      <w:lvlText w:val="%1."/>
       <w:lvlJc w:val="left"/>
       <w:pPr>
         <w:tabs>
@@ -2091,15 +2091,11 @@
         </w:tabs>
         <w:ind w:left="720" w:hanging="360"/>
       </w:pPr>
-      <w:rPr>
-        <w:rFonts w:ascii="Symbol" w:hAnsi="Symbol" w:hint="default"/>
-        <w:sz w:val="20"/>
-      </w:rPr>
     </w:lvl>
     <w:lvl w:ilvl="1" w:tentative="1">
       <w:start w:val="1"/>
-      <w:numFmt w:val="bullet"/>
-      <w:lvlText w:val="o"/>
+      <w:numFmt w:val="decimal"/>
+      <w:lvlText w:val="%2."/>
       <w:lvlJc w:val="left"/>
       <w:pPr>
         <w:tabs>
@@ -2107,15 +2103,11 @@
         </w:tabs>
         <w:ind w:left="1440" w:hanging="360"/>
       </w:pPr>
-      <w:rPr>
-        <w:rFonts w:ascii="Courier New" w:hAnsi="Courier New" w:hint="default"/>
-        <w:sz w:val="20"/>
-      </w:rPr>
     </w:lvl>
     <w:lvl w:ilvl="2" w:tentative="1">
       <w:start w:val="1"/>
-      <w:numFmt w:val="bullet"/>
-      <w:lvlText w:val=""/>
+      <w:numFmt w:val="decimal"/>
+      <w:lvlText w:val="%3."/>
       <w:lvlJc w:val="left"/>
       <w:pPr>
         <w:tabs>
@@ -2123,15 +2115,11 @@
         </w:tabs>
         <w:ind w:left="2160" w:hanging="360"/>
       </w:pPr>
-      <w:rPr>
-        <w:rFonts w:ascii="Wingdings" w:hAnsi="Wingdings" w:hint="default"/>
-        <w:sz w:val="20"/>
-      </w:rPr>
     </w:lvl>
     <w:lvl w:ilvl="3" w:tentative="1">
       <w:start w:val="1"/>
-      <w:numFmt w:val="bullet"/>
-      <w:lvlText w:val=""/>
+      <w:numFmt w:val="decimal"/>
+      <w:lvlText w:val="%4."/>
       <w:lvlJc w:val="left"/>
       <w:pPr>
         <w:tabs>
@@ -2139,15 +2127,11 @@
         </w:tabs>
         <w:ind w:left="2880" w:hanging="360"/>
       </w:pPr>
-      <w:rPr>
-        <w:rFonts w:ascii="Wingdings" w:hAnsi="Wingdings" w:hint="default"/>
-        <w:sz w:val="20"/>
-      </w:rPr>
     </w:lvl>
     <w:lvl w:ilvl="4" w:tentative="1">
       <w:start w:val="1"/>
-      <w:numFmt w:val="bullet"/>
-      <w:lvlText w:val=""/>
+      <w:numFmt w:val="decimal"/>
+      <w:lvlText w:val="%5."/>
       <w:lvlJc w:val="left"/>
       <w:pPr>
         <w:tabs>
@@ -2155,15 +2139,11 @@
         </w:tabs>
         <w:ind w:left="3600" w:hanging="360"/>
       </w:pPr>
-      <w:rPr>
-        <w:rFonts w:ascii="Wingdings" w:hAnsi="Wingdings" w:hint="default"/>
-        <w:sz w:val="20"/>
-      </w:rPr>
     </w:lvl>
     <w:lvl w:ilvl="5" w:tentative="1">
       <w:start w:val="1"/>
-      <w:numFmt w:val="bullet"/>
-      <w:lvlText w:val=""/>
+      <w:numFmt w:val="decimal"/>
+      <w:lvlText w:val="%6."/>
       <w:lvlJc w:val="left"/>
       <w:pPr>
         <w:tabs>
@@ -2171,15 +2151,11 @@
         </w:tabs>
         <w:ind w:left="4320" w:hanging="360"/>
       </w:pPr>
-      <w:rPr>
-        <w:rFonts w:ascii="Wingdings" w:hAnsi="Wingdings" w:hint="default"/>
-        <w:sz w:val="20"/>
-      </w:rPr>
     </w:lvl>
     <w:lvl w:ilvl="6" w:tentative="1">
       <w:start w:val="1"/>
-      <w:numFmt w:val="bullet"/>
-      <w:lvlText w:val=""/>
+      <w:numFmt w:val="decimal"/>
+      <w:lvlText w:val="%7."/>
       <w:lvlJc w:val="left"/>
       <w:pPr>
         <w:tabs>
@@ -2187,15 +2163,11 @@
         </w:tabs>
         <w:ind w:left="5040" w:hanging="360"/>
       </w:pPr>
-      <w:rPr>
-        <w:rFonts w:ascii="Wingdings" w:hAnsi="Wingdings" w:hint="default"/>
-        <w:sz w:val="20"/>
-      </w:rPr>
     </w:lvl>
     <w:lvl w:ilvl="7" w:tentative="1">
       <w:start w:val="1"/>
-      <w:numFmt w:val="bullet"/>
-      <w:lvlText w:val=""/>
+      <w:numFmt w:val="decimal"/>
+      <w:lvlText w:val="%8."/>
       <w:lvlJc w:val="left"/>
       <w:pPr>
         <w:tabs>
@@ -2203,15 +2175,11 @@
         </w:tabs>
         <w:ind w:left="5760" w:hanging="360"/>
       </w:pPr>
-      <w:rPr>
-        <w:rFonts w:ascii="Wingdings" w:hAnsi="Wingdings" w:hint="default"/>
-        <w:sz w:val="20"/>
-      </w:rPr>
     </w:lvl>
     <w:lvl w:ilvl="8" w:tentative="1">
       <w:start w:val="1"/>
-      <w:numFmt w:val="bullet"/>
-      <w:lvlText w:val=""/>
+      <w:numFmt w:val="decimal"/>
+      <w:lvlText w:val="%9."/>
       <w:lvlJc w:val="left"/>
       <w:pPr>
         <w:tabs>
@@ -2219,20 +2187,16 @@
         </w:tabs>
         <w:ind w:left="6480" w:hanging="360"/>
       </w:pPr>
-      <w:rPr>
-        <w:rFonts w:ascii="Wingdings" w:hAnsi="Wingdings" w:hint="default"/>
-        <w:sz w:val="20"/>
-      </w:rPr>
     </w:lvl>
   </w:abstractNum>
   <w:abstractNum w:abstractNumId="4" w15:restartNumberingAfterBreak="0">
-    <w:nsid w:val="481E67AA"/>
+    <w:nsid w:val="5F8D5E8C"/>
     <w:multiLevelType w:val="multilevel"/>
-    <w:tmpl w:val="41048BC4"/>
+    <w:tmpl w:val="D2B4BC9A"/>
     <w:lvl w:ilvl="0">
       <w:start w:val="1"/>
-      <w:numFmt w:val="decimal"/>
-      <w:lvlText w:val="%1."/>
+      <w:numFmt w:val="bullet"/>
+      <w:lvlText w:val=""/>
       <w:lvlJc w:val="left"/>
       <w:pPr>
         <w:tabs>
@@ -2240,11 +2204,15 @@
         </w:tabs>
         <w:ind w:left="720" w:hanging="360"/>
       </w:pPr>
+      <w:rPr>
+        <w:rFonts w:ascii="Symbol" w:hAnsi="Symbol" w:hint="default"/>
+        <w:sz w:val="20"/>
+      </w:rPr>
     </w:lvl>
     <w:lvl w:ilvl="1" w:tentative="1">
       <w:start w:val="1"/>
-      <w:numFmt w:val="decimal"/>
-      <w:lvlText w:val="%2."/>
+      <w:numFmt w:val="bullet"/>
+      <w:lvlText w:val="o"/>
       <w:lvlJc w:val="left"/>
       <w:pPr>
         <w:tabs>
@@ -2252,11 +2220,15 @@
         </w:tabs>
         <w:ind w:left="1440" w:hanging="360"/>
       </w:pPr>
+      <w:rPr>
+        <w:rFonts w:ascii="Courier New" w:hAnsi="Courier New" w:hint="default"/>
+        <w:sz w:val="20"/>
+      </w:rPr>
     </w:lvl>
     <w:lvl w:ilvl="2" w:tentative="1">
       <w:start w:val="1"/>
-      <w:numFmt w:val="decimal"/>
-      <w:lvlText w:val="%3."/>
+      <w:numFmt w:val="bullet"/>
+      <w:lvlText w:val=""/>
       <w:lvlJc w:val="left"/>
       <w:pPr>
         <w:tabs>
@@ -2264,11 +2236,15 @@
         </w:tabs>
         <w:ind w:left="2160" w:hanging="360"/>
       </w:pPr>
+      <w:rPr>
+        <w:rFonts w:ascii="Wingdings" w:hAnsi="Wingdings" w:hint="default"/>
+        <w:sz w:val="20"/>
+      </w:rPr>
     </w:lvl>
     <w:lvl w:ilvl="3" w:tentative="1">
       <w:start w:val="1"/>
-      <w:numFmt w:val="decimal"/>
-      <w:lvlText w:val="%4."/>
+      <w:numFmt w:val="bullet"/>
+      <w:lvlText w:val=""/>
       <w:lvlJc w:val="left"/>
       <w:pPr>
         <w:tabs>
@@ -2276,11 +2252,15 @@
         </w:tabs>
         <w:ind w:left="2880" w:hanging="360"/>
       </w:pPr>
+      <w:rPr>
+        <w:rFonts w:ascii="Wingdings" w:hAnsi="Wingdings" w:hint="default"/>
+        <w:sz w:val="20"/>
+      </w:rPr>
     </w:lvl>
     <w:lvl w:ilvl="4" w:tentative="1">
       <w:start w:val="1"/>
-      <w:numFmt w:val="decimal"/>
-      <w:lvlText w:val="%5."/>
+      <w:numFmt w:val="bullet"/>
+      <w:lvlText w:val=""/>
       <w:lvlJc w:val="left"/>
       <w:pPr>
         <w:tabs>
@@ -2288,11 +2268,15 @@
         </w:tabs>
         <w:ind w:left="3600" w:hanging="360"/>
       </w:pPr>
+      <w:rPr>
+        <w:rFonts w:ascii="Wingdings" w:hAnsi="Wingdings" w:hint="default"/>
+        <w:sz w:val="20"/>
+      </w:rPr>
     </w:lvl>
     <w:lvl w:ilvl="5" w:tentative="1">
       <w:start w:val="1"/>
-      <w:numFmt w:val="decimal"/>
-      <w:lvlText w:val="%6."/>
+      <w:numFmt w:val="bullet"/>
+      <w:lvlText w:val=""/>
       <w:lvlJc w:val="left"/>
       <w:pPr>
         <w:tabs>
@@ -2300,11 +2284,15 @@
         </w:tabs>
         <w:ind w:left="4320" w:hanging="360"/>
       </w:pPr>
+      <w:rPr>
+        <w:rFonts w:ascii="Wingdings" w:hAnsi="Wingdings" w:hint="default"/>
+        <w:sz w:val="20"/>
+      </w:rPr>
     </w:lvl>
     <w:lvl w:ilvl="6" w:tentative="1">
       <w:start w:val="1"/>
-      <w:numFmt w:val="decimal"/>
-      <w:lvlText w:val="%7."/>
+      <w:numFmt w:val="bullet"/>
+      <w:lvlText w:val=""/>
       <w:lvlJc w:val="left"/>
       <w:pPr>
         <w:tabs>
@@ -2312,11 +2300,15 @@
         </w:tabs>
         <w:ind w:left="5040" w:hanging="360"/>
       </w:pPr>
+      <w:rPr>
+        <w:rFonts w:ascii="Wingdings" w:hAnsi="Wingdings" w:hint="default"/>
+        <w:sz w:val="20"/>
+      </w:rPr>
     </w:lvl>
     <w:lvl w:ilvl="7" w:tentative="1">
       <w:start w:val="1"/>
-      <w:numFmt w:val="decimal"/>
-      <w:lvlText w:val="%8."/>
+      <w:numFmt w:val="bullet"/>
+      <w:lvlText w:val=""/>
       <w:lvlJc w:val="left"/>
       <w:pPr>
         <w:tabs>
@@ -2324,11 +2316,15 @@
         </w:tabs>
         <w:ind w:left="5760" w:hanging="360"/>
       </w:pPr>
+      <w:rPr>
+        <w:rFonts w:ascii="Wingdings" w:hAnsi="Wingdings" w:hint="default"/>
+        <w:sz w:val="20"/>
+      </w:rPr>
     </w:lvl>
     <w:lvl w:ilvl="8" w:tentative="1">
       <w:start w:val="1"/>
-      <w:numFmt w:val="decimal"/>
-      <w:lvlText w:val="%9."/>
+      <w:numFmt w:val="bullet"/>
+      <w:lvlText w:val=""/>
       <w:lvlJc w:val="left"/>
       <w:pPr>
         <w:tabs>
@@ -2336,12 +2332,16 @@
         </w:tabs>
         <w:ind w:left="6480" w:hanging="360"/>
       </w:pPr>
+      <w:rPr>
+        <w:rFonts w:ascii="Wingdings" w:hAnsi="Wingdings" w:hint="default"/>
+        <w:sz w:val="20"/>
+      </w:rPr>
     </w:lvl>
   </w:abstractNum>
   <w:abstractNum w:abstractNumId="5" w15:restartNumberingAfterBreak="0">
-    <w:nsid w:val="551123BA"/>
+    <w:nsid w:val="694C67EE"/>
     <w:multiLevelType w:val="multilevel"/>
-    <w:tmpl w:val="9B06AC8E"/>
+    <w:tmpl w:val="ADCE3DC0"/>
     <w:lvl w:ilvl="0">
       <w:start w:val="1"/>
       <w:numFmt w:val="bullet"/>
@@ -2488,9 +2488,9 @@
     </w:lvl>
   </w:abstractNum>
   <w:abstractNum w:abstractNumId="6" w15:restartNumberingAfterBreak="0">
-    <w:nsid w:val="66192CB4"/>
+    <w:nsid w:val="7FF6463D"/>
     <w:multiLevelType w:val="multilevel"/>
-    <w:tmpl w:val="3CE80868"/>
+    <w:tmpl w:val="C330A99A"/>
     <w:lvl w:ilvl="0">
       <w:start w:val="1"/>
       <w:numFmt w:val="bullet"/>
@@ -2636,26 +2636,26 @@
       </w:rPr>
     </w:lvl>
   </w:abstractNum>
-  <w:num w:numId="1" w16cid:durableId="360665905">
+  <w:num w:numId="1" w16cid:durableId="502012667">
+    <w:abstractNumId w:val="1"/>
+  </w:num>
+  <w:num w:numId="2" w16cid:durableId="1935896124">
     <w:abstractNumId w:val="3"/>
   </w:num>
-  <w:num w:numId="2" w16cid:durableId="800270901">
-    <w:abstractNumId w:val="4"/>
+  <w:num w:numId="3" w16cid:durableId="1185250332">
+    <w:abstractNumId w:val="2"/>
   </w:num>
-  <w:num w:numId="3" w16cid:durableId="1899851728">
+  <w:num w:numId="4" w16cid:durableId="355230800">
     <w:abstractNumId w:val="6"/>
   </w:num>
-  <w:num w:numId="4" w16cid:durableId="1017123618">
+  <w:num w:numId="5" w16cid:durableId="1509910257">
+    <w:abstractNumId w:val="0"/>
+  </w:num>
+  <w:num w:numId="6" w16cid:durableId="1104151487">
     <w:abstractNumId w:val="5"/>
   </w:num>
-  <w:num w:numId="5" w16cid:durableId="1343779851">
-    <w:abstractNumId w:val="1"/>
-  </w:num>
-  <w:num w:numId="6" w16cid:durableId="1325009147">
-    <w:abstractNumId w:val="0"/>
-  </w:num>
-  <w:num w:numId="7" w16cid:durableId="414516524">
-    <w:abstractNumId w:val="2"/>
+  <w:num w:numId="7" w16cid:durableId="2127190672">
+    <w:abstractNumId w:val="4"/>
   </w:num>
 </w:numbering>
 </file>

</xml_diff>

<commit_message>
docs: completar todos los READMEs con contenido profesional detallado
</commit_message>
<xml_diff>
--- a/docs/ENTREGA_FINAL.docx
+++ b/docs/ENTREGA_FINAL.docx
@@ -5,7 +5,7 @@
     <w:p>
       <w:pPr>
         <w:pStyle w:val="Ttulo1"/>
-        <w:divId w:val="1121724235"/>
+        <w:divId w:val="1708486949"/>
         <w:rPr>
           <w:rFonts w:ascii="Segoe UI" w:eastAsia="Times New Roman" w:hAnsi="Segoe UI" w:cs="Segoe UI"/>
           <w:lang w:val="es-ES"/>
@@ -21,7 +21,7 @@
     </w:p>
     <w:p>
       <w:pPr>
-        <w:divId w:val="1749647264"/>
+        <w:divId w:val="1152257762"/>
         <w:rPr>
           <w:rFonts w:ascii="Segoe UI" w:eastAsia="Times New Roman" w:hAnsi="Segoe UI" w:cs="Segoe UI"/>
           <w:lang w:val="es-ES"/>
@@ -38,7 +38,7 @@
     </w:p>
     <w:p>
       <w:pPr>
-        <w:divId w:val="1233850031"/>
+        <w:divId w:val="188417583"/>
         <w:rPr>
           <w:rFonts w:ascii="Segoe UI" w:eastAsia="Times New Roman" w:hAnsi="Segoe UI" w:cs="Segoe UI"/>
           <w:lang w:val="es-ES"/>
@@ -54,7 +54,7 @@
     </w:p>
     <w:p>
       <w:pPr>
-        <w:divId w:val="1410466117"/>
+        <w:divId w:val="1302535499"/>
         <w:rPr>
           <w:rFonts w:ascii="Segoe UI" w:eastAsia="Times New Roman" w:hAnsi="Segoe UI" w:cs="Segoe UI"/>
           <w:lang w:val="es-ES"/>
@@ -71,7 +71,7 @@
     </w:p>
     <w:p>
       <w:pPr>
-        <w:divId w:val="838076682"/>
+        <w:divId w:val="1136944731"/>
         <w:rPr>
           <w:rFonts w:ascii="Segoe UI" w:eastAsia="Times New Roman" w:hAnsi="Segoe UI" w:cs="Segoe UI"/>
           <w:lang w:val="es-ES"/>
@@ -87,7 +87,7 @@
     </w:p>
     <w:p>
       <w:pPr>
-        <w:divId w:val="1465854917"/>
+        <w:divId w:val="1237014177"/>
         <w:rPr>
           <w:rFonts w:ascii="Segoe UI" w:eastAsia="Times New Roman" w:hAnsi="Segoe UI" w:cs="Segoe UI"/>
           <w:lang w:val="es-ES"/>
@@ -104,7 +104,7 @@
     </w:p>
     <w:p>
       <w:pPr>
-        <w:divId w:val="838615586"/>
+        <w:divId w:val="2074698588"/>
         <w:rPr>
           <w:rFonts w:ascii="Segoe UI" w:eastAsia="Times New Roman" w:hAnsi="Segoe UI" w:cs="Segoe UI"/>
           <w:lang w:val="es-ES"/>
@@ -120,7 +120,7 @@
     </w:p>
     <w:p>
       <w:pPr>
-        <w:divId w:val="567149822"/>
+        <w:divId w:val="1857578833"/>
         <w:rPr>
           <w:rFonts w:ascii="Segoe UI" w:eastAsia="Times New Roman" w:hAnsi="Segoe UI" w:cs="Segoe UI"/>
           <w:lang w:val="es-ES"/>
@@ -137,7 +137,7 @@
     </w:p>
     <w:p>
       <w:pPr>
-        <w:divId w:val="257375875"/>
+        <w:divId w:val="1082331315"/>
         <w:rPr>
           <w:rFonts w:ascii="Segoe UI" w:eastAsia="Times New Roman" w:hAnsi="Segoe UI" w:cs="Segoe UI"/>
           <w:lang w:val="es-ES"/>
@@ -154,7 +154,7 @@
     <w:p>
       <w:pPr>
         <w:pStyle w:val="Ttulo2"/>
-        <w:divId w:val="1121724235"/>
+        <w:divId w:val="1708486949"/>
         <w:rPr>
           <w:rFonts w:ascii="Segoe UI" w:eastAsia="Times New Roman" w:hAnsi="Segoe UI" w:cs="Segoe UI"/>
           <w:lang w:val="es-ES"/>
@@ -171,7 +171,7 @@
     <w:p>
       <w:pPr>
         <w:pStyle w:val="NormalWeb"/>
-        <w:divId w:val="1121724235"/>
+        <w:divId w:val="1708486949"/>
         <w:rPr>
           <w:rFonts w:ascii="Segoe UI" w:hAnsi="Segoe UI" w:cs="Segoe UI"/>
           <w:lang w:val="es-ES"/>
@@ -218,7 +218,7 @@
       </w:tblGrid>
       <w:tr>
         <w:trPr>
-          <w:divId w:val="1121724235"/>
+          <w:divId w:val="1708486949"/>
           <w:tblHeader/>
         </w:trPr>
         <w:tc>
@@ -314,7 +314,7 @@
       </w:tr>
       <w:tr>
         <w:trPr>
-          <w:divId w:val="1121724235"/>
+          <w:divId w:val="1708486949"/>
         </w:trPr>
         <w:tc>
           <w:tcPr>
@@ -397,7 +397,7 @@
       </w:tr>
       <w:tr>
         <w:trPr>
-          <w:divId w:val="1121724235"/>
+          <w:divId w:val="1708486949"/>
         </w:trPr>
         <w:tc>
           <w:tcPr>
@@ -480,7 +480,7 @@
       </w:tr>
       <w:tr>
         <w:trPr>
-          <w:divId w:val="1121724235"/>
+          <w:divId w:val="1708486949"/>
         </w:trPr>
         <w:tc>
           <w:tcPr>
@@ -599,7 +599,7 @@
       </w:tr>
       <w:tr>
         <w:trPr>
-          <w:divId w:val="1121724235"/>
+          <w:divId w:val="1708486949"/>
         </w:trPr>
         <w:tc>
           <w:tcPr>
@@ -682,7 +682,7 @@
       </w:tr>
       <w:tr>
         <w:trPr>
-          <w:divId w:val="1121724235"/>
+          <w:divId w:val="1708486949"/>
         </w:trPr>
         <w:tc>
           <w:tcPr>
@@ -767,7 +767,7 @@
     <w:p>
       <w:pPr>
         <w:pStyle w:val="NormalWeb"/>
-        <w:divId w:val="1121724235"/>
+        <w:divId w:val="1708486949"/>
         <w:rPr>
           <w:rFonts w:ascii="Segoe UI" w:hAnsi="Segoe UI" w:cs="Segoe UI"/>
           <w:lang w:val="es-ES"/>
@@ -789,7 +789,7 @@
           <w:numId w:val="1"/>
         </w:numPr>
         <w:spacing w:before="100" w:beforeAutospacing="1" w:after="100" w:afterAutospacing="1"/>
-        <w:divId w:val="1121724235"/>
+        <w:divId w:val="1708486949"/>
         <w:rPr>
           <w:rFonts w:ascii="Segoe UI" w:eastAsia="Times New Roman" w:hAnsi="Segoe UI" w:cs="Segoe UI"/>
           <w:lang w:val="es-ES"/>
@@ -810,7 +810,7 @@
           <w:numId w:val="1"/>
         </w:numPr>
         <w:spacing w:before="100" w:beforeAutospacing="1" w:after="100" w:afterAutospacing="1"/>
-        <w:divId w:val="1121724235"/>
+        <w:divId w:val="1708486949"/>
         <w:rPr>
           <w:rFonts w:ascii="Segoe UI" w:eastAsia="Times New Roman" w:hAnsi="Segoe UI" w:cs="Segoe UI"/>
           <w:lang w:val="es-ES"/>
@@ -832,7 +832,7 @@
           <w:numId w:val="1"/>
         </w:numPr>
         <w:spacing w:before="100" w:beforeAutospacing="1" w:after="100" w:afterAutospacing="1"/>
-        <w:divId w:val="1121724235"/>
+        <w:divId w:val="1708486949"/>
         <w:rPr>
           <w:rFonts w:ascii="Segoe UI" w:eastAsia="Times New Roman" w:hAnsi="Segoe UI" w:cs="Segoe UI"/>
           <w:lang w:val="es-ES"/>
@@ -849,7 +849,7 @@
     <w:p>
       <w:pPr>
         <w:pStyle w:val="NormalWeb"/>
-        <w:divId w:val="1121724235"/>
+        <w:divId w:val="1708486949"/>
         <w:rPr>
           <w:rFonts w:ascii="Segoe UI" w:hAnsi="Segoe UI" w:cs="Segoe UI"/>
           <w:lang w:val="es-ES"/>
@@ -871,7 +871,7 @@
           <w:numId w:val="2"/>
         </w:numPr>
         <w:spacing w:before="100" w:beforeAutospacing="1" w:after="100" w:afterAutospacing="1"/>
-        <w:divId w:val="1121724235"/>
+        <w:divId w:val="1708486949"/>
         <w:rPr>
           <w:rFonts w:ascii="Segoe UI" w:eastAsia="Times New Roman" w:hAnsi="Segoe UI" w:cs="Segoe UI"/>
           <w:lang w:val="es-ES"/>
@@ -892,7 +892,7 @@
           <w:numId w:val="2"/>
         </w:numPr>
         <w:spacing w:before="100" w:beforeAutospacing="1" w:after="100" w:afterAutospacing="1"/>
-        <w:divId w:val="1121724235"/>
+        <w:divId w:val="1708486949"/>
         <w:rPr>
           <w:rFonts w:ascii="Segoe UI" w:eastAsia="Times New Roman" w:hAnsi="Segoe UI" w:cs="Segoe UI"/>
           <w:lang w:val="es-ES"/>
@@ -913,7 +913,7 @@
           <w:numId w:val="2"/>
         </w:numPr>
         <w:spacing w:before="100" w:beforeAutospacing="1" w:after="100" w:afterAutospacing="1"/>
-        <w:divId w:val="1121724235"/>
+        <w:divId w:val="1708486949"/>
         <w:rPr>
           <w:rFonts w:ascii="Segoe UI" w:eastAsia="Times New Roman" w:hAnsi="Segoe UI" w:cs="Segoe UI"/>
           <w:lang w:val="es-ES"/>
@@ -930,7 +930,7 @@
     <w:p>
       <w:pPr>
         <w:pStyle w:val="Ttulo2"/>
-        <w:divId w:val="1121724235"/>
+        <w:divId w:val="1708486949"/>
         <w:rPr>
           <w:rFonts w:ascii="Segoe UI" w:eastAsia="Times New Roman" w:hAnsi="Segoe UI" w:cs="Segoe UI"/>
           <w:lang w:val="es-ES"/>
@@ -947,7 +947,7 @@
     <w:p>
       <w:pPr>
         <w:pStyle w:val="NormalWeb"/>
-        <w:divId w:val="1121724235"/>
+        <w:divId w:val="1708486949"/>
         <w:rPr>
           <w:rFonts w:ascii="Segoe UI" w:hAnsi="Segoe UI" w:cs="Segoe UI"/>
           <w:lang w:val="es-ES"/>
@@ -967,7 +967,7 @@
     <w:p>
       <w:pPr>
         <w:pStyle w:val="Ttulo2"/>
-        <w:divId w:val="1121724235"/>
+        <w:divId w:val="1708486949"/>
         <w:rPr>
           <w:rFonts w:ascii="Segoe UI" w:eastAsia="Times New Roman" w:hAnsi="Segoe UI" w:cs="Segoe UI"/>
           <w:lang w:val="es-ES"/>
@@ -988,7 +988,7 @@
           <w:numId w:val="3"/>
         </w:numPr>
         <w:spacing w:before="100" w:beforeAutospacing="1" w:after="100" w:afterAutospacing="1"/>
-        <w:divId w:val="1121724235"/>
+        <w:divId w:val="1708486949"/>
         <w:rPr>
           <w:rFonts w:ascii="Segoe UI" w:eastAsia="Times New Roman" w:hAnsi="Segoe UI" w:cs="Segoe UI"/>
           <w:lang w:val="es-ES"/>
@@ -1027,7 +1027,7 @@
           <w:numId w:val="3"/>
         </w:numPr>
         <w:spacing w:before="100" w:beforeAutospacing="1" w:after="100" w:afterAutospacing="1"/>
-        <w:divId w:val="1121724235"/>
+        <w:divId w:val="1708486949"/>
         <w:rPr>
           <w:rFonts w:ascii="Segoe UI" w:eastAsia="Times New Roman" w:hAnsi="Segoe UI" w:cs="Segoe UI"/>
           <w:lang w:val="es-ES"/>
@@ -1066,7 +1066,7 @@
           <w:numId w:val="3"/>
         </w:numPr>
         <w:spacing w:before="100" w:beforeAutospacing="1" w:after="100" w:afterAutospacing="1"/>
-        <w:divId w:val="1121724235"/>
+        <w:divId w:val="1708486949"/>
         <w:rPr>
           <w:rFonts w:ascii="Segoe UI" w:eastAsia="Times New Roman" w:hAnsi="Segoe UI" w:cs="Segoe UI"/>
           <w:lang w:val="es-ES"/>
@@ -1098,7 +1098,7 @@
     <w:p>
       <w:pPr>
         <w:pStyle w:val="Ttulo2"/>
-        <w:divId w:val="1121724235"/>
+        <w:divId w:val="1708486949"/>
         <w:rPr>
           <w:rFonts w:ascii="Segoe UI" w:eastAsia="Times New Roman" w:hAnsi="Segoe UI" w:cs="Segoe UI"/>
           <w:lang w:val="es-ES"/>
@@ -1115,7 +1115,7 @@
     <w:p>
       <w:pPr>
         <w:pStyle w:val="Ttulo3"/>
-        <w:divId w:val="1121724235"/>
+        <w:divId w:val="1708486949"/>
         <w:rPr>
           <w:rFonts w:ascii="Segoe UI" w:eastAsia="Times New Roman" w:hAnsi="Segoe UI" w:cs="Segoe UI"/>
           <w:lang w:val="es-ES"/>
@@ -1136,7 +1136,7 @@
           <w:numId w:val="4"/>
         </w:numPr>
         <w:spacing w:before="100" w:beforeAutospacing="1" w:after="100" w:afterAutospacing="1"/>
-        <w:divId w:val="1121724235"/>
+        <w:divId w:val="1708486949"/>
         <w:rPr>
           <w:rFonts w:ascii="Segoe UI" w:eastAsia="Times New Roman" w:hAnsi="Segoe UI" w:cs="Segoe UI"/>
           <w:lang w:val="es-ES"/>
@@ -1157,7 +1157,7 @@
           <w:numId w:val="4"/>
         </w:numPr>
         <w:spacing w:before="100" w:beforeAutospacing="1" w:after="100" w:afterAutospacing="1"/>
-        <w:divId w:val="1121724235"/>
+        <w:divId w:val="1708486949"/>
         <w:rPr>
           <w:rFonts w:ascii="Segoe UI" w:eastAsia="Times New Roman" w:hAnsi="Segoe UI" w:cs="Segoe UI"/>
           <w:lang w:val="es-ES"/>
@@ -1178,7 +1178,7 @@
           <w:numId w:val="4"/>
         </w:numPr>
         <w:spacing w:before="100" w:beforeAutospacing="1" w:after="100" w:afterAutospacing="1"/>
-        <w:divId w:val="1121724235"/>
+        <w:divId w:val="1708486949"/>
         <w:rPr>
           <w:rFonts w:ascii="Segoe UI" w:eastAsia="Times New Roman" w:hAnsi="Segoe UI" w:cs="Segoe UI"/>
           <w:lang w:val="es-ES"/>
@@ -1199,7 +1199,7 @@
           <w:numId w:val="4"/>
         </w:numPr>
         <w:spacing w:before="100" w:beforeAutospacing="1" w:after="100" w:afterAutospacing="1"/>
-        <w:divId w:val="1121724235"/>
+        <w:divId w:val="1708486949"/>
         <w:rPr>
           <w:rFonts w:ascii="Segoe UI" w:eastAsia="Times New Roman" w:hAnsi="Segoe UI" w:cs="Segoe UI"/>
           <w:lang w:val="es-ES"/>
@@ -1220,7 +1220,7 @@
           <w:numId w:val="4"/>
         </w:numPr>
         <w:spacing w:before="100" w:beforeAutospacing="1" w:after="100" w:afterAutospacing="1"/>
-        <w:divId w:val="1121724235"/>
+        <w:divId w:val="1708486949"/>
         <w:rPr>
           <w:rFonts w:ascii="Segoe UI" w:eastAsia="Times New Roman" w:hAnsi="Segoe UI" w:cs="Segoe UI"/>
           <w:lang w:val="es-ES"/>
@@ -1237,7 +1237,7 @@
     <w:p>
       <w:pPr>
         <w:pStyle w:val="Ttulo3"/>
-        <w:divId w:val="1121724235"/>
+        <w:divId w:val="1708486949"/>
         <w:rPr>
           <w:rFonts w:ascii="Segoe UI" w:eastAsia="Times New Roman" w:hAnsi="Segoe UI" w:cs="Segoe UI"/>
           <w:lang w:val="es-ES"/>
@@ -1258,7 +1258,7 @@
           <w:numId w:val="5"/>
         </w:numPr>
         <w:spacing w:before="100" w:beforeAutospacing="1" w:after="100" w:afterAutospacing="1"/>
-        <w:divId w:val="1121724235"/>
+        <w:divId w:val="1708486949"/>
         <w:rPr>
           <w:rFonts w:ascii="Segoe UI" w:eastAsia="Times New Roman" w:hAnsi="Segoe UI" w:cs="Segoe UI"/>
           <w:lang w:val="es-ES"/>
@@ -1279,7 +1279,7 @@
           <w:numId w:val="5"/>
         </w:numPr>
         <w:spacing w:before="100" w:beforeAutospacing="1" w:after="100" w:afterAutospacing="1"/>
-        <w:divId w:val="1121724235"/>
+        <w:divId w:val="1708486949"/>
         <w:rPr>
           <w:rFonts w:ascii="Segoe UI" w:eastAsia="Times New Roman" w:hAnsi="Segoe UI" w:cs="Segoe UI"/>
           <w:lang w:val="es-ES"/>
@@ -1300,7 +1300,7 @@
           <w:numId w:val="5"/>
         </w:numPr>
         <w:spacing w:before="100" w:beforeAutospacing="1" w:after="100" w:afterAutospacing="1"/>
-        <w:divId w:val="1121724235"/>
+        <w:divId w:val="1708486949"/>
         <w:rPr>
           <w:rFonts w:ascii="Segoe UI" w:eastAsia="Times New Roman" w:hAnsi="Segoe UI" w:cs="Segoe UI"/>
           <w:lang w:val="es-ES"/>
@@ -1321,7 +1321,7 @@
           <w:numId w:val="5"/>
         </w:numPr>
         <w:spacing w:before="100" w:beforeAutospacing="1" w:after="100" w:afterAutospacing="1"/>
-        <w:divId w:val="1121724235"/>
+        <w:divId w:val="1708486949"/>
         <w:rPr>
           <w:rFonts w:ascii="Segoe UI" w:eastAsia="Times New Roman" w:hAnsi="Segoe UI" w:cs="Segoe UI"/>
           <w:lang w:val="es-ES"/>
@@ -1342,7 +1342,7 @@
           <w:numId w:val="5"/>
         </w:numPr>
         <w:spacing w:before="100" w:beforeAutospacing="1" w:after="100" w:afterAutospacing="1"/>
-        <w:divId w:val="1121724235"/>
+        <w:divId w:val="1708486949"/>
         <w:rPr>
           <w:rFonts w:ascii="Segoe UI" w:eastAsia="Times New Roman" w:hAnsi="Segoe UI" w:cs="Segoe UI"/>
           <w:lang w:val="es-ES"/>
@@ -1360,7 +1360,7 @@
     <w:p>
       <w:pPr>
         <w:pStyle w:val="Ttulo3"/>
-        <w:divId w:val="1121724235"/>
+        <w:divId w:val="1708486949"/>
         <w:rPr>
           <w:rFonts w:ascii="Segoe UI" w:eastAsia="Times New Roman" w:hAnsi="Segoe UI" w:cs="Segoe UI"/>
           <w:lang w:val="es-ES"/>
@@ -1381,7 +1381,7 @@
           <w:numId w:val="6"/>
         </w:numPr>
         <w:spacing w:before="100" w:beforeAutospacing="1" w:after="100" w:afterAutospacing="1"/>
-        <w:divId w:val="1121724235"/>
+        <w:divId w:val="1708486949"/>
         <w:rPr>
           <w:rFonts w:ascii="Segoe UI" w:eastAsia="Times New Roman" w:hAnsi="Segoe UI" w:cs="Segoe UI"/>
           <w:lang w:val="es-ES"/>
@@ -1402,7 +1402,7 @@
           <w:numId w:val="6"/>
         </w:numPr>
         <w:spacing w:before="100" w:beforeAutospacing="1" w:after="100" w:afterAutospacing="1"/>
-        <w:divId w:val="1121724235"/>
+        <w:divId w:val="1708486949"/>
         <w:rPr>
           <w:rFonts w:ascii="Segoe UI" w:eastAsia="Times New Roman" w:hAnsi="Segoe UI" w:cs="Segoe UI"/>
           <w:lang w:val="es-ES"/>
@@ -1423,7 +1423,7 @@
           <w:numId w:val="6"/>
         </w:numPr>
         <w:spacing w:before="100" w:beforeAutospacing="1" w:after="100" w:afterAutospacing="1"/>
-        <w:divId w:val="1121724235"/>
+        <w:divId w:val="1708486949"/>
         <w:rPr>
           <w:rFonts w:ascii="Segoe UI" w:eastAsia="Times New Roman" w:hAnsi="Segoe UI" w:cs="Segoe UI"/>
           <w:lang w:val="es-ES"/>
@@ -1444,7 +1444,7 @@
           <w:numId w:val="6"/>
         </w:numPr>
         <w:spacing w:before="100" w:beforeAutospacing="1" w:after="100" w:afterAutospacing="1"/>
-        <w:divId w:val="1121724235"/>
+        <w:divId w:val="1708486949"/>
         <w:rPr>
           <w:rFonts w:ascii="Segoe UI" w:eastAsia="Times New Roman" w:hAnsi="Segoe UI" w:cs="Segoe UI"/>
           <w:lang w:val="es-ES"/>
@@ -1465,7 +1465,7 @@
           <w:numId w:val="6"/>
         </w:numPr>
         <w:spacing w:before="100" w:beforeAutospacing="1" w:after="100" w:afterAutospacing="1"/>
-        <w:divId w:val="1121724235"/>
+        <w:divId w:val="1708486949"/>
         <w:rPr>
           <w:rFonts w:ascii="Segoe UI" w:eastAsia="Times New Roman" w:hAnsi="Segoe UI" w:cs="Segoe UI"/>
           <w:lang w:val="es-ES"/>
@@ -1482,7 +1482,7 @@
     <w:p>
       <w:pPr>
         <w:pStyle w:val="Ttulo3"/>
-        <w:divId w:val="1121724235"/>
+        <w:divId w:val="1708486949"/>
         <w:rPr>
           <w:rFonts w:ascii="Segoe UI" w:eastAsia="Times New Roman" w:hAnsi="Segoe UI" w:cs="Segoe UI"/>
           <w:lang w:val="es-ES"/>
@@ -1503,7 +1503,7 @@
           <w:numId w:val="7"/>
         </w:numPr>
         <w:spacing w:before="100" w:beforeAutospacing="1" w:after="100" w:afterAutospacing="1"/>
-        <w:divId w:val="1121724235"/>
+        <w:divId w:val="1708486949"/>
         <w:rPr>
           <w:rFonts w:ascii="Segoe UI" w:eastAsia="Times New Roman" w:hAnsi="Segoe UI" w:cs="Segoe UI"/>
           <w:lang w:val="es-ES"/>
@@ -1524,7 +1524,7 @@
           <w:numId w:val="7"/>
         </w:numPr>
         <w:spacing w:before="100" w:beforeAutospacing="1" w:after="100" w:afterAutospacing="1"/>
-        <w:divId w:val="1121724235"/>
+        <w:divId w:val="1708486949"/>
         <w:rPr>
           <w:rFonts w:ascii="Segoe UI" w:eastAsia="Times New Roman" w:hAnsi="Segoe UI" w:cs="Segoe UI"/>
           <w:lang w:val="es-ES"/>
@@ -1545,7 +1545,7 @@
           <w:numId w:val="7"/>
         </w:numPr>
         <w:spacing w:before="100" w:beforeAutospacing="1" w:after="100" w:afterAutospacing="1"/>
-        <w:divId w:val="1121724235"/>
+        <w:divId w:val="1708486949"/>
         <w:rPr>
           <w:rFonts w:ascii="Segoe UI" w:eastAsia="Times New Roman" w:hAnsi="Segoe UI" w:cs="Segoe UI"/>
           <w:lang w:val="es-ES"/>
@@ -1566,7 +1566,7 @@
           <w:numId w:val="7"/>
         </w:numPr>
         <w:spacing w:before="100" w:beforeAutospacing="1" w:after="100" w:afterAutospacing="1"/>
-        <w:divId w:val="1121724235"/>
+        <w:divId w:val="1708486949"/>
         <w:rPr>
           <w:rFonts w:ascii="Segoe UI" w:eastAsia="Times New Roman" w:hAnsi="Segoe UI" w:cs="Segoe UI"/>
           <w:lang w:val="es-ES"/>
@@ -1587,7 +1587,7 @@
           <w:numId w:val="7"/>
         </w:numPr>
         <w:spacing w:before="100" w:beforeAutospacing="1" w:after="100" w:afterAutospacing="1"/>
-        <w:divId w:val="1121724235"/>
+        <w:divId w:val="1708486949"/>
         <w:rPr>
           <w:rFonts w:ascii="Segoe UI" w:eastAsia="Times New Roman" w:hAnsi="Segoe UI" w:cs="Segoe UI"/>
           <w:lang w:val="es-ES"/>
@@ -1603,7 +1603,7 @@
     </w:p>
     <w:p>
       <w:pPr>
-        <w:divId w:val="50739085"/>
+        <w:divId w:val="1522813089"/>
         <w:rPr>
           <w:rFonts w:ascii="Segoe UI" w:eastAsia="Times New Roman" w:hAnsi="Segoe UI" w:cs="Segoe UI"/>
           <w:lang w:val="es-ES"/>
@@ -1630,13 +1630,13 @@
 <file path=word/numbering.xml><?xml version="1.0" encoding="utf-8"?>
 <w:numbering xmlns:wpc="http://schemas.microsoft.com/office/word/2010/wordprocessingCanvas" xmlns:cx="http://schemas.microsoft.com/office/drawing/2014/chartex" xmlns:cx1="http://schemas.microsoft.com/office/drawing/2015/9/8/chartex" xmlns:cx2="http://schemas.microsoft.com/office/drawing/2015/10/21/chartex" xmlns:cx3="http://schemas.microsoft.com/office/drawing/2016/5/9/chartex" xmlns:cx4="http://schemas.microsoft.com/office/drawing/2016/5/10/chartex" xmlns:cx5="http://schemas.microsoft.com/office/drawing/2016/5/11/chartex" xmlns:cx6="http://schemas.microsoft.com/office/drawing/2016/5/12/chartex" xmlns:cx7="http://schemas.microsoft.com/office/drawing/2016/5/13/chartex" xmlns:cx8="http://schemas.microsoft.com/office/drawing/2016/5/14/chartex" xmlns:mc="http://schemas.openxmlformats.org/markup-compatibility/2006" xmlns:aink="http://schemas.microsoft.com/office/drawing/2016/ink" xmlns:am3d="http://schemas.microsoft.com/office/drawing/2017/model3d" xmlns:o="urn:schemas-microsoft-com:office:office" xmlns:oel="http://schemas.microsoft.com/office/2019/extlst" xmlns:r="http://schemas.openxmlformats.org/officeDocument/2006/relationships" xmlns:m="http://schemas.openxmlformats.org/officeDocument/2006/math" xmlns:v="urn:schemas-microsoft-com:vml" xmlns:wp14="http://schemas.microsoft.com/office/word/2010/wordprocessingDrawing" xmlns:wp="http://schemas.openxmlformats.org/drawingml/2006/wordprocessingDrawing" xmlns:w10="urn:schemas-microsoft-com:office:word" xmlns:w="http://schemas.openxmlformats.org/wordprocessingml/2006/main" xmlns:w14="http://schemas.microsoft.com/office/word/2010/wordml" xmlns:w15="http://schemas.microsoft.com/office/word/2012/wordml" xmlns:w16cex="http://schemas.microsoft.com/office/word/2018/wordml/cex" xmlns:w16cid="http://schemas.microsoft.com/office/word/2016/wordml/cid" xmlns:w16="http://schemas.microsoft.com/office/word/2018/wordml" xmlns:w16du="http://schemas.microsoft.com/office/word/2023/wordml/word16du" xmlns:w16sdtdh="http://schemas.microsoft.com/office/word/2020/wordml/sdtdatahash" xmlns:w16sdtfl="http://schemas.microsoft.com/office/word/2024/wordml/sdtformatlock" xmlns:w16se="http://schemas.microsoft.com/office/word/2015/wordml/symex" xmlns:wpg="http://schemas.microsoft.com/office/word/2010/wordprocessingGroup" xmlns:wpi="http://schemas.microsoft.com/office/word/2010/wordprocessingInk" xmlns:wne="http://schemas.microsoft.com/office/word/2006/wordml" xmlns:wps="http://schemas.microsoft.com/office/word/2010/wordprocessingShape" mc:Ignorable="w14 w15 w16se w16cid w16 w16cex w16sdtdh w16sdtfl w16du wp14">
   <w:abstractNum w:abstractNumId="0" w15:restartNumberingAfterBreak="0">
-    <w:nsid w:val="11692DE7"/>
+    <w:nsid w:val="1D5F797A"/>
     <w:multiLevelType w:val="multilevel"/>
-    <w:tmpl w:val="452ABBA8"/>
+    <w:tmpl w:val="3A368F74"/>
     <w:lvl w:ilvl="0">
       <w:start w:val="1"/>
-      <w:numFmt w:val="bullet"/>
-      <w:lvlText w:val=""/>
+      <w:numFmt w:val="decimal"/>
+      <w:lvlText w:val="%1."/>
       <w:lvlJc w:val="left"/>
       <w:pPr>
         <w:tabs>
@@ -1644,15 +1644,11 @@
         </w:tabs>
         <w:ind w:left="720" w:hanging="360"/>
       </w:pPr>
-      <w:rPr>
-        <w:rFonts w:ascii="Symbol" w:hAnsi="Symbol" w:hint="default"/>
-        <w:sz w:val="20"/>
-      </w:rPr>
     </w:lvl>
     <w:lvl w:ilvl="1" w:tentative="1">
       <w:start w:val="1"/>
-      <w:numFmt w:val="bullet"/>
-      <w:lvlText w:val="o"/>
+      <w:numFmt w:val="decimal"/>
+      <w:lvlText w:val="%2."/>
       <w:lvlJc w:val="left"/>
       <w:pPr>
         <w:tabs>
@@ -1660,15 +1656,11 @@
         </w:tabs>
         <w:ind w:left="1440" w:hanging="360"/>
       </w:pPr>
-      <w:rPr>
-        <w:rFonts w:ascii="Courier New" w:hAnsi="Courier New" w:hint="default"/>
-        <w:sz w:val="20"/>
-      </w:rPr>
     </w:lvl>
     <w:lvl w:ilvl="2" w:tentative="1">
       <w:start w:val="1"/>
-      <w:numFmt w:val="bullet"/>
-      <w:lvlText w:val=""/>
+      <w:numFmt w:val="decimal"/>
+      <w:lvlText w:val="%3."/>
       <w:lvlJc w:val="left"/>
       <w:pPr>
         <w:tabs>
@@ -1676,15 +1668,11 @@
         </w:tabs>
         <w:ind w:left="2160" w:hanging="360"/>
       </w:pPr>
-      <w:rPr>
-        <w:rFonts w:ascii="Wingdings" w:hAnsi="Wingdings" w:hint="default"/>
-        <w:sz w:val="20"/>
-      </w:rPr>
     </w:lvl>
     <w:lvl w:ilvl="3" w:tentative="1">
       <w:start w:val="1"/>
-      <w:numFmt w:val="bullet"/>
-      <w:lvlText w:val=""/>
+      <w:numFmt w:val="decimal"/>
+      <w:lvlText w:val="%4."/>
       <w:lvlJc w:val="left"/>
       <w:pPr>
         <w:tabs>
@@ -1692,15 +1680,11 @@
         </w:tabs>
         <w:ind w:left="2880" w:hanging="360"/>
       </w:pPr>
-      <w:rPr>
-        <w:rFonts w:ascii="Wingdings" w:hAnsi="Wingdings" w:hint="default"/>
-        <w:sz w:val="20"/>
-      </w:rPr>
     </w:lvl>
     <w:lvl w:ilvl="4" w:tentative="1">
       <w:start w:val="1"/>
-      <w:numFmt w:val="bullet"/>
-      <w:lvlText w:val=""/>
+      <w:numFmt w:val="decimal"/>
+      <w:lvlText w:val="%5."/>
       <w:lvlJc w:val="left"/>
       <w:pPr>
         <w:tabs>
@@ -1708,15 +1692,11 @@
         </w:tabs>
         <w:ind w:left="3600" w:hanging="360"/>
       </w:pPr>
-      <w:rPr>
-        <w:rFonts w:ascii="Wingdings" w:hAnsi="Wingdings" w:hint="default"/>
-        <w:sz w:val="20"/>
-      </w:rPr>
     </w:lvl>
     <w:lvl w:ilvl="5" w:tentative="1">
       <w:start w:val="1"/>
-      <w:numFmt w:val="bullet"/>
-      <w:lvlText w:val=""/>
+      <w:numFmt w:val="decimal"/>
+      <w:lvlText w:val="%6."/>
       <w:lvlJc w:val="left"/>
       <w:pPr>
         <w:tabs>
@@ -1724,15 +1704,11 @@
         </w:tabs>
         <w:ind w:left="4320" w:hanging="360"/>
       </w:pPr>
-      <w:rPr>
-        <w:rFonts w:ascii="Wingdings" w:hAnsi="Wingdings" w:hint="default"/>
-        <w:sz w:val="20"/>
-      </w:rPr>
     </w:lvl>
     <w:lvl w:ilvl="6" w:tentative="1">
       <w:start w:val="1"/>
-      <w:numFmt w:val="bullet"/>
-      <w:lvlText w:val=""/>
+      <w:numFmt w:val="decimal"/>
+      <w:lvlText w:val="%7."/>
       <w:lvlJc w:val="left"/>
       <w:pPr>
         <w:tabs>
@@ -1740,15 +1716,11 @@
         </w:tabs>
         <w:ind w:left="5040" w:hanging="360"/>
       </w:pPr>
-      <w:rPr>
-        <w:rFonts w:ascii="Wingdings" w:hAnsi="Wingdings" w:hint="default"/>
-        <w:sz w:val="20"/>
-      </w:rPr>
     </w:lvl>
     <w:lvl w:ilvl="7" w:tentative="1">
       <w:start w:val="1"/>
-      <w:numFmt w:val="bullet"/>
-      <w:lvlText w:val=""/>
+      <w:numFmt w:val="decimal"/>
+      <w:lvlText w:val="%8."/>
       <w:lvlJc w:val="left"/>
       <w:pPr>
         <w:tabs>
@@ -1756,15 +1728,11 @@
         </w:tabs>
         <w:ind w:left="5760" w:hanging="360"/>
       </w:pPr>
-      <w:rPr>
-        <w:rFonts w:ascii="Wingdings" w:hAnsi="Wingdings" w:hint="default"/>
-        <w:sz w:val="20"/>
-      </w:rPr>
     </w:lvl>
     <w:lvl w:ilvl="8" w:tentative="1">
       <w:start w:val="1"/>
-      <w:numFmt w:val="bullet"/>
-      <w:lvlText w:val=""/>
+      <w:numFmt w:val="decimal"/>
+      <w:lvlText w:val="%9."/>
       <w:lvlJc w:val="left"/>
       <w:pPr>
         <w:tabs>
@@ -1772,16 +1740,12 @@
         </w:tabs>
         <w:ind w:left="6480" w:hanging="360"/>
       </w:pPr>
-      <w:rPr>
-        <w:rFonts w:ascii="Wingdings" w:hAnsi="Wingdings" w:hint="default"/>
-        <w:sz w:val="20"/>
-      </w:rPr>
     </w:lvl>
   </w:abstractNum>
   <w:abstractNum w:abstractNumId="1" w15:restartNumberingAfterBreak="0">
-    <w:nsid w:val="2B657AEE"/>
+    <w:nsid w:val="2F6A27D9"/>
     <w:multiLevelType w:val="multilevel"/>
-    <w:tmpl w:val="44BE9F84"/>
+    <w:tmpl w:val="C8B8D72A"/>
     <w:lvl w:ilvl="0">
       <w:start w:val="1"/>
       <w:numFmt w:val="bullet"/>
@@ -1928,9 +1892,9 @@
     </w:lvl>
   </w:abstractNum>
   <w:abstractNum w:abstractNumId="2" w15:restartNumberingAfterBreak="0">
-    <w:nsid w:val="34FC70EA"/>
+    <w:nsid w:val="363547CD"/>
     <w:multiLevelType w:val="multilevel"/>
-    <w:tmpl w:val="35B27CDC"/>
+    <w:tmpl w:val="747AC8CC"/>
     <w:lvl w:ilvl="0">
       <w:start w:val="1"/>
       <w:numFmt w:val="bullet"/>
@@ -2077,13 +2041,13 @@
     </w:lvl>
   </w:abstractNum>
   <w:abstractNum w:abstractNumId="3" w15:restartNumberingAfterBreak="0">
-    <w:nsid w:val="39094721"/>
+    <w:nsid w:val="420B569D"/>
     <w:multiLevelType w:val="multilevel"/>
-    <w:tmpl w:val="DE227B34"/>
+    <w:tmpl w:val="18B88C38"/>
     <w:lvl w:ilvl="0">
       <w:start w:val="1"/>
-      <w:numFmt w:val="decimal"/>
-      <w:lvlText w:val="%1."/>
+      <w:numFmt w:val="bullet"/>
+      <w:lvlText w:val=""/>
       <w:lvlJc w:val="left"/>
       <w:pPr>
         <w:tabs>
@@ -2091,11 +2055,15 @@
         </w:tabs>
         <w:ind w:left="720" w:hanging="360"/>
       </w:pPr>
+      <w:rPr>
+        <w:rFonts w:ascii="Symbol" w:hAnsi="Symbol" w:hint="default"/>
+        <w:sz w:val="20"/>
+      </w:rPr>
     </w:lvl>
     <w:lvl w:ilvl="1" w:tentative="1">
       <w:start w:val="1"/>
-      <w:numFmt w:val="decimal"/>
-      <w:lvlText w:val="%2."/>
+      <w:numFmt w:val="bullet"/>
+      <w:lvlText w:val="o"/>
       <w:lvlJc w:val="left"/>
       <w:pPr>
         <w:tabs>
@@ -2103,11 +2071,15 @@
         </w:tabs>
         <w:ind w:left="1440" w:hanging="360"/>
       </w:pPr>
+      <w:rPr>
+        <w:rFonts w:ascii="Courier New" w:hAnsi="Courier New" w:hint="default"/>
+        <w:sz w:val="20"/>
+      </w:rPr>
     </w:lvl>
     <w:lvl w:ilvl="2" w:tentative="1">
       <w:start w:val="1"/>
-      <w:numFmt w:val="decimal"/>
-      <w:lvlText w:val="%3."/>
+      <w:numFmt w:val="bullet"/>
+      <w:lvlText w:val=""/>
       <w:lvlJc w:val="left"/>
       <w:pPr>
         <w:tabs>
@@ -2115,11 +2087,15 @@
         </w:tabs>
         <w:ind w:left="2160" w:hanging="360"/>
       </w:pPr>
+      <w:rPr>
+        <w:rFonts w:ascii="Wingdings" w:hAnsi="Wingdings" w:hint="default"/>
+        <w:sz w:val="20"/>
+      </w:rPr>
     </w:lvl>
     <w:lvl w:ilvl="3" w:tentative="1">
       <w:start w:val="1"/>
-      <w:numFmt w:val="decimal"/>
-      <w:lvlText w:val="%4."/>
+      <w:numFmt w:val="bullet"/>
+      <w:lvlText w:val=""/>
       <w:lvlJc w:val="left"/>
       <w:pPr>
         <w:tabs>
@@ -2127,11 +2103,15 @@
         </w:tabs>
         <w:ind w:left="2880" w:hanging="360"/>
       </w:pPr>
+      <w:rPr>
+        <w:rFonts w:ascii="Wingdings" w:hAnsi="Wingdings" w:hint="default"/>
+        <w:sz w:val="20"/>
+      </w:rPr>
     </w:lvl>
     <w:lvl w:ilvl="4" w:tentative="1">
       <w:start w:val="1"/>
-      <w:numFmt w:val="decimal"/>
-      <w:lvlText w:val="%5."/>
+      <w:numFmt w:val="bullet"/>
+      <w:lvlText w:val=""/>
       <w:lvlJc w:val="left"/>
       <w:pPr>
         <w:tabs>
@@ -2139,11 +2119,15 @@
         </w:tabs>
         <w:ind w:left="3600" w:hanging="360"/>
       </w:pPr>
+      <w:rPr>
+        <w:rFonts w:ascii="Wingdings" w:hAnsi="Wingdings" w:hint="default"/>
+        <w:sz w:val="20"/>
+      </w:rPr>
     </w:lvl>
     <w:lvl w:ilvl="5" w:tentative="1">
       <w:start w:val="1"/>
-      <w:numFmt w:val="decimal"/>
-      <w:lvlText w:val="%6."/>
+      <w:numFmt w:val="bullet"/>
+      <w:lvlText w:val=""/>
       <w:lvlJc w:val="left"/>
       <w:pPr>
         <w:tabs>
@@ -2151,11 +2135,15 @@
         </w:tabs>
         <w:ind w:left="4320" w:hanging="360"/>
       </w:pPr>
+      <w:rPr>
+        <w:rFonts w:ascii="Wingdings" w:hAnsi="Wingdings" w:hint="default"/>
+        <w:sz w:val="20"/>
+      </w:rPr>
     </w:lvl>
     <w:lvl w:ilvl="6" w:tentative="1">
       <w:start w:val="1"/>
-      <w:numFmt w:val="decimal"/>
-      <w:lvlText w:val="%7."/>
+      <w:numFmt w:val="bullet"/>
+      <w:lvlText w:val=""/>
       <w:lvlJc w:val="left"/>
       <w:pPr>
         <w:tabs>
@@ -2163,11 +2151,15 @@
         </w:tabs>
         <w:ind w:left="5040" w:hanging="360"/>
       </w:pPr>
+      <w:rPr>
+        <w:rFonts w:ascii="Wingdings" w:hAnsi="Wingdings" w:hint="default"/>
+        <w:sz w:val="20"/>
+      </w:rPr>
     </w:lvl>
     <w:lvl w:ilvl="7" w:tentative="1">
       <w:start w:val="1"/>
-      <w:numFmt w:val="decimal"/>
-      <w:lvlText w:val="%8."/>
+      <w:numFmt w:val="bullet"/>
+      <w:lvlText w:val=""/>
       <w:lvlJc w:val="left"/>
       <w:pPr>
         <w:tabs>
@@ -2175,11 +2167,15 @@
         </w:tabs>
         <w:ind w:left="5760" w:hanging="360"/>
       </w:pPr>
+      <w:rPr>
+        <w:rFonts w:ascii="Wingdings" w:hAnsi="Wingdings" w:hint="default"/>
+        <w:sz w:val="20"/>
+      </w:rPr>
     </w:lvl>
     <w:lvl w:ilvl="8" w:tentative="1">
       <w:start w:val="1"/>
-      <w:numFmt w:val="decimal"/>
-      <w:lvlText w:val="%9."/>
+      <w:numFmt w:val="bullet"/>
+      <w:lvlText w:val=""/>
       <w:lvlJc w:val="left"/>
       <w:pPr>
         <w:tabs>
@@ -2187,12 +2183,16 @@
         </w:tabs>
         <w:ind w:left="6480" w:hanging="360"/>
       </w:pPr>
+      <w:rPr>
+        <w:rFonts w:ascii="Wingdings" w:hAnsi="Wingdings" w:hint="default"/>
+        <w:sz w:val="20"/>
+      </w:rPr>
     </w:lvl>
   </w:abstractNum>
   <w:abstractNum w:abstractNumId="4" w15:restartNumberingAfterBreak="0">
-    <w:nsid w:val="5F8D5E8C"/>
+    <w:nsid w:val="63B027DA"/>
     <w:multiLevelType w:val="multilevel"/>
-    <w:tmpl w:val="D2B4BC9A"/>
+    <w:tmpl w:val="8C6CA86A"/>
     <w:lvl w:ilvl="0">
       <w:start w:val="1"/>
       <w:numFmt w:val="bullet"/>
@@ -2339,9 +2339,9 @@
     </w:lvl>
   </w:abstractNum>
   <w:abstractNum w:abstractNumId="5" w15:restartNumberingAfterBreak="0">
-    <w:nsid w:val="694C67EE"/>
+    <w:nsid w:val="73025F6C"/>
     <w:multiLevelType w:val="multilevel"/>
-    <w:tmpl w:val="ADCE3DC0"/>
+    <w:tmpl w:val="188AC91C"/>
     <w:lvl w:ilvl="0">
       <w:start w:val="1"/>
       <w:numFmt w:val="bullet"/>
@@ -2488,9 +2488,9 @@
     </w:lvl>
   </w:abstractNum>
   <w:abstractNum w:abstractNumId="6" w15:restartNumberingAfterBreak="0">
-    <w:nsid w:val="7FF6463D"/>
+    <w:nsid w:val="733164B7"/>
     <w:multiLevelType w:val="multilevel"/>
-    <w:tmpl w:val="C330A99A"/>
+    <w:tmpl w:val="FE9AF26E"/>
     <w:lvl w:ilvl="0">
       <w:start w:val="1"/>
       <w:numFmt w:val="bullet"/>
@@ -2636,26 +2636,26 @@
       </w:rPr>
     </w:lvl>
   </w:abstractNum>
-  <w:num w:numId="1" w16cid:durableId="502012667">
+  <w:num w:numId="1" w16cid:durableId="1101216949">
+    <w:abstractNumId w:val="4"/>
+  </w:num>
+  <w:num w:numId="2" w16cid:durableId="1844390398">
+    <w:abstractNumId w:val="0"/>
+  </w:num>
+  <w:num w:numId="3" w16cid:durableId="1590963550">
+    <w:abstractNumId w:val="3"/>
+  </w:num>
+  <w:num w:numId="4" w16cid:durableId="1625193401">
+    <w:abstractNumId w:val="2"/>
+  </w:num>
+  <w:num w:numId="5" w16cid:durableId="2114011756">
     <w:abstractNumId w:val="1"/>
   </w:num>
-  <w:num w:numId="2" w16cid:durableId="1935896124">
-    <w:abstractNumId w:val="3"/>
-  </w:num>
-  <w:num w:numId="3" w16cid:durableId="1185250332">
-    <w:abstractNumId w:val="2"/>
-  </w:num>
-  <w:num w:numId="4" w16cid:durableId="355230800">
+  <w:num w:numId="6" w16cid:durableId="1927228998">
     <w:abstractNumId w:val="6"/>
   </w:num>
-  <w:num w:numId="5" w16cid:durableId="1509910257">
-    <w:abstractNumId w:val="0"/>
-  </w:num>
-  <w:num w:numId="6" w16cid:durableId="1104151487">
+  <w:num w:numId="7" w16cid:durableId="1659772404">
     <w:abstractNumId w:val="5"/>
-  </w:num>
-  <w:num w:numId="7" w16cid:durableId="2127190672">
-    <w:abstractNumId w:val="4"/>
   </w:num>
 </w:numbering>
 </file>

</xml_diff>

<commit_message>
docs: eliminar emoticones de todos los READMEs para naturalizar contenido
</commit_message>
<xml_diff>
--- a/docs/ENTREGA_FINAL.docx
+++ b/docs/ENTREGA_FINAL.docx
@@ -5,7 +5,7 @@
     <w:p>
       <w:pPr>
         <w:pStyle w:val="Ttulo1"/>
-        <w:divId w:val="1708486949"/>
+        <w:divId w:val="243148912"/>
         <w:rPr>
           <w:rFonts w:ascii="Segoe UI" w:eastAsia="Times New Roman" w:hAnsi="Segoe UI" w:cs="Segoe UI"/>
           <w:lang w:val="es-ES"/>
@@ -21,7 +21,7 @@
     </w:p>
     <w:p>
       <w:pPr>
-        <w:divId w:val="1152257762"/>
+        <w:divId w:val="854736211"/>
         <w:rPr>
           <w:rFonts w:ascii="Segoe UI" w:eastAsia="Times New Roman" w:hAnsi="Segoe UI" w:cs="Segoe UI"/>
           <w:lang w:val="es-ES"/>
@@ -38,7 +38,7 @@
     </w:p>
     <w:p>
       <w:pPr>
-        <w:divId w:val="188417583"/>
+        <w:divId w:val="971788017"/>
         <w:rPr>
           <w:rFonts w:ascii="Segoe UI" w:eastAsia="Times New Roman" w:hAnsi="Segoe UI" w:cs="Segoe UI"/>
           <w:lang w:val="es-ES"/>
@@ -54,7 +54,7 @@
     </w:p>
     <w:p>
       <w:pPr>
-        <w:divId w:val="1302535499"/>
+        <w:divId w:val="12655071"/>
         <w:rPr>
           <w:rFonts w:ascii="Segoe UI" w:eastAsia="Times New Roman" w:hAnsi="Segoe UI" w:cs="Segoe UI"/>
           <w:lang w:val="es-ES"/>
@@ -71,7 +71,7 @@
     </w:p>
     <w:p>
       <w:pPr>
-        <w:divId w:val="1136944731"/>
+        <w:divId w:val="164175775"/>
         <w:rPr>
           <w:rFonts w:ascii="Segoe UI" w:eastAsia="Times New Roman" w:hAnsi="Segoe UI" w:cs="Segoe UI"/>
           <w:lang w:val="es-ES"/>
@@ -87,7 +87,7 @@
     </w:p>
     <w:p>
       <w:pPr>
-        <w:divId w:val="1237014177"/>
+        <w:divId w:val="929389922"/>
         <w:rPr>
           <w:rFonts w:ascii="Segoe UI" w:eastAsia="Times New Roman" w:hAnsi="Segoe UI" w:cs="Segoe UI"/>
           <w:lang w:val="es-ES"/>
@@ -104,7 +104,7 @@
     </w:p>
     <w:p>
       <w:pPr>
-        <w:divId w:val="2074698588"/>
+        <w:divId w:val="461314056"/>
         <w:rPr>
           <w:rFonts w:ascii="Segoe UI" w:eastAsia="Times New Roman" w:hAnsi="Segoe UI" w:cs="Segoe UI"/>
           <w:lang w:val="es-ES"/>
@@ -120,7 +120,7 @@
     </w:p>
     <w:p>
       <w:pPr>
-        <w:divId w:val="1857578833"/>
+        <w:divId w:val="1917012758"/>
         <w:rPr>
           <w:rFonts w:ascii="Segoe UI" w:eastAsia="Times New Roman" w:hAnsi="Segoe UI" w:cs="Segoe UI"/>
           <w:lang w:val="es-ES"/>
@@ -137,7 +137,7 @@
     </w:p>
     <w:p>
       <w:pPr>
-        <w:divId w:val="1082331315"/>
+        <w:divId w:val="973145462"/>
         <w:rPr>
           <w:rFonts w:ascii="Segoe UI" w:eastAsia="Times New Roman" w:hAnsi="Segoe UI" w:cs="Segoe UI"/>
           <w:lang w:val="es-ES"/>
@@ -154,7 +154,7 @@
     <w:p>
       <w:pPr>
         <w:pStyle w:val="Ttulo2"/>
-        <w:divId w:val="1708486949"/>
+        <w:divId w:val="243148912"/>
         <w:rPr>
           <w:rFonts w:ascii="Segoe UI" w:eastAsia="Times New Roman" w:hAnsi="Segoe UI" w:cs="Segoe UI"/>
           <w:lang w:val="es-ES"/>
@@ -171,7 +171,7 @@
     <w:p>
       <w:pPr>
         <w:pStyle w:val="NormalWeb"/>
-        <w:divId w:val="1708486949"/>
+        <w:divId w:val="243148912"/>
         <w:rPr>
           <w:rFonts w:ascii="Segoe UI" w:hAnsi="Segoe UI" w:cs="Segoe UI"/>
           <w:lang w:val="es-ES"/>
@@ -218,7 +218,7 @@
       </w:tblGrid>
       <w:tr>
         <w:trPr>
-          <w:divId w:val="1708486949"/>
+          <w:divId w:val="243148912"/>
           <w:tblHeader/>
         </w:trPr>
         <w:tc>
@@ -314,7 +314,7 @@
       </w:tr>
       <w:tr>
         <w:trPr>
-          <w:divId w:val="1708486949"/>
+          <w:divId w:val="243148912"/>
         </w:trPr>
         <w:tc>
           <w:tcPr>
@@ -397,7 +397,7 @@
       </w:tr>
       <w:tr>
         <w:trPr>
-          <w:divId w:val="1708486949"/>
+          <w:divId w:val="243148912"/>
         </w:trPr>
         <w:tc>
           <w:tcPr>
@@ -480,7 +480,7 @@
       </w:tr>
       <w:tr>
         <w:trPr>
-          <w:divId w:val="1708486949"/>
+          <w:divId w:val="243148912"/>
         </w:trPr>
         <w:tc>
           <w:tcPr>
@@ -599,7 +599,7 @@
       </w:tr>
       <w:tr>
         <w:trPr>
-          <w:divId w:val="1708486949"/>
+          <w:divId w:val="243148912"/>
         </w:trPr>
         <w:tc>
           <w:tcPr>
@@ -682,7 +682,7 @@
       </w:tr>
       <w:tr>
         <w:trPr>
-          <w:divId w:val="1708486949"/>
+          <w:divId w:val="243148912"/>
         </w:trPr>
         <w:tc>
           <w:tcPr>
@@ -767,7 +767,7 @@
     <w:p>
       <w:pPr>
         <w:pStyle w:val="NormalWeb"/>
-        <w:divId w:val="1708486949"/>
+        <w:divId w:val="243148912"/>
         <w:rPr>
           <w:rFonts w:ascii="Segoe UI" w:hAnsi="Segoe UI" w:cs="Segoe UI"/>
           <w:lang w:val="es-ES"/>
@@ -789,7 +789,7 @@
           <w:numId w:val="1"/>
         </w:numPr>
         <w:spacing w:before="100" w:beforeAutospacing="1" w:after="100" w:afterAutospacing="1"/>
-        <w:divId w:val="1708486949"/>
+        <w:divId w:val="243148912"/>
         <w:rPr>
           <w:rFonts w:ascii="Segoe UI" w:eastAsia="Times New Roman" w:hAnsi="Segoe UI" w:cs="Segoe UI"/>
           <w:lang w:val="es-ES"/>
@@ -810,7 +810,7 @@
           <w:numId w:val="1"/>
         </w:numPr>
         <w:spacing w:before="100" w:beforeAutospacing="1" w:after="100" w:afterAutospacing="1"/>
-        <w:divId w:val="1708486949"/>
+        <w:divId w:val="243148912"/>
         <w:rPr>
           <w:rFonts w:ascii="Segoe UI" w:eastAsia="Times New Roman" w:hAnsi="Segoe UI" w:cs="Segoe UI"/>
           <w:lang w:val="es-ES"/>
@@ -832,7 +832,7 @@
           <w:numId w:val="1"/>
         </w:numPr>
         <w:spacing w:before="100" w:beforeAutospacing="1" w:after="100" w:afterAutospacing="1"/>
-        <w:divId w:val="1708486949"/>
+        <w:divId w:val="243148912"/>
         <w:rPr>
           <w:rFonts w:ascii="Segoe UI" w:eastAsia="Times New Roman" w:hAnsi="Segoe UI" w:cs="Segoe UI"/>
           <w:lang w:val="es-ES"/>
@@ -849,7 +849,7 @@
     <w:p>
       <w:pPr>
         <w:pStyle w:val="NormalWeb"/>
-        <w:divId w:val="1708486949"/>
+        <w:divId w:val="243148912"/>
         <w:rPr>
           <w:rFonts w:ascii="Segoe UI" w:hAnsi="Segoe UI" w:cs="Segoe UI"/>
           <w:lang w:val="es-ES"/>
@@ -871,7 +871,7 @@
           <w:numId w:val="2"/>
         </w:numPr>
         <w:spacing w:before="100" w:beforeAutospacing="1" w:after="100" w:afterAutospacing="1"/>
-        <w:divId w:val="1708486949"/>
+        <w:divId w:val="243148912"/>
         <w:rPr>
           <w:rFonts w:ascii="Segoe UI" w:eastAsia="Times New Roman" w:hAnsi="Segoe UI" w:cs="Segoe UI"/>
           <w:lang w:val="es-ES"/>
@@ -892,7 +892,7 @@
           <w:numId w:val="2"/>
         </w:numPr>
         <w:spacing w:before="100" w:beforeAutospacing="1" w:after="100" w:afterAutospacing="1"/>
-        <w:divId w:val="1708486949"/>
+        <w:divId w:val="243148912"/>
         <w:rPr>
           <w:rFonts w:ascii="Segoe UI" w:eastAsia="Times New Roman" w:hAnsi="Segoe UI" w:cs="Segoe UI"/>
           <w:lang w:val="es-ES"/>
@@ -913,7 +913,7 @@
           <w:numId w:val="2"/>
         </w:numPr>
         <w:spacing w:before="100" w:beforeAutospacing="1" w:after="100" w:afterAutospacing="1"/>
-        <w:divId w:val="1708486949"/>
+        <w:divId w:val="243148912"/>
         <w:rPr>
           <w:rFonts w:ascii="Segoe UI" w:eastAsia="Times New Roman" w:hAnsi="Segoe UI" w:cs="Segoe UI"/>
           <w:lang w:val="es-ES"/>
@@ -930,7 +930,7 @@
     <w:p>
       <w:pPr>
         <w:pStyle w:val="Ttulo2"/>
-        <w:divId w:val="1708486949"/>
+        <w:divId w:val="243148912"/>
         <w:rPr>
           <w:rFonts w:ascii="Segoe UI" w:eastAsia="Times New Roman" w:hAnsi="Segoe UI" w:cs="Segoe UI"/>
           <w:lang w:val="es-ES"/>
@@ -947,7 +947,7 @@
     <w:p>
       <w:pPr>
         <w:pStyle w:val="NormalWeb"/>
-        <w:divId w:val="1708486949"/>
+        <w:divId w:val="243148912"/>
         <w:rPr>
           <w:rFonts w:ascii="Segoe UI" w:hAnsi="Segoe UI" w:cs="Segoe UI"/>
           <w:lang w:val="es-ES"/>
@@ -967,7 +967,7 @@
     <w:p>
       <w:pPr>
         <w:pStyle w:val="Ttulo2"/>
-        <w:divId w:val="1708486949"/>
+        <w:divId w:val="243148912"/>
         <w:rPr>
           <w:rFonts w:ascii="Segoe UI" w:eastAsia="Times New Roman" w:hAnsi="Segoe UI" w:cs="Segoe UI"/>
           <w:lang w:val="es-ES"/>
@@ -988,7 +988,7 @@
           <w:numId w:val="3"/>
         </w:numPr>
         <w:spacing w:before="100" w:beforeAutospacing="1" w:after="100" w:afterAutospacing="1"/>
-        <w:divId w:val="1708486949"/>
+        <w:divId w:val="243148912"/>
         <w:rPr>
           <w:rFonts w:ascii="Segoe UI" w:eastAsia="Times New Roman" w:hAnsi="Segoe UI" w:cs="Segoe UI"/>
           <w:lang w:val="es-ES"/>
@@ -1027,7 +1027,7 @@
           <w:numId w:val="3"/>
         </w:numPr>
         <w:spacing w:before="100" w:beforeAutospacing="1" w:after="100" w:afterAutospacing="1"/>
-        <w:divId w:val="1708486949"/>
+        <w:divId w:val="243148912"/>
         <w:rPr>
           <w:rFonts w:ascii="Segoe UI" w:eastAsia="Times New Roman" w:hAnsi="Segoe UI" w:cs="Segoe UI"/>
           <w:lang w:val="es-ES"/>
@@ -1066,7 +1066,7 @@
           <w:numId w:val="3"/>
         </w:numPr>
         <w:spacing w:before="100" w:beforeAutospacing="1" w:after="100" w:afterAutospacing="1"/>
-        <w:divId w:val="1708486949"/>
+        <w:divId w:val="243148912"/>
         <w:rPr>
           <w:rFonts w:ascii="Segoe UI" w:eastAsia="Times New Roman" w:hAnsi="Segoe UI" w:cs="Segoe UI"/>
           <w:lang w:val="es-ES"/>
@@ -1098,7 +1098,7 @@
     <w:p>
       <w:pPr>
         <w:pStyle w:val="Ttulo2"/>
-        <w:divId w:val="1708486949"/>
+        <w:divId w:val="243148912"/>
         <w:rPr>
           <w:rFonts w:ascii="Segoe UI" w:eastAsia="Times New Roman" w:hAnsi="Segoe UI" w:cs="Segoe UI"/>
           <w:lang w:val="es-ES"/>
@@ -1115,7 +1115,7 @@
     <w:p>
       <w:pPr>
         <w:pStyle w:val="Ttulo3"/>
-        <w:divId w:val="1708486949"/>
+        <w:divId w:val="243148912"/>
         <w:rPr>
           <w:rFonts w:ascii="Segoe UI" w:eastAsia="Times New Roman" w:hAnsi="Segoe UI" w:cs="Segoe UI"/>
           <w:lang w:val="es-ES"/>
@@ -1136,7 +1136,7 @@
           <w:numId w:val="4"/>
         </w:numPr>
         <w:spacing w:before="100" w:beforeAutospacing="1" w:after="100" w:afterAutospacing="1"/>
-        <w:divId w:val="1708486949"/>
+        <w:divId w:val="243148912"/>
         <w:rPr>
           <w:rFonts w:ascii="Segoe UI" w:eastAsia="Times New Roman" w:hAnsi="Segoe UI" w:cs="Segoe UI"/>
           <w:lang w:val="es-ES"/>
@@ -1157,7 +1157,7 @@
           <w:numId w:val="4"/>
         </w:numPr>
         <w:spacing w:before="100" w:beforeAutospacing="1" w:after="100" w:afterAutospacing="1"/>
-        <w:divId w:val="1708486949"/>
+        <w:divId w:val="243148912"/>
         <w:rPr>
           <w:rFonts w:ascii="Segoe UI" w:eastAsia="Times New Roman" w:hAnsi="Segoe UI" w:cs="Segoe UI"/>
           <w:lang w:val="es-ES"/>
@@ -1178,7 +1178,7 @@
           <w:numId w:val="4"/>
         </w:numPr>
         <w:spacing w:before="100" w:beforeAutospacing="1" w:after="100" w:afterAutospacing="1"/>
-        <w:divId w:val="1708486949"/>
+        <w:divId w:val="243148912"/>
         <w:rPr>
           <w:rFonts w:ascii="Segoe UI" w:eastAsia="Times New Roman" w:hAnsi="Segoe UI" w:cs="Segoe UI"/>
           <w:lang w:val="es-ES"/>
@@ -1199,7 +1199,7 @@
           <w:numId w:val="4"/>
         </w:numPr>
         <w:spacing w:before="100" w:beforeAutospacing="1" w:after="100" w:afterAutospacing="1"/>
-        <w:divId w:val="1708486949"/>
+        <w:divId w:val="243148912"/>
         <w:rPr>
           <w:rFonts w:ascii="Segoe UI" w:eastAsia="Times New Roman" w:hAnsi="Segoe UI" w:cs="Segoe UI"/>
           <w:lang w:val="es-ES"/>
@@ -1220,7 +1220,7 @@
           <w:numId w:val="4"/>
         </w:numPr>
         <w:spacing w:before="100" w:beforeAutospacing="1" w:after="100" w:afterAutospacing="1"/>
-        <w:divId w:val="1708486949"/>
+        <w:divId w:val="243148912"/>
         <w:rPr>
           <w:rFonts w:ascii="Segoe UI" w:eastAsia="Times New Roman" w:hAnsi="Segoe UI" w:cs="Segoe UI"/>
           <w:lang w:val="es-ES"/>
@@ -1237,7 +1237,7 @@
     <w:p>
       <w:pPr>
         <w:pStyle w:val="Ttulo3"/>
-        <w:divId w:val="1708486949"/>
+        <w:divId w:val="243148912"/>
         <w:rPr>
           <w:rFonts w:ascii="Segoe UI" w:eastAsia="Times New Roman" w:hAnsi="Segoe UI" w:cs="Segoe UI"/>
           <w:lang w:val="es-ES"/>
@@ -1258,7 +1258,7 @@
           <w:numId w:val="5"/>
         </w:numPr>
         <w:spacing w:before="100" w:beforeAutospacing="1" w:after="100" w:afterAutospacing="1"/>
-        <w:divId w:val="1708486949"/>
+        <w:divId w:val="243148912"/>
         <w:rPr>
           <w:rFonts w:ascii="Segoe UI" w:eastAsia="Times New Roman" w:hAnsi="Segoe UI" w:cs="Segoe UI"/>
           <w:lang w:val="es-ES"/>
@@ -1279,7 +1279,7 @@
           <w:numId w:val="5"/>
         </w:numPr>
         <w:spacing w:before="100" w:beforeAutospacing="1" w:after="100" w:afterAutospacing="1"/>
-        <w:divId w:val="1708486949"/>
+        <w:divId w:val="243148912"/>
         <w:rPr>
           <w:rFonts w:ascii="Segoe UI" w:eastAsia="Times New Roman" w:hAnsi="Segoe UI" w:cs="Segoe UI"/>
           <w:lang w:val="es-ES"/>
@@ -1300,7 +1300,7 @@
           <w:numId w:val="5"/>
         </w:numPr>
         <w:spacing w:before="100" w:beforeAutospacing="1" w:after="100" w:afterAutospacing="1"/>
-        <w:divId w:val="1708486949"/>
+        <w:divId w:val="243148912"/>
         <w:rPr>
           <w:rFonts w:ascii="Segoe UI" w:eastAsia="Times New Roman" w:hAnsi="Segoe UI" w:cs="Segoe UI"/>
           <w:lang w:val="es-ES"/>
@@ -1321,7 +1321,7 @@
           <w:numId w:val="5"/>
         </w:numPr>
         <w:spacing w:before="100" w:beforeAutospacing="1" w:after="100" w:afterAutospacing="1"/>
-        <w:divId w:val="1708486949"/>
+        <w:divId w:val="243148912"/>
         <w:rPr>
           <w:rFonts w:ascii="Segoe UI" w:eastAsia="Times New Roman" w:hAnsi="Segoe UI" w:cs="Segoe UI"/>
           <w:lang w:val="es-ES"/>
@@ -1342,7 +1342,7 @@
           <w:numId w:val="5"/>
         </w:numPr>
         <w:spacing w:before="100" w:beforeAutospacing="1" w:after="100" w:afterAutospacing="1"/>
-        <w:divId w:val="1708486949"/>
+        <w:divId w:val="243148912"/>
         <w:rPr>
           <w:rFonts w:ascii="Segoe UI" w:eastAsia="Times New Roman" w:hAnsi="Segoe UI" w:cs="Segoe UI"/>
           <w:lang w:val="es-ES"/>
@@ -1360,7 +1360,7 @@
     <w:p>
       <w:pPr>
         <w:pStyle w:val="Ttulo3"/>
-        <w:divId w:val="1708486949"/>
+        <w:divId w:val="243148912"/>
         <w:rPr>
           <w:rFonts w:ascii="Segoe UI" w:eastAsia="Times New Roman" w:hAnsi="Segoe UI" w:cs="Segoe UI"/>
           <w:lang w:val="es-ES"/>
@@ -1381,7 +1381,7 @@
           <w:numId w:val="6"/>
         </w:numPr>
         <w:spacing w:before="100" w:beforeAutospacing="1" w:after="100" w:afterAutospacing="1"/>
-        <w:divId w:val="1708486949"/>
+        <w:divId w:val="243148912"/>
         <w:rPr>
           <w:rFonts w:ascii="Segoe UI" w:eastAsia="Times New Roman" w:hAnsi="Segoe UI" w:cs="Segoe UI"/>
           <w:lang w:val="es-ES"/>
@@ -1402,7 +1402,7 @@
           <w:numId w:val="6"/>
         </w:numPr>
         <w:spacing w:before="100" w:beforeAutospacing="1" w:after="100" w:afterAutospacing="1"/>
-        <w:divId w:val="1708486949"/>
+        <w:divId w:val="243148912"/>
         <w:rPr>
           <w:rFonts w:ascii="Segoe UI" w:eastAsia="Times New Roman" w:hAnsi="Segoe UI" w:cs="Segoe UI"/>
           <w:lang w:val="es-ES"/>
@@ -1423,7 +1423,7 @@
           <w:numId w:val="6"/>
         </w:numPr>
         <w:spacing w:before="100" w:beforeAutospacing="1" w:after="100" w:afterAutospacing="1"/>
-        <w:divId w:val="1708486949"/>
+        <w:divId w:val="243148912"/>
         <w:rPr>
           <w:rFonts w:ascii="Segoe UI" w:eastAsia="Times New Roman" w:hAnsi="Segoe UI" w:cs="Segoe UI"/>
           <w:lang w:val="es-ES"/>
@@ -1444,7 +1444,7 @@
           <w:numId w:val="6"/>
         </w:numPr>
         <w:spacing w:before="100" w:beforeAutospacing="1" w:after="100" w:afterAutospacing="1"/>
-        <w:divId w:val="1708486949"/>
+        <w:divId w:val="243148912"/>
         <w:rPr>
           <w:rFonts w:ascii="Segoe UI" w:eastAsia="Times New Roman" w:hAnsi="Segoe UI" w:cs="Segoe UI"/>
           <w:lang w:val="es-ES"/>
@@ -1465,7 +1465,7 @@
           <w:numId w:val="6"/>
         </w:numPr>
         <w:spacing w:before="100" w:beforeAutospacing="1" w:after="100" w:afterAutospacing="1"/>
-        <w:divId w:val="1708486949"/>
+        <w:divId w:val="243148912"/>
         <w:rPr>
           <w:rFonts w:ascii="Segoe UI" w:eastAsia="Times New Roman" w:hAnsi="Segoe UI" w:cs="Segoe UI"/>
           <w:lang w:val="es-ES"/>
@@ -1482,7 +1482,7 @@
     <w:p>
       <w:pPr>
         <w:pStyle w:val="Ttulo3"/>
-        <w:divId w:val="1708486949"/>
+        <w:divId w:val="243148912"/>
         <w:rPr>
           <w:rFonts w:ascii="Segoe UI" w:eastAsia="Times New Roman" w:hAnsi="Segoe UI" w:cs="Segoe UI"/>
           <w:lang w:val="es-ES"/>
@@ -1503,7 +1503,7 @@
           <w:numId w:val="7"/>
         </w:numPr>
         <w:spacing w:before="100" w:beforeAutospacing="1" w:after="100" w:afterAutospacing="1"/>
-        <w:divId w:val="1708486949"/>
+        <w:divId w:val="243148912"/>
         <w:rPr>
           <w:rFonts w:ascii="Segoe UI" w:eastAsia="Times New Roman" w:hAnsi="Segoe UI" w:cs="Segoe UI"/>
           <w:lang w:val="es-ES"/>
@@ -1524,7 +1524,7 @@
           <w:numId w:val="7"/>
         </w:numPr>
         <w:spacing w:before="100" w:beforeAutospacing="1" w:after="100" w:afterAutospacing="1"/>
-        <w:divId w:val="1708486949"/>
+        <w:divId w:val="243148912"/>
         <w:rPr>
           <w:rFonts w:ascii="Segoe UI" w:eastAsia="Times New Roman" w:hAnsi="Segoe UI" w:cs="Segoe UI"/>
           <w:lang w:val="es-ES"/>
@@ -1545,7 +1545,7 @@
           <w:numId w:val="7"/>
         </w:numPr>
         <w:spacing w:before="100" w:beforeAutospacing="1" w:after="100" w:afterAutospacing="1"/>
-        <w:divId w:val="1708486949"/>
+        <w:divId w:val="243148912"/>
         <w:rPr>
           <w:rFonts w:ascii="Segoe UI" w:eastAsia="Times New Roman" w:hAnsi="Segoe UI" w:cs="Segoe UI"/>
           <w:lang w:val="es-ES"/>
@@ -1566,7 +1566,7 @@
           <w:numId w:val="7"/>
         </w:numPr>
         <w:spacing w:before="100" w:beforeAutospacing="1" w:after="100" w:afterAutospacing="1"/>
-        <w:divId w:val="1708486949"/>
+        <w:divId w:val="243148912"/>
         <w:rPr>
           <w:rFonts w:ascii="Segoe UI" w:eastAsia="Times New Roman" w:hAnsi="Segoe UI" w:cs="Segoe UI"/>
           <w:lang w:val="es-ES"/>
@@ -1587,7 +1587,7 @@
           <w:numId w:val="7"/>
         </w:numPr>
         <w:spacing w:before="100" w:beforeAutospacing="1" w:after="100" w:afterAutospacing="1"/>
-        <w:divId w:val="1708486949"/>
+        <w:divId w:val="243148912"/>
         <w:rPr>
           <w:rFonts w:ascii="Segoe UI" w:eastAsia="Times New Roman" w:hAnsi="Segoe UI" w:cs="Segoe UI"/>
           <w:lang w:val="es-ES"/>
@@ -1603,7 +1603,7 @@
     </w:p>
     <w:p>
       <w:pPr>
-        <w:divId w:val="1522813089"/>
+        <w:divId w:val="894244295"/>
         <w:rPr>
           <w:rFonts w:ascii="Segoe UI" w:eastAsia="Times New Roman" w:hAnsi="Segoe UI" w:cs="Segoe UI"/>
           <w:lang w:val="es-ES"/>
@@ -1630,9 +1630,903 @@
 <file path=word/numbering.xml><?xml version="1.0" encoding="utf-8"?>
 <w:numbering xmlns:wpc="http://schemas.microsoft.com/office/word/2010/wordprocessingCanvas" xmlns:cx="http://schemas.microsoft.com/office/drawing/2014/chartex" xmlns:cx1="http://schemas.microsoft.com/office/drawing/2015/9/8/chartex" xmlns:cx2="http://schemas.microsoft.com/office/drawing/2015/10/21/chartex" xmlns:cx3="http://schemas.microsoft.com/office/drawing/2016/5/9/chartex" xmlns:cx4="http://schemas.microsoft.com/office/drawing/2016/5/10/chartex" xmlns:cx5="http://schemas.microsoft.com/office/drawing/2016/5/11/chartex" xmlns:cx6="http://schemas.microsoft.com/office/drawing/2016/5/12/chartex" xmlns:cx7="http://schemas.microsoft.com/office/drawing/2016/5/13/chartex" xmlns:cx8="http://schemas.microsoft.com/office/drawing/2016/5/14/chartex" xmlns:mc="http://schemas.openxmlformats.org/markup-compatibility/2006" xmlns:aink="http://schemas.microsoft.com/office/drawing/2016/ink" xmlns:am3d="http://schemas.microsoft.com/office/drawing/2017/model3d" xmlns:o="urn:schemas-microsoft-com:office:office" xmlns:oel="http://schemas.microsoft.com/office/2019/extlst" xmlns:r="http://schemas.openxmlformats.org/officeDocument/2006/relationships" xmlns:m="http://schemas.openxmlformats.org/officeDocument/2006/math" xmlns:v="urn:schemas-microsoft-com:vml" xmlns:wp14="http://schemas.microsoft.com/office/word/2010/wordprocessingDrawing" xmlns:wp="http://schemas.openxmlformats.org/drawingml/2006/wordprocessingDrawing" xmlns:w10="urn:schemas-microsoft-com:office:word" xmlns:w="http://schemas.openxmlformats.org/wordprocessingml/2006/main" xmlns:w14="http://schemas.microsoft.com/office/word/2010/wordml" xmlns:w15="http://schemas.microsoft.com/office/word/2012/wordml" xmlns:w16cex="http://schemas.microsoft.com/office/word/2018/wordml/cex" xmlns:w16cid="http://schemas.microsoft.com/office/word/2016/wordml/cid" xmlns:w16="http://schemas.microsoft.com/office/word/2018/wordml" xmlns:w16du="http://schemas.microsoft.com/office/word/2023/wordml/word16du" xmlns:w16sdtdh="http://schemas.microsoft.com/office/word/2020/wordml/sdtdatahash" xmlns:w16sdtfl="http://schemas.microsoft.com/office/word/2024/wordml/sdtformatlock" xmlns:w16se="http://schemas.microsoft.com/office/word/2015/wordml/symex" xmlns:wpg="http://schemas.microsoft.com/office/word/2010/wordprocessingGroup" xmlns:wpi="http://schemas.microsoft.com/office/word/2010/wordprocessingInk" xmlns:wne="http://schemas.microsoft.com/office/word/2006/wordml" xmlns:wps="http://schemas.microsoft.com/office/word/2010/wordprocessingShape" mc:Ignorable="w14 w15 w16se w16cid w16 w16cex w16sdtdh w16sdtfl w16du wp14">
   <w:abstractNum w:abstractNumId="0" w15:restartNumberingAfterBreak="0">
-    <w:nsid w:val="1D5F797A"/>
+    <w:nsid w:val="06B20B00"/>
     <w:multiLevelType w:val="multilevel"/>
-    <w:tmpl w:val="3A368F74"/>
+    <w:tmpl w:val="4DAE95D8"/>
+    <w:lvl w:ilvl="0">
+      <w:start w:val="1"/>
+      <w:numFmt w:val="bullet"/>
+      <w:lvlText w:val=""/>
+      <w:lvlJc w:val="left"/>
+      <w:pPr>
+        <w:tabs>
+          <w:tab w:val="num" w:pos="720"/>
+        </w:tabs>
+        <w:ind w:left="720" w:hanging="360"/>
+      </w:pPr>
+      <w:rPr>
+        <w:rFonts w:ascii="Symbol" w:hAnsi="Symbol" w:hint="default"/>
+        <w:sz w:val="20"/>
+      </w:rPr>
+    </w:lvl>
+    <w:lvl w:ilvl="1" w:tentative="1">
+      <w:start w:val="1"/>
+      <w:numFmt w:val="bullet"/>
+      <w:lvlText w:val="o"/>
+      <w:lvlJc w:val="left"/>
+      <w:pPr>
+        <w:tabs>
+          <w:tab w:val="num" w:pos="1440"/>
+        </w:tabs>
+        <w:ind w:left="1440" w:hanging="360"/>
+      </w:pPr>
+      <w:rPr>
+        <w:rFonts w:ascii="Courier New" w:hAnsi="Courier New" w:hint="default"/>
+        <w:sz w:val="20"/>
+      </w:rPr>
+    </w:lvl>
+    <w:lvl w:ilvl="2" w:tentative="1">
+      <w:start w:val="1"/>
+      <w:numFmt w:val="bullet"/>
+      <w:lvlText w:val=""/>
+      <w:lvlJc w:val="left"/>
+      <w:pPr>
+        <w:tabs>
+          <w:tab w:val="num" w:pos="2160"/>
+        </w:tabs>
+        <w:ind w:left="2160" w:hanging="360"/>
+      </w:pPr>
+      <w:rPr>
+        <w:rFonts w:ascii="Wingdings" w:hAnsi="Wingdings" w:hint="default"/>
+        <w:sz w:val="20"/>
+      </w:rPr>
+    </w:lvl>
+    <w:lvl w:ilvl="3" w:tentative="1">
+      <w:start w:val="1"/>
+      <w:numFmt w:val="bullet"/>
+      <w:lvlText w:val=""/>
+      <w:lvlJc w:val="left"/>
+      <w:pPr>
+        <w:tabs>
+          <w:tab w:val="num" w:pos="2880"/>
+        </w:tabs>
+        <w:ind w:left="2880" w:hanging="360"/>
+      </w:pPr>
+      <w:rPr>
+        <w:rFonts w:ascii="Wingdings" w:hAnsi="Wingdings" w:hint="default"/>
+        <w:sz w:val="20"/>
+      </w:rPr>
+    </w:lvl>
+    <w:lvl w:ilvl="4" w:tentative="1">
+      <w:start w:val="1"/>
+      <w:numFmt w:val="bullet"/>
+      <w:lvlText w:val=""/>
+      <w:lvlJc w:val="left"/>
+      <w:pPr>
+        <w:tabs>
+          <w:tab w:val="num" w:pos="3600"/>
+        </w:tabs>
+        <w:ind w:left="3600" w:hanging="360"/>
+      </w:pPr>
+      <w:rPr>
+        <w:rFonts w:ascii="Wingdings" w:hAnsi="Wingdings" w:hint="default"/>
+        <w:sz w:val="20"/>
+      </w:rPr>
+    </w:lvl>
+    <w:lvl w:ilvl="5" w:tentative="1">
+      <w:start w:val="1"/>
+      <w:numFmt w:val="bullet"/>
+      <w:lvlText w:val=""/>
+      <w:lvlJc w:val="left"/>
+      <w:pPr>
+        <w:tabs>
+          <w:tab w:val="num" w:pos="4320"/>
+        </w:tabs>
+        <w:ind w:left="4320" w:hanging="360"/>
+      </w:pPr>
+      <w:rPr>
+        <w:rFonts w:ascii="Wingdings" w:hAnsi="Wingdings" w:hint="default"/>
+        <w:sz w:val="20"/>
+      </w:rPr>
+    </w:lvl>
+    <w:lvl w:ilvl="6" w:tentative="1">
+      <w:start w:val="1"/>
+      <w:numFmt w:val="bullet"/>
+      <w:lvlText w:val=""/>
+      <w:lvlJc w:val="left"/>
+      <w:pPr>
+        <w:tabs>
+          <w:tab w:val="num" w:pos="5040"/>
+        </w:tabs>
+        <w:ind w:left="5040" w:hanging="360"/>
+      </w:pPr>
+      <w:rPr>
+        <w:rFonts w:ascii="Wingdings" w:hAnsi="Wingdings" w:hint="default"/>
+        <w:sz w:val="20"/>
+      </w:rPr>
+    </w:lvl>
+    <w:lvl w:ilvl="7" w:tentative="1">
+      <w:start w:val="1"/>
+      <w:numFmt w:val="bullet"/>
+      <w:lvlText w:val=""/>
+      <w:lvlJc w:val="left"/>
+      <w:pPr>
+        <w:tabs>
+          <w:tab w:val="num" w:pos="5760"/>
+        </w:tabs>
+        <w:ind w:left="5760" w:hanging="360"/>
+      </w:pPr>
+      <w:rPr>
+        <w:rFonts w:ascii="Wingdings" w:hAnsi="Wingdings" w:hint="default"/>
+        <w:sz w:val="20"/>
+      </w:rPr>
+    </w:lvl>
+    <w:lvl w:ilvl="8" w:tentative="1">
+      <w:start w:val="1"/>
+      <w:numFmt w:val="bullet"/>
+      <w:lvlText w:val=""/>
+      <w:lvlJc w:val="left"/>
+      <w:pPr>
+        <w:tabs>
+          <w:tab w:val="num" w:pos="6480"/>
+        </w:tabs>
+        <w:ind w:left="6480" w:hanging="360"/>
+      </w:pPr>
+      <w:rPr>
+        <w:rFonts w:ascii="Wingdings" w:hAnsi="Wingdings" w:hint="default"/>
+        <w:sz w:val="20"/>
+      </w:rPr>
+    </w:lvl>
+  </w:abstractNum>
+  <w:abstractNum w:abstractNumId="1" w15:restartNumberingAfterBreak="0">
+    <w:nsid w:val="1CAA657C"/>
+    <w:multiLevelType w:val="multilevel"/>
+    <w:tmpl w:val="39364148"/>
+    <w:lvl w:ilvl="0">
+      <w:start w:val="1"/>
+      <w:numFmt w:val="bullet"/>
+      <w:lvlText w:val=""/>
+      <w:lvlJc w:val="left"/>
+      <w:pPr>
+        <w:tabs>
+          <w:tab w:val="num" w:pos="720"/>
+        </w:tabs>
+        <w:ind w:left="720" w:hanging="360"/>
+      </w:pPr>
+      <w:rPr>
+        <w:rFonts w:ascii="Symbol" w:hAnsi="Symbol" w:hint="default"/>
+        <w:sz w:val="20"/>
+      </w:rPr>
+    </w:lvl>
+    <w:lvl w:ilvl="1" w:tentative="1">
+      <w:start w:val="1"/>
+      <w:numFmt w:val="bullet"/>
+      <w:lvlText w:val="o"/>
+      <w:lvlJc w:val="left"/>
+      <w:pPr>
+        <w:tabs>
+          <w:tab w:val="num" w:pos="1440"/>
+        </w:tabs>
+        <w:ind w:left="1440" w:hanging="360"/>
+      </w:pPr>
+      <w:rPr>
+        <w:rFonts w:ascii="Courier New" w:hAnsi="Courier New" w:hint="default"/>
+        <w:sz w:val="20"/>
+      </w:rPr>
+    </w:lvl>
+    <w:lvl w:ilvl="2" w:tentative="1">
+      <w:start w:val="1"/>
+      <w:numFmt w:val="bullet"/>
+      <w:lvlText w:val=""/>
+      <w:lvlJc w:val="left"/>
+      <w:pPr>
+        <w:tabs>
+          <w:tab w:val="num" w:pos="2160"/>
+        </w:tabs>
+        <w:ind w:left="2160" w:hanging="360"/>
+      </w:pPr>
+      <w:rPr>
+        <w:rFonts w:ascii="Wingdings" w:hAnsi="Wingdings" w:hint="default"/>
+        <w:sz w:val="20"/>
+      </w:rPr>
+    </w:lvl>
+    <w:lvl w:ilvl="3" w:tentative="1">
+      <w:start w:val="1"/>
+      <w:numFmt w:val="bullet"/>
+      <w:lvlText w:val=""/>
+      <w:lvlJc w:val="left"/>
+      <w:pPr>
+        <w:tabs>
+          <w:tab w:val="num" w:pos="2880"/>
+        </w:tabs>
+        <w:ind w:left="2880" w:hanging="360"/>
+      </w:pPr>
+      <w:rPr>
+        <w:rFonts w:ascii="Wingdings" w:hAnsi="Wingdings" w:hint="default"/>
+        <w:sz w:val="20"/>
+      </w:rPr>
+    </w:lvl>
+    <w:lvl w:ilvl="4" w:tentative="1">
+      <w:start w:val="1"/>
+      <w:numFmt w:val="bullet"/>
+      <w:lvlText w:val=""/>
+      <w:lvlJc w:val="left"/>
+      <w:pPr>
+        <w:tabs>
+          <w:tab w:val="num" w:pos="3600"/>
+        </w:tabs>
+        <w:ind w:left="3600" w:hanging="360"/>
+      </w:pPr>
+      <w:rPr>
+        <w:rFonts w:ascii="Wingdings" w:hAnsi="Wingdings" w:hint="default"/>
+        <w:sz w:val="20"/>
+      </w:rPr>
+    </w:lvl>
+    <w:lvl w:ilvl="5" w:tentative="1">
+      <w:start w:val="1"/>
+      <w:numFmt w:val="bullet"/>
+      <w:lvlText w:val=""/>
+      <w:lvlJc w:val="left"/>
+      <w:pPr>
+        <w:tabs>
+          <w:tab w:val="num" w:pos="4320"/>
+        </w:tabs>
+        <w:ind w:left="4320" w:hanging="360"/>
+      </w:pPr>
+      <w:rPr>
+        <w:rFonts w:ascii="Wingdings" w:hAnsi="Wingdings" w:hint="default"/>
+        <w:sz w:val="20"/>
+      </w:rPr>
+    </w:lvl>
+    <w:lvl w:ilvl="6" w:tentative="1">
+      <w:start w:val="1"/>
+      <w:numFmt w:val="bullet"/>
+      <w:lvlText w:val=""/>
+      <w:lvlJc w:val="left"/>
+      <w:pPr>
+        <w:tabs>
+          <w:tab w:val="num" w:pos="5040"/>
+        </w:tabs>
+        <w:ind w:left="5040" w:hanging="360"/>
+      </w:pPr>
+      <w:rPr>
+        <w:rFonts w:ascii="Wingdings" w:hAnsi="Wingdings" w:hint="default"/>
+        <w:sz w:val="20"/>
+      </w:rPr>
+    </w:lvl>
+    <w:lvl w:ilvl="7" w:tentative="1">
+      <w:start w:val="1"/>
+      <w:numFmt w:val="bullet"/>
+      <w:lvlText w:val=""/>
+      <w:lvlJc w:val="left"/>
+      <w:pPr>
+        <w:tabs>
+          <w:tab w:val="num" w:pos="5760"/>
+        </w:tabs>
+        <w:ind w:left="5760" w:hanging="360"/>
+      </w:pPr>
+      <w:rPr>
+        <w:rFonts w:ascii="Wingdings" w:hAnsi="Wingdings" w:hint="default"/>
+        <w:sz w:val="20"/>
+      </w:rPr>
+    </w:lvl>
+    <w:lvl w:ilvl="8" w:tentative="1">
+      <w:start w:val="1"/>
+      <w:numFmt w:val="bullet"/>
+      <w:lvlText w:val=""/>
+      <w:lvlJc w:val="left"/>
+      <w:pPr>
+        <w:tabs>
+          <w:tab w:val="num" w:pos="6480"/>
+        </w:tabs>
+        <w:ind w:left="6480" w:hanging="360"/>
+      </w:pPr>
+      <w:rPr>
+        <w:rFonts w:ascii="Wingdings" w:hAnsi="Wingdings" w:hint="default"/>
+        <w:sz w:val="20"/>
+      </w:rPr>
+    </w:lvl>
+  </w:abstractNum>
+  <w:abstractNum w:abstractNumId="2" w15:restartNumberingAfterBreak="0">
+    <w:nsid w:val="224E44C9"/>
+    <w:multiLevelType w:val="multilevel"/>
+    <w:tmpl w:val="0AC8F820"/>
+    <w:lvl w:ilvl="0">
+      <w:start w:val="1"/>
+      <w:numFmt w:val="bullet"/>
+      <w:lvlText w:val=""/>
+      <w:lvlJc w:val="left"/>
+      <w:pPr>
+        <w:tabs>
+          <w:tab w:val="num" w:pos="720"/>
+        </w:tabs>
+        <w:ind w:left="720" w:hanging="360"/>
+      </w:pPr>
+      <w:rPr>
+        <w:rFonts w:ascii="Symbol" w:hAnsi="Symbol" w:hint="default"/>
+        <w:sz w:val="20"/>
+      </w:rPr>
+    </w:lvl>
+    <w:lvl w:ilvl="1" w:tentative="1">
+      <w:start w:val="1"/>
+      <w:numFmt w:val="bullet"/>
+      <w:lvlText w:val="o"/>
+      <w:lvlJc w:val="left"/>
+      <w:pPr>
+        <w:tabs>
+          <w:tab w:val="num" w:pos="1440"/>
+        </w:tabs>
+        <w:ind w:left="1440" w:hanging="360"/>
+      </w:pPr>
+      <w:rPr>
+        <w:rFonts w:ascii="Courier New" w:hAnsi="Courier New" w:hint="default"/>
+        <w:sz w:val="20"/>
+      </w:rPr>
+    </w:lvl>
+    <w:lvl w:ilvl="2" w:tentative="1">
+      <w:start w:val="1"/>
+      <w:numFmt w:val="bullet"/>
+      <w:lvlText w:val=""/>
+      <w:lvlJc w:val="left"/>
+      <w:pPr>
+        <w:tabs>
+          <w:tab w:val="num" w:pos="2160"/>
+        </w:tabs>
+        <w:ind w:left="2160" w:hanging="360"/>
+      </w:pPr>
+      <w:rPr>
+        <w:rFonts w:ascii="Wingdings" w:hAnsi="Wingdings" w:hint="default"/>
+        <w:sz w:val="20"/>
+      </w:rPr>
+    </w:lvl>
+    <w:lvl w:ilvl="3" w:tentative="1">
+      <w:start w:val="1"/>
+      <w:numFmt w:val="bullet"/>
+      <w:lvlText w:val=""/>
+      <w:lvlJc w:val="left"/>
+      <w:pPr>
+        <w:tabs>
+          <w:tab w:val="num" w:pos="2880"/>
+        </w:tabs>
+        <w:ind w:left="2880" w:hanging="360"/>
+      </w:pPr>
+      <w:rPr>
+        <w:rFonts w:ascii="Wingdings" w:hAnsi="Wingdings" w:hint="default"/>
+        <w:sz w:val="20"/>
+      </w:rPr>
+    </w:lvl>
+    <w:lvl w:ilvl="4" w:tentative="1">
+      <w:start w:val="1"/>
+      <w:numFmt w:val="bullet"/>
+      <w:lvlText w:val=""/>
+      <w:lvlJc w:val="left"/>
+      <w:pPr>
+        <w:tabs>
+          <w:tab w:val="num" w:pos="3600"/>
+        </w:tabs>
+        <w:ind w:left="3600" w:hanging="360"/>
+      </w:pPr>
+      <w:rPr>
+        <w:rFonts w:ascii="Wingdings" w:hAnsi="Wingdings" w:hint="default"/>
+        <w:sz w:val="20"/>
+      </w:rPr>
+    </w:lvl>
+    <w:lvl w:ilvl="5" w:tentative="1">
+      <w:start w:val="1"/>
+      <w:numFmt w:val="bullet"/>
+      <w:lvlText w:val=""/>
+      <w:lvlJc w:val="left"/>
+      <w:pPr>
+        <w:tabs>
+          <w:tab w:val="num" w:pos="4320"/>
+        </w:tabs>
+        <w:ind w:left="4320" w:hanging="360"/>
+      </w:pPr>
+      <w:rPr>
+        <w:rFonts w:ascii="Wingdings" w:hAnsi="Wingdings" w:hint="default"/>
+        <w:sz w:val="20"/>
+      </w:rPr>
+    </w:lvl>
+    <w:lvl w:ilvl="6" w:tentative="1">
+      <w:start w:val="1"/>
+      <w:numFmt w:val="bullet"/>
+      <w:lvlText w:val=""/>
+      <w:lvlJc w:val="left"/>
+      <w:pPr>
+        <w:tabs>
+          <w:tab w:val="num" w:pos="5040"/>
+        </w:tabs>
+        <w:ind w:left="5040" w:hanging="360"/>
+      </w:pPr>
+      <w:rPr>
+        <w:rFonts w:ascii="Wingdings" w:hAnsi="Wingdings" w:hint="default"/>
+        <w:sz w:val="20"/>
+      </w:rPr>
+    </w:lvl>
+    <w:lvl w:ilvl="7" w:tentative="1">
+      <w:start w:val="1"/>
+      <w:numFmt w:val="bullet"/>
+      <w:lvlText w:val=""/>
+      <w:lvlJc w:val="left"/>
+      <w:pPr>
+        <w:tabs>
+          <w:tab w:val="num" w:pos="5760"/>
+        </w:tabs>
+        <w:ind w:left="5760" w:hanging="360"/>
+      </w:pPr>
+      <w:rPr>
+        <w:rFonts w:ascii="Wingdings" w:hAnsi="Wingdings" w:hint="default"/>
+        <w:sz w:val="20"/>
+      </w:rPr>
+    </w:lvl>
+    <w:lvl w:ilvl="8" w:tentative="1">
+      <w:start w:val="1"/>
+      <w:numFmt w:val="bullet"/>
+      <w:lvlText w:val=""/>
+      <w:lvlJc w:val="left"/>
+      <w:pPr>
+        <w:tabs>
+          <w:tab w:val="num" w:pos="6480"/>
+        </w:tabs>
+        <w:ind w:left="6480" w:hanging="360"/>
+      </w:pPr>
+      <w:rPr>
+        <w:rFonts w:ascii="Wingdings" w:hAnsi="Wingdings" w:hint="default"/>
+        <w:sz w:val="20"/>
+      </w:rPr>
+    </w:lvl>
+  </w:abstractNum>
+  <w:abstractNum w:abstractNumId="3" w15:restartNumberingAfterBreak="0">
+    <w:nsid w:val="227B702B"/>
+    <w:multiLevelType w:val="multilevel"/>
+    <w:tmpl w:val="12885A36"/>
+    <w:lvl w:ilvl="0">
+      <w:start w:val="1"/>
+      <w:numFmt w:val="bullet"/>
+      <w:lvlText w:val=""/>
+      <w:lvlJc w:val="left"/>
+      <w:pPr>
+        <w:tabs>
+          <w:tab w:val="num" w:pos="720"/>
+        </w:tabs>
+        <w:ind w:left="720" w:hanging="360"/>
+      </w:pPr>
+      <w:rPr>
+        <w:rFonts w:ascii="Symbol" w:hAnsi="Symbol" w:hint="default"/>
+        <w:sz w:val="20"/>
+      </w:rPr>
+    </w:lvl>
+    <w:lvl w:ilvl="1" w:tentative="1">
+      <w:start w:val="1"/>
+      <w:numFmt w:val="bullet"/>
+      <w:lvlText w:val="o"/>
+      <w:lvlJc w:val="left"/>
+      <w:pPr>
+        <w:tabs>
+          <w:tab w:val="num" w:pos="1440"/>
+        </w:tabs>
+        <w:ind w:left="1440" w:hanging="360"/>
+      </w:pPr>
+      <w:rPr>
+        <w:rFonts w:ascii="Courier New" w:hAnsi="Courier New" w:hint="default"/>
+        <w:sz w:val="20"/>
+      </w:rPr>
+    </w:lvl>
+    <w:lvl w:ilvl="2" w:tentative="1">
+      <w:start w:val="1"/>
+      <w:numFmt w:val="bullet"/>
+      <w:lvlText w:val=""/>
+      <w:lvlJc w:val="left"/>
+      <w:pPr>
+        <w:tabs>
+          <w:tab w:val="num" w:pos="2160"/>
+        </w:tabs>
+        <w:ind w:left="2160" w:hanging="360"/>
+      </w:pPr>
+      <w:rPr>
+        <w:rFonts w:ascii="Wingdings" w:hAnsi="Wingdings" w:hint="default"/>
+        <w:sz w:val="20"/>
+      </w:rPr>
+    </w:lvl>
+    <w:lvl w:ilvl="3" w:tentative="1">
+      <w:start w:val="1"/>
+      <w:numFmt w:val="bullet"/>
+      <w:lvlText w:val=""/>
+      <w:lvlJc w:val="left"/>
+      <w:pPr>
+        <w:tabs>
+          <w:tab w:val="num" w:pos="2880"/>
+        </w:tabs>
+        <w:ind w:left="2880" w:hanging="360"/>
+      </w:pPr>
+      <w:rPr>
+        <w:rFonts w:ascii="Wingdings" w:hAnsi="Wingdings" w:hint="default"/>
+        <w:sz w:val="20"/>
+      </w:rPr>
+    </w:lvl>
+    <w:lvl w:ilvl="4" w:tentative="1">
+      <w:start w:val="1"/>
+      <w:numFmt w:val="bullet"/>
+      <w:lvlText w:val=""/>
+      <w:lvlJc w:val="left"/>
+      <w:pPr>
+        <w:tabs>
+          <w:tab w:val="num" w:pos="3600"/>
+        </w:tabs>
+        <w:ind w:left="3600" w:hanging="360"/>
+      </w:pPr>
+      <w:rPr>
+        <w:rFonts w:ascii="Wingdings" w:hAnsi="Wingdings" w:hint="default"/>
+        <w:sz w:val="20"/>
+      </w:rPr>
+    </w:lvl>
+    <w:lvl w:ilvl="5" w:tentative="1">
+      <w:start w:val="1"/>
+      <w:numFmt w:val="bullet"/>
+      <w:lvlText w:val=""/>
+      <w:lvlJc w:val="left"/>
+      <w:pPr>
+        <w:tabs>
+          <w:tab w:val="num" w:pos="4320"/>
+        </w:tabs>
+        <w:ind w:left="4320" w:hanging="360"/>
+      </w:pPr>
+      <w:rPr>
+        <w:rFonts w:ascii="Wingdings" w:hAnsi="Wingdings" w:hint="default"/>
+        <w:sz w:val="20"/>
+      </w:rPr>
+    </w:lvl>
+    <w:lvl w:ilvl="6" w:tentative="1">
+      <w:start w:val="1"/>
+      <w:numFmt w:val="bullet"/>
+      <w:lvlText w:val=""/>
+      <w:lvlJc w:val="left"/>
+      <w:pPr>
+        <w:tabs>
+          <w:tab w:val="num" w:pos="5040"/>
+        </w:tabs>
+        <w:ind w:left="5040" w:hanging="360"/>
+      </w:pPr>
+      <w:rPr>
+        <w:rFonts w:ascii="Wingdings" w:hAnsi="Wingdings" w:hint="default"/>
+        <w:sz w:val="20"/>
+      </w:rPr>
+    </w:lvl>
+    <w:lvl w:ilvl="7" w:tentative="1">
+      <w:start w:val="1"/>
+      <w:numFmt w:val="bullet"/>
+      <w:lvlText w:val=""/>
+      <w:lvlJc w:val="left"/>
+      <w:pPr>
+        <w:tabs>
+          <w:tab w:val="num" w:pos="5760"/>
+        </w:tabs>
+        <w:ind w:left="5760" w:hanging="360"/>
+      </w:pPr>
+      <w:rPr>
+        <w:rFonts w:ascii="Wingdings" w:hAnsi="Wingdings" w:hint="default"/>
+        <w:sz w:val="20"/>
+      </w:rPr>
+    </w:lvl>
+    <w:lvl w:ilvl="8" w:tentative="1">
+      <w:start w:val="1"/>
+      <w:numFmt w:val="bullet"/>
+      <w:lvlText w:val=""/>
+      <w:lvlJc w:val="left"/>
+      <w:pPr>
+        <w:tabs>
+          <w:tab w:val="num" w:pos="6480"/>
+        </w:tabs>
+        <w:ind w:left="6480" w:hanging="360"/>
+      </w:pPr>
+      <w:rPr>
+        <w:rFonts w:ascii="Wingdings" w:hAnsi="Wingdings" w:hint="default"/>
+        <w:sz w:val="20"/>
+      </w:rPr>
+    </w:lvl>
+  </w:abstractNum>
+  <w:abstractNum w:abstractNumId="4" w15:restartNumberingAfterBreak="0">
+    <w:nsid w:val="262059B9"/>
+    <w:multiLevelType w:val="multilevel"/>
+    <w:tmpl w:val="A54E307E"/>
+    <w:lvl w:ilvl="0">
+      <w:start w:val="1"/>
+      <w:numFmt w:val="bullet"/>
+      <w:lvlText w:val=""/>
+      <w:lvlJc w:val="left"/>
+      <w:pPr>
+        <w:tabs>
+          <w:tab w:val="num" w:pos="720"/>
+        </w:tabs>
+        <w:ind w:left="720" w:hanging="360"/>
+      </w:pPr>
+      <w:rPr>
+        <w:rFonts w:ascii="Symbol" w:hAnsi="Symbol" w:hint="default"/>
+        <w:sz w:val="20"/>
+      </w:rPr>
+    </w:lvl>
+    <w:lvl w:ilvl="1" w:tentative="1">
+      <w:start w:val="1"/>
+      <w:numFmt w:val="bullet"/>
+      <w:lvlText w:val="o"/>
+      <w:lvlJc w:val="left"/>
+      <w:pPr>
+        <w:tabs>
+          <w:tab w:val="num" w:pos="1440"/>
+        </w:tabs>
+        <w:ind w:left="1440" w:hanging="360"/>
+      </w:pPr>
+      <w:rPr>
+        <w:rFonts w:ascii="Courier New" w:hAnsi="Courier New" w:hint="default"/>
+        <w:sz w:val="20"/>
+      </w:rPr>
+    </w:lvl>
+    <w:lvl w:ilvl="2" w:tentative="1">
+      <w:start w:val="1"/>
+      <w:numFmt w:val="bullet"/>
+      <w:lvlText w:val=""/>
+      <w:lvlJc w:val="left"/>
+      <w:pPr>
+        <w:tabs>
+          <w:tab w:val="num" w:pos="2160"/>
+        </w:tabs>
+        <w:ind w:left="2160" w:hanging="360"/>
+      </w:pPr>
+      <w:rPr>
+        <w:rFonts w:ascii="Wingdings" w:hAnsi="Wingdings" w:hint="default"/>
+        <w:sz w:val="20"/>
+      </w:rPr>
+    </w:lvl>
+    <w:lvl w:ilvl="3" w:tentative="1">
+      <w:start w:val="1"/>
+      <w:numFmt w:val="bullet"/>
+      <w:lvlText w:val=""/>
+      <w:lvlJc w:val="left"/>
+      <w:pPr>
+        <w:tabs>
+          <w:tab w:val="num" w:pos="2880"/>
+        </w:tabs>
+        <w:ind w:left="2880" w:hanging="360"/>
+      </w:pPr>
+      <w:rPr>
+        <w:rFonts w:ascii="Wingdings" w:hAnsi="Wingdings" w:hint="default"/>
+        <w:sz w:val="20"/>
+      </w:rPr>
+    </w:lvl>
+    <w:lvl w:ilvl="4" w:tentative="1">
+      <w:start w:val="1"/>
+      <w:numFmt w:val="bullet"/>
+      <w:lvlText w:val=""/>
+      <w:lvlJc w:val="left"/>
+      <w:pPr>
+        <w:tabs>
+          <w:tab w:val="num" w:pos="3600"/>
+        </w:tabs>
+        <w:ind w:left="3600" w:hanging="360"/>
+      </w:pPr>
+      <w:rPr>
+        <w:rFonts w:ascii="Wingdings" w:hAnsi="Wingdings" w:hint="default"/>
+        <w:sz w:val="20"/>
+      </w:rPr>
+    </w:lvl>
+    <w:lvl w:ilvl="5" w:tentative="1">
+      <w:start w:val="1"/>
+      <w:numFmt w:val="bullet"/>
+      <w:lvlText w:val=""/>
+      <w:lvlJc w:val="left"/>
+      <w:pPr>
+        <w:tabs>
+          <w:tab w:val="num" w:pos="4320"/>
+        </w:tabs>
+        <w:ind w:left="4320" w:hanging="360"/>
+      </w:pPr>
+      <w:rPr>
+        <w:rFonts w:ascii="Wingdings" w:hAnsi="Wingdings" w:hint="default"/>
+        <w:sz w:val="20"/>
+      </w:rPr>
+    </w:lvl>
+    <w:lvl w:ilvl="6" w:tentative="1">
+      <w:start w:val="1"/>
+      <w:numFmt w:val="bullet"/>
+      <w:lvlText w:val=""/>
+      <w:lvlJc w:val="left"/>
+      <w:pPr>
+        <w:tabs>
+          <w:tab w:val="num" w:pos="5040"/>
+        </w:tabs>
+        <w:ind w:left="5040" w:hanging="360"/>
+      </w:pPr>
+      <w:rPr>
+        <w:rFonts w:ascii="Wingdings" w:hAnsi="Wingdings" w:hint="default"/>
+        <w:sz w:val="20"/>
+      </w:rPr>
+    </w:lvl>
+    <w:lvl w:ilvl="7" w:tentative="1">
+      <w:start w:val="1"/>
+      <w:numFmt w:val="bullet"/>
+      <w:lvlText w:val=""/>
+      <w:lvlJc w:val="left"/>
+      <w:pPr>
+        <w:tabs>
+          <w:tab w:val="num" w:pos="5760"/>
+        </w:tabs>
+        <w:ind w:left="5760" w:hanging="360"/>
+      </w:pPr>
+      <w:rPr>
+        <w:rFonts w:ascii="Wingdings" w:hAnsi="Wingdings" w:hint="default"/>
+        <w:sz w:val="20"/>
+      </w:rPr>
+    </w:lvl>
+    <w:lvl w:ilvl="8" w:tentative="1">
+      <w:start w:val="1"/>
+      <w:numFmt w:val="bullet"/>
+      <w:lvlText w:val=""/>
+      <w:lvlJc w:val="left"/>
+      <w:pPr>
+        <w:tabs>
+          <w:tab w:val="num" w:pos="6480"/>
+        </w:tabs>
+        <w:ind w:left="6480" w:hanging="360"/>
+      </w:pPr>
+      <w:rPr>
+        <w:rFonts w:ascii="Wingdings" w:hAnsi="Wingdings" w:hint="default"/>
+        <w:sz w:val="20"/>
+      </w:rPr>
+    </w:lvl>
+  </w:abstractNum>
+  <w:abstractNum w:abstractNumId="5" w15:restartNumberingAfterBreak="0">
+    <w:nsid w:val="277C7BCF"/>
+    <w:multiLevelType w:val="multilevel"/>
+    <w:tmpl w:val="0F94DD54"/>
+    <w:lvl w:ilvl="0">
+      <w:start w:val="1"/>
+      <w:numFmt w:val="bullet"/>
+      <w:lvlText w:val=""/>
+      <w:lvlJc w:val="left"/>
+      <w:pPr>
+        <w:tabs>
+          <w:tab w:val="num" w:pos="720"/>
+        </w:tabs>
+        <w:ind w:left="720" w:hanging="360"/>
+      </w:pPr>
+      <w:rPr>
+        <w:rFonts w:ascii="Symbol" w:hAnsi="Symbol" w:hint="default"/>
+        <w:sz w:val="20"/>
+      </w:rPr>
+    </w:lvl>
+    <w:lvl w:ilvl="1" w:tentative="1">
+      <w:start w:val="1"/>
+      <w:numFmt w:val="bullet"/>
+      <w:lvlText w:val="o"/>
+      <w:lvlJc w:val="left"/>
+      <w:pPr>
+        <w:tabs>
+          <w:tab w:val="num" w:pos="1440"/>
+        </w:tabs>
+        <w:ind w:left="1440" w:hanging="360"/>
+      </w:pPr>
+      <w:rPr>
+        <w:rFonts w:ascii="Courier New" w:hAnsi="Courier New" w:hint="default"/>
+        <w:sz w:val="20"/>
+      </w:rPr>
+    </w:lvl>
+    <w:lvl w:ilvl="2" w:tentative="1">
+      <w:start w:val="1"/>
+      <w:numFmt w:val="bullet"/>
+      <w:lvlText w:val=""/>
+      <w:lvlJc w:val="left"/>
+      <w:pPr>
+        <w:tabs>
+          <w:tab w:val="num" w:pos="2160"/>
+        </w:tabs>
+        <w:ind w:left="2160" w:hanging="360"/>
+      </w:pPr>
+      <w:rPr>
+        <w:rFonts w:ascii="Wingdings" w:hAnsi="Wingdings" w:hint="default"/>
+        <w:sz w:val="20"/>
+      </w:rPr>
+    </w:lvl>
+    <w:lvl w:ilvl="3" w:tentative="1">
+      <w:start w:val="1"/>
+      <w:numFmt w:val="bullet"/>
+      <w:lvlText w:val=""/>
+      <w:lvlJc w:val="left"/>
+      <w:pPr>
+        <w:tabs>
+          <w:tab w:val="num" w:pos="2880"/>
+        </w:tabs>
+        <w:ind w:left="2880" w:hanging="360"/>
+      </w:pPr>
+      <w:rPr>
+        <w:rFonts w:ascii="Wingdings" w:hAnsi="Wingdings" w:hint="default"/>
+        <w:sz w:val="20"/>
+      </w:rPr>
+    </w:lvl>
+    <w:lvl w:ilvl="4" w:tentative="1">
+      <w:start w:val="1"/>
+      <w:numFmt w:val="bullet"/>
+      <w:lvlText w:val=""/>
+      <w:lvlJc w:val="left"/>
+      <w:pPr>
+        <w:tabs>
+          <w:tab w:val="num" w:pos="3600"/>
+        </w:tabs>
+        <w:ind w:left="3600" w:hanging="360"/>
+      </w:pPr>
+      <w:rPr>
+        <w:rFonts w:ascii="Wingdings" w:hAnsi="Wingdings" w:hint="default"/>
+        <w:sz w:val="20"/>
+      </w:rPr>
+    </w:lvl>
+    <w:lvl w:ilvl="5" w:tentative="1">
+      <w:start w:val="1"/>
+      <w:numFmt w:val="bullet"/>
+      <w:lvlText w:val=""/>
+      <w:lvlJc w:val="left"/>
+      <w:pPr>
+        <w:tabs>
+          <w:tab w:val="num" w:pos="4320"/>
+        </w:tabs>
+        <w:ind w:left="4320" w:hanging="360"/>
+      </w:pPr>
+      <w:rPr>
+        <w:rFonts w:ascii="Wingdings" w:hAnsi="Wingdings" w:hint="default"/>
+        <w:sz w:val="20"/>
+      </w:rPr>
+    </w:lvl>
+    <w:lvl w:ilvl="6" w:tentative="1">
+      <w:start w:val="1"/>
+      <w:numFmt w:val="bullet"/>
+      <w:lvlText w:val=""/>
+      <w:lvlJc w:val="left"/>
+      <w:pPr>
+        <w:tabs>
+          <w:tab w:val="num" w:pos="5040"/>
+        </w:tabs>
+        <w:ind w:left="5040" w:hanging="360"/>
+      </w:pPr>
+      <w:rPr>
+        <w:rFonts w:ascii="Wingdings" w:hAnsi="Wingdings" w:hint="default"/>
+        <w:sz w:val="20"/>
+      </w:rPr>
+    </w:lvl>
+    <w:lvl w:ilvl="7" w:tentative="1">
+      <w:start w:val="1"/>
+      <w:numFmt w:val="bullet"/>
+      <w:lvlText w:val=""/>
+      <w:lvlJc w:val="left"/>
+      <w:pPr>
+        <w:tabs>
+          <w:tab w:val="num" w:pos="5760"/>
+        </w:tabs>
+        <w:ind w:left="5760" w:hanging="360"/>
+      </w:pPr>
+      <w:rPr>
+        <w:rFonts w:ascii="Wingdings" w:hAnsi="Wingdings" w:hint="default"/>
+        <w:sz w:val="20"/>
+      </w:rPr>
+    </w:lvl>
+    <w:lvl w:ilvl="8" w:tentative="1">
+      <w:start w:val="1"/>
+      <w:numFmt w:val="bullet"/>
+      <w:lvlText w:val=""/>
+      <w:lvlJc w:val="left"/>
+      <w:pPr>
+        <w:tabs>
+          <w:tab w:val="num" w:pos="6480"/>
+        </w:tabs>
+        <w:ind w:left="6480" w:hanging="360"/>
+      </w:pPr>
+      <w:rPr>
+        <w:rFonts w:ascii="Wingdings" w:hAnsi="Wingdings" w:hint="default"/>
+        <w:sz w:val="20"/>
+      </w:rPr>
+    </w:lvl>
+  </w:abstractNum>
+  <w:abstractNum w:abstractNumId="6" w15:restartNumberingAfterBreak="0">
+    <w:nsid w:val="42D10E7E"/>
+    <w:multiLevelType w:val="multilevel"/>
+    <w:tmpl w:val="3F809CF4"/>
     <w:lvl w:ilvl="0">
       <w:start w:val="1"/>
       <w:numFmt w:val="decimal"/>
@@ -1742,919 +2636,25 @@
       </w:pPr>
     </w:lvl>
   </w:abstractNum>
-  <w:abstractNum w:abstractNumId="1" w15:restartNumberingAfterBreak="0">
-    <w:nsid w:val="2F6A27D9"/>
-    <w:multiLevelType w:val="multilevel"/>
-    <w:tmpl w:val="C8B8D72A"/>
-    <w:lvl w:ilvl="0">
-      <w:start w:val="1"/>
-      <w:numFmt w:val="bullet"/>
-      <w:lvlText w:val=""/>
-      <w:lvlJc w:val="left"/>
-      <w:pPr>
-        <w:tabs>
-          <w:tab w:val="num" w:pos="720"/>
-        </w:tabs>
-        <w:ind w:left="720" w:hanging="360"/>
-      </w:pPr>
-      <w:rPr>
-        <w:rFonts w:ascii="Symbol" w:hAnsi="Symbol" w:hint="default"/>
-        <w:sz w:val="20"/>
-      </w:rPr>
-    </w:lvl>
-    <w:lvl w:ilvl="1" w:tentative="1">
-      <w:start w:val="1"/>
-      <w:numFmt w:val="bullet"/>
-      <w:lvlText w:val="o"/>
-      <w:lvlJc w:val="left"/>
-      <w:pPr>
-        <w:tabs>
-          <w:tab w:val="num" w:pos="1440"/>
-        </w:tabs>
-        <w:ind w:left="1440" w:hanging="360"/>
-      </w:pPr>
-      <w:rPr>
-        <w:rFonts w:ascii="Courier New" w:hAnsi="Courier New" w:hint="default"/>
-        <w:sz w:val="20"/>
-      </w:rPr>
-    </w:lvl>
-    <w:lvl w:ilvl="2" w:tentative="1">
-      <w:start w:val="1"/>
-      <w:numFmt w:val="bullet"/>
-      <w:lvlText w:val=""/>
-      <w:lvlJc w:val="left"/>
-      <w:pPr>
-        <w:tabs>
-          <w:tab w:val="num" w:pos="2160"/>
-        </w:tabs>
-        <w:ind w:left="2160" w:hanging="360"/>
-      </w:pPr>
-      <w:rPr>
-        <w:rFonts w:ascii="Wingdings" w:hAnsi="Wingdings" w:hint="default"/>
-        <w:sz w:val="20"/>
-      </w:rPr>
-    </w:lvl>
-    <w:lvl w:ilvl="3" w:tentative="1">
-      <w:start w:val="1"/>
-      <w:numFmt w:val="bullet"/>
-      <w:lvlText w:val=""/>
-      <w:lvlJc w:val="left"/>
-      <w:pPr>
-        <w:tabs>
-          <w:tab w:val="num" w:pos="2880"/>
-        </w:tabs>
-        <w:ind w:left="2880" w:hanging="360"/>
-      </w:pPr>
-      <w:rPr>
-        <w:rFonts w:ascii="Wingdings" w:hAnsi="Wingdings" w:hint="default"/>
-        <w:sz w:val="20"/>
-      </w:rPr>
-    </w:lvl>
-    <w:lvl w:ilvl="4" w:tentative="1">
-      <w:start w:val="1"/>
-      <w:numFmt w:val="bullet"/>
-      <w:lvlText w:val=""/>
-      <w:lvlJc w:val="left"/>
-      <w:pPr>
-        <w:tabs>
-          <w:tab w:val="num" w:pos="3600"/>
-        </w:tabs>
-        <w:ind w:left="3600" w:hanging="360"/>
-      </w:pPr>
-      <w:rPr>
-        <w:rFonts w:ascii="Wingdings" w:hAnsi="Wingdings" w:hint="default"/>
-        <w:sz w:val="20"/>
-      </w:rPr>
-    </w:lvl>
-    <w:lvl w:ilvl="5" w:tentative="1">
-      <w:start w:val="1"/>
-      <w:numFmt w:val="bullet"/>
-      <w:lvlText w:val=""/>
-      <w:lvlJc w:val="left"/>
-      <w:pPr>
-        <w:tabs>
-          <w:tab w:val="num" w:pos="4320"/>
-        </w:tabs>
-        <w:ind w:left="4320" w:hanging="360"/>
-      </w:pPr>
-      <w:rPr>
-        <w:rFonts w:ascii="Wingdings" w:hAnsi="Wingdings" w:hint="default"/>
-        <w:sz w:val="20"/>
-      </w:rPr>
-    </w:lvl>
-    <w:lvl w:ilvl="6" w:tentative="1">
-      <w:start w:val="1"/>
-      <w:numFmt w:val="bullet"/>
-      <w:lvlText w:val=""/>
-      <w:lvlJc w:val="left"/>
-      <w:pPr>
-        <w:tabs>
-          <w:tab w:val="num" w:pos="5040"/>
-        </w:tabs>
-        <w:ind w:left="5040" w:hanging="360"/>
-      </w:pPr>
-      <w:rPr>
-        <w:rFonts w:ascii="Wingdings" w:hAnsi="Wingdings" w:hint="default"/>
-        <w:sz w:val="20"/>
-      </w:rPr>
-    </w:lvl>
-    <w:lvl w:ilvl="7" w:tentative="1">
-      <w:start w:val="1"/>
-      <w:numFmt w:val="bullet"/>
-      <w:lvlText w:val=""/>
-      <w:lvlJc w:val="left"/>
-      <w:pPr>
-        <w:tabs>
-          <w:tab w:val="num" w:pos="5760"/>
-        </w:tabs>
-        <w:ind w:left="5760" w:hanging="360"/>
-      </w:pPr>
-      <w:rPr>
-        <w:rFonts w:ascii="Wingdings" w:hAnsi="Wingdings" w:hint="default"/>
-        <w:sz w:val="20"/>
-      </w:rPr>
-    </w:lvl>
-    <w:lvl w:ilvl="8" w:tentative="1">
-      <w:start w:val="1"/>
-      <w:numFmt w:val="bullet"/>
-      <w:lvlText w:val=""/>
-      <w:lvlJc w:val="left"/>
-      <w:pPr>
-        <w:tabs>
-          <w:tab w:val="num" w:pos="6480"/>
-        </w:tabs>
-        <w:ind w:left="6480" w:hanging="360"/>
-      </w:pPr>
-      <w:rPr>
-        <w:rFonts w:ascii="Wingdings" w:hAnsi="Wingdings" w:hint="default"/>
-        <w:sz w:val="20"/>
-      </w:rPr>
-    </w:lvl>
-  </w:abstractNum>
-  <w:abstractNum w:abstractNumId="2" w15:restartNumberingAfterBreak="0">
-    <w:nsid w:val="363547CD"/>
-    <w:multiLevelType w:val="multilevel"/>
-    <w:tmpl w:val="747AC8CC"/>
-    <w:lvl w:ilvl="0">
-      <w:start w:val="1"/>
-      <w:numFmt w:val="bullet"/>
-      <w:lvlText w:val=""/>
-      <w:lvlJc w:val="left"/>
-      <w:pPr>
-        <w:tabs>
-          <w:tab w:val="num" w:pos="720"/>
-        </w:tabs>
-        <w:ind w:left="720" w:hanging="360"/>
-      </w:pPr>
-      <w:rPr>
-        <w:rFonts w:ascii="Symbol" w:hAnsi="Symbol" w:hint="default"/>
-        <w:sz w:val="20"/>
-      </w:rPr>
-    </w:lvl>
-    <w:lvl w:ilvl="1" w:tentative="1">
-      <w:start w:val="1"/>
-      <w:numFmt w:val="bullet"/>
-      <w:lvlText w:val="o"/>
-      <w:lvlJc w:val="left"/>
-      <w:pPr>
-        <w:tabs>
-          <w:tab w:val="num" w:pos="1440"/>
-        </w:tabs>
-        <w:ind w:left="1440" w:hanging="360"/>
-      </w:pPr>
-      <w:rPr>
-        <w:rFonts w:ascii="Courier New" w:hAnsi="Courier New" w:hint="default"/>
-        <w:sz w:val="20"/>
-      </w:rPr>
-    </w:lvl>
-    <w:lvl w:ilvl="2" w:tentative="1">
-      <w:start w:val="1"/>
-      <w:numFmt w:val="bullet"/>
-      <w:lvlText w:val=""/>
-      <w:lvlJc w:val="left"/>
-      <w:pPr>
-        <w:tabs>
-          <w:tab w:val="num" w:pos="2160"/>
-        </w:tabs>
-        <w:ind w:left="2160" w:hanging="360"/>
-      </w:pPr>
-      <w:rPr>
-        <w:rFonts w:ascii="Wingdings" w:hAnsi="Wingdings" w:hint="default"/>
-        <w:sz w:val="20"/>
-      </w:rPr>
-    </w:lvl>
-    <w:lvl w:ilvl="3" w:tentative="1">
-      <w:start w:val="1"/>
-      <w:numFmt w:val="bullet"/>
-      <w:lvlText w:val=""/>
-      <w:lvlJc w:val="left"/>
-      <w:pPr>
-        <w:tabs>
-          <w:tab w:val="num" w:pos="2880"/>
-        </w:tabs>
-        <w:ind w:left="2880" w:hanging="360"/>
-      </w:pPr>
-      <w:rPr>
-        <w:rFonts w:ascii="Wingdings" w:hAnsi="Wingdings" w:hint="default"/>
-        <w:sz w:val="20"/>
-      </w:rPr>
-    </w:lvl>
-    <w:lvl w:ilvl="4" w:tentative="1">
-      <w:start w:val="1"/>
-      <w:numFmt w:val="bullet"/>
-      <w:lvlText w:val=""/>
-      <w:lvlJc w:val="left"/>
-      <w:pPr>
-        <w:tabs>
-          <w:tab w:val="num" w:pos="3600"/>
-        </w:tabs>
-        <w:ind w:left="3600" w:hanging="360"/>
-      </w:pPr>
-      <w:rPr>
-        <w:rFonts w:ascii="Wingdings" w:hAnsi="Wingdings" w:hint="default"/>
-        <w:sz w:val="20"/>
-      </w:rPr>
-    </w:lvl>
-    <w:lvl w:ilvl="5" w:tentative="1">
-      <w:start w:val="1"/>
-      <w:numFmt w:val="bullet"/>
-      <w:lvlText w:val=""/>
-      <w:lvlJc w:val="left"/>
-      <w:pPr>
-        <w:tabs>
-          <w:tab w:val="num" w:pos="4320"/>
-        </w:tabs>
-        <w:ind w:left="4320" w:hanging="360"/>
-      </w:pPr>
-      <w:rPr>
-        <w:rFonts w:ascii="Wingdings" w:hAnsi="Wingdings" w:hint="default"/>
-        <w:sz w:val="20"/>
-      </w:rPr>
-    </w:lvl>
-    <w:lvl w:ilvl="6" w:tentative="1">
-      <w:start w:val="1"/>
-      <w:numFmt w:val="bullet"/>
-      <w:lvlText w:val=""/>
-      <w:lvlJc w:val="left"/>
-      <w:pPr>
-        <w:tabs>
-          <w:tab w:val="num" w:pos="5040"/>
-        </w:tabs>
-        <w:ind w:left="5040" w:hanging="360"/>
-      </w:pPr>
-      <w:rPr>
-        <w:rFonts w:ascii="Wingdings" w:hAnsi="Wingdings" w:hint="default"/>
-        <w:sz w:val="20"/>
-      </w:rPr>
-    </w:lvl>
-    <w:lvl w:ilvl="7" w:tentative="1">
-      <w:start w:val="1"/>
-      <w:numFmt w:val="bullet"/>
-      <w:lvlText w:val=""/>
-      <w:lvlJc w:val="left"/>
-      <w:pPr>
-        <w:tabs>
-          <w:tab w:val="num" w:pos="5760"/>
-        </w:tabs>
-        <w:ind w:left="5760" w:hanging="360"/>
-      </w:pPr>
-      <w:rPr>
-        <w:rFonts w:ascii="Wingdings" w:hAnsi="Wingdings" w:hint="default"/>
-        <w:sz w:val="20"/>
-      </w:rPr>
-    </w:lvl>
-    <w:lvl w:ilvl="8" w:tentative="1">
-      <w:start w:val="1"/>
-      <w:numFmt w:val="bullet"/>
-      <w:lvlText w:val=""/>
-      <w:lvlJc w:val="left"/>
-      <w:pPr>
-        <w:tabs>
-          <w:tab w:val="num" w:pos="6480"/>
-        </w:tabs>
-        <w:ind w:left="6480" w:hanging="360"/>
-      </w:pPr>
-      <w:rPr>
-        <w:rFonts w:ascii="Wingdings" w:hAnsi="Wingdings" w:hint="default"/>
-        <w:sz w:val="20"/>
-      </w:rPr>
-    </w:lvl>
-  </w:abstractNum>
-  <w:abstractNum w:abstractNumId="3" w15:restartNumberingAfterBreak="0">
-    <w:nsid w:val="420B569D"/>
-    <w:multiLevelType w:val="multilevel"/>
-    <w:tmpl w:val="18B88C38"/>
-    <w:lvl w:ilvl="0">
-      <w:start w:val="1"/>
-      <w:numFmt w:val="bullet"/>
-      <w:lvlText w:val=""/>
-      <w:lvlJc w:val="left"/>
-      <w:pPr>
-        <w:tabs>
-          <w:tab w:val="num" w:pos="720"/>
-        </w:tabs>
-        <w:ind w:left="720" w:hanging="360"/>
-      </w:pPr>
-      <w:rPr>
-        <w:rFonts w:ascii="Symbol" w:hAnsi="Symbol" w:hint="default"/>
-        <w:sz w:val="20"/>
-      </w:rPr>
-    </w:lvl>
-    <w:lvl w:ilvl="1" w:tentative="1">
-      <w:start w:val="1"/>
-      <w:numFmt w:val="bullet"/>
-      <w:lvlText w:val="o"/>
-      <w:lvlJc w:val="left"/>
-      <w:pPr>
-        <w:tabs>
-          <w:tab w:val="num" w:pos="1440"/>
-        </w:tabs>
-        <w:ind w:left="1440" w:hanging="360"/>
-      </w:pPr>
-      <w:rPr>
-        <w:rFonts w:ascii="Courier New" w:hAnsi="Courier New" w:hint="default"/>
-        <w:sz w:val="20"/>
-      </w:rPr>
-    </w:lvl>
-    <w:lvl w:ilvl="2" w:tentative="1">
-      <w:start w:val="1"/>
-      <w:numFmt w:val="bullet"/>
-      <w:lvlText w:val=""/>
-      <w:lvlJc w:val="left"/>
-      <w:pPr>
-        <w:tabs>
-          <w:tab w:val="num" w:pos="2160"/>
-        </w:tabs>
-        <w:ind w:left="2160" w:hanging="360"/>
-      </w:pPr>
-      <w:rPr>
-        <w:rFonts w:ascii="Wingdings" w:hAnsi="Wingdings" w:hint="default"/>
-        <w:sz w:val="20"/>
-      </w:rPr>
-    </w:lvl>
-    <w:lvl w:ilvl="3" w:tentative="1">
-      <w:start w:val="1"/>
-      <w:numFmt w:val="bullet"/>
-      <w:lvlText w:val=""/>
-      <w:lvlJc w:val="left"/>
-      <w:pPr>
-        <w:tabs>
-          <w:tab w:val="num" w:pos="2880"/>
-        </w:tabs>
-        <w:ind w:left="2880" w:hanging="360"/>
-      </w:pPr>
-      <w:rPr>
-        <w:rFonts w:ascii="Wingdings" w:hAnsi="Wingdings" w:hint="default"/>
-        <w:sz w:val="20"/>
-      </w:rPr>
-    </w:lvl>
-    <w:lvl w:ilvl="4" w:tentative="1">
-      <w:start w:val="1"/>
-      <w:numFmt w:val="bullet"/>
-      <w:lvlText w:val=""/>
-      <w:lvlJc w:val="left"/>
-      <w:pPr>
-        <w:tabs>
-          <w:tab w:val="num" w:pos="3600"/>
-        </w:tabs>
-        <w:ind w:left="3600" w:hanging="360"/>
-      </w:pPr>
-      <w:rPr>
-        <w:rFonts w:ascii="Wingdings" w:hAnsi="Wingdings" w:hint="default"/>
-        <w:sz w:val="20"/>
-      </w:rPr>
-    </w:lvl>
-    <w:lvl w:ilvl="5" w:tentative="1">
-      <w:start w:val="1"/>
-      <w:numFmt w:val="bullet"/>
-      <w:lvlText w:val=""/>
-      <w:lvlJc w:val="left"/>
-      <w:pPr>
-        <w:tabs>
-          <w:tab w:val="num" w:pos="4320"/>
-        </w:tabs>
-        <w:ind w:left="4320" w:hanging="360"/>
-      </w:pPr>
-      <w:rPr>
-        <w:rFonts w:ascii="Wingdings" w:hAnsi="Wingdings" w:hint="default"/>
-        <w:sz w:val="20"/>
-      </w:rPr>
-    </w:lvl>
-    <w:lvl w:ilvl="6" w:tentative="1">
-      <w:start w:val="1"/>
-      <w:numFmt w:val="bullet"/>
-      <w:lvlText w:val=""/>
-      <w:lvlJc w:val="left"/>
-      <w:pPr>
-        <w:tabs>
-          <w:tab w:val="num" w:pos="5040"/>
-        </w:tabs>
-        <w:ind w:left="5040" w:hanging="360"/>
-      </w:pPr>
-      <w:rPr>
-        <w:rFonts w:ascii="Wingdings" w:hAnsi="Wingdings" w:hint="default"/>
-        <w:sz w:val="20"/>
-      </w:rPr>
-    </w:lvl>
-    <w:lvl w:ilvl="7" w:tentative="1">
-      <w:start w:val="1"/>
-      <w:numFmt w:val="bullet"/>
-      <w:lvlText w:val=""/>
-      <w:lvlJc w:val="left"/>
-      <w:pPr>
-        <w:tabs>
-          <w:tab w:val="num" w:pos="5760"/>
-        </w:tabs>
-        <w:ind w:left="5760" w:hanging="360"/>
-      </w:pPr>
-      <w:rPr>
-        <w:rFonts w:ascii="Wingdings" w:hAnsi="Wingdings" w:hint="default"/>
-        <w:sz w:val="20"/>
-      </w:rPr>
-    </w:lvl>
-    <w:lvl w:ilvl="8" w:tentative="1">
-      <w:start w:val="1"/>
-      <w:numFmt w:val="bullet"/>
-      <w:lvlText w:val=""/>
-      <w:lvlJc w:val="left"/>
-      <w:pPr>
-        <w:tabs>
-          <w:tab w:val="num" w:pos="6480"/>
-        </w:tabs>
-        <w:ind w:left="6480" w:hanging="360"/>
-      </w:pPr>
-      <w:rPr>
-        <w:rFonts w:ascii="Wingdings" w:hAnsi="Wingdings" w:hint="default"/>
-        <w:sz w:val="20"/>
-      </w:rPr>
-    </w:lvl>
-  </w:abstractNum>
-  <w:abstractNum w:abstractNumId="4" w15:restartNumberingAfterBreak="0">
-    <w:nsid w:val="63B027DA"/>
-    <w:multiLevelType w:val="multilevel"/>
-    <w:tmpl w:val="8C6CA86A"/>
-    <w:lvl w:ilvl="0">
-      <w:start w:val="1"/>
-      <w:numFmt w:val="bullet"/>
-      <w:lvlText w:val=""/>
-      <w:lvlJc w:val="left"/>
-      <w:pPr>
-        <w:tabs>
-          <w:tab w:val="num" w:pos="720"/>
-        </w:tabs>
-        <w:ind w:left="720" w:hanging="360"/>
-      </w:pPr>
-      <w:rPr>
-        <w:rFonts w:ascii="Symbol" w:hAnsi="Symbol" w:hint="default"/>
-        <w:sz w:val="20"/>
-      </w:rPr>
-    </w:lvl>
-    <w:lvl w:ilvl="1" w:tentative="1">
-      <w:start w:val="1"/>
-      <w:numFmt w:val="bullet"/>
-      <w:lvlText w:val="o"/>
-      <w:lvlJc w:val="left"/>
-      <w:pPr>
-        <w:tabs>
-          <w:tab w:val="num" w:pos="1440"/>
-        </w:tabs>
-        <w:ind w:left="1440" w:hanging="360"/>
-      </w:pPr>
-      <w:rPr>
-        <w:rFonts w:ascii="Courier New" w:hAnsi="Courier New" w:hint="default"/>
-        <w:sz w:val="20"/>
-      </w:rPr>
-    </w:lvl>
-    <w:lvl w:ilvl="2" w:tentative="1">
-      <w:start w:val="1"/>
-      <w:numFmt w:val="bullet"/>
-      <w:lvlText w:val=""/>
-      <w:lvlJc w:val="left"/>
-      <w:pPr>
-        <w:tabs>
-          <w:tab w:val="num" w:pos="2160"/>
-        </w:tabs>
-        <w:ind w:left="2160" w:hanging="360"/>
-      </w:pPr>
-      <w:rPr>
-        <w:rFonts w:ascii="Wingdings" w:hAnsi="Wingdings" w:hint="default"/>
-        <w:sz w:val="20"/>
-      </w:rPr>
-    </w:lvl>
-    <w:lvl w:ilvl="3" w:tentative="1">
-      <w:start w:val="1"/>
-      <w:numFmt w:val="bullet"/>
-      <w:lvlText w:val=""/>
-      <w:lvlJc w:val="left"/>
-      <w:pPr>
-        <w:tabs>
-          <w:tab w:val="num" w:pos="2880"/>
-        </w:tabs>
-        <w:ind w:left="2880" w:hanging="360"/>
-      </w:pPr>
-      <w:rPr>
-        <w:rFonts w:ascii="Wingdings" w:hAnsi="Wingdings" w:hint="default"/>
-        <w:sz w:val="20"/>
-      </w:rPr>
-    </w:lvl>
-    <w:lvl w:ilvl="4" w:tentative="1">
-      <w:start w:val="1"/>
-      <w:numFmt w:val="bullet"/>
-      <w:lvlText w:val=""/>
-      <w:lvlJc w:val="left"/>
-      <w:pPr>
-        <w:tabs>
-          <w:tab w:val="num" w:pos="3600"/>
-        </w:tabs>
-        <w:ind w:left="3600" w:hanging="360"/>
-      </w:pPr>
-      <w:rPr>
-        <w:rFonts w:ascii="Wingdings" w:hAnsi="Wingdings" w:hint="default"/>
-        <w:sz w:val="20"/>
-      </w:rPr>
-    </w:lvl>
-    <w:lvl w:ilvl="5" w:tentative="1">
-      <w:start w:val="1"/>
-      <w:numFmt w:val="bullet"/>
-      <w:lvlText w:val=""/>
-      <w:lvlJc w:val="left"/>
-      <w:pPr>
-        <w:tabs>
-          <w:tab w:val="num" w:pos="4320"/>
-        </w:tabs>
-        <w:ind w:left="4320" w:hanging="360"/>
-      </w:pPr>
-      <w:rPr>
-        <w:rFonts w:ascii="Wingdings" w:hAnsi="Wingdings" w:hint="default"/>
-        <w:sz w:val="20"/>
-      </w:rPr>
-    </w:lvl>
-    <w:lvl w:ilvl="6" w:tentative="1">
-      <w:start w:val="1"/>
-      <w:numFmt w:val="bullet"/>
-      <w:lvlText w:val=""/>
-      <w:lvlJc w:val="left"/>
-      <w:pPr>
-        <w:tabs>
-          <w:tab w:val="num" w:pos="5040"/>
-        </w:tabs>
-        <w:ind w:left="5040" w:hanging="360"/>
-      </w:pPr>
-      <w:rPr>
-        <w:rFonts w:ascii="Wingdings" w:hAnsi="Wingdings" w:hint="default"/>
-        <w:sz w:val="20"/>
-      </w:rPr>
-    </w:lvl>
-    <w:lvl w:ilvl="7" w:tentative="1">
-      <w:start w:val="1"/>
-      <w:numFmt w:val="bullet"/>
-      <w:lvlText w:val=""/>
-      <w:lvlJc w:val="left"/>
-      <w:pPr>
-        <w:tabs>
-          <w:tab w:val="num" w:pos="5760"/>
-        </w:tabs>
-        <w:ind w:left="5760" w:hanging="360"/>
-      </w:pPr>
-      <w:rPr>
-        <w:rFonts w:ascii="Wingdings" w:hAnsi="Wingdings" w:hint="default"/>
-        <w:sz w:val="20"/>
-      </w:rPr>
-    </w:lvl>
-    <w:lvl w:ilvl="8" w:tentative="1">
-      <w:start w:val="1"/>
-      <w:numFmt w:val="bullet"/>
-      <w:lvlText w:val=""/>
-      <w:lvlJc w:val="left"/>
-      <w:pPr>
-        <w:tabs>
-          <w:tab w:val="num" w:pos="6480"/>
-        </w:tabs>
-        <w:ind w:left="6480" w:hanging="360"/>
-      </w:pPr>
-      <w:rPr>
-        <w:rFonts w:ascii="Wingdings" w:hAnsi="Wingdings" w:hint="default"/>
-        <w:sz w:val="20"/>
-      </w:rPr>
-    </w:lvl>
-  </w:abstractNum>
-  <w:abstractNum w:abstractNumId="5" w15:restartNumberingAfterBreak="0">
-    <w:nsid w:val="73025F6C"/>
-    <w:multiLevelType w:val="multilevel"/>
-    <w:tmpl w:val="188AC91C"/>
-    <w:lvl w:ilvl="0">
-      <w:start w:val="1"/>
-      <w:numFmt w:val="bullet"/>
-      <w:lvlText w:val=""/>
-      <w:lvlJc w:val="left"/>
-      <w:pPr>
-        <w:tabs>
-          <w:tab w:val="num" w:pos="720"/>
-        </w:tabs>
-        <w:ind w:left="720" w:hanging="360"/>
-      </w:pPr>
-      <w:rPr>
-        <w:rFonts w:ascii="Symbol" w:hAnsi="Symbol" w:hint="default"/>
-        <w:sz w:val="20"/>
-      </w:rPr>
-    </w:lvl>
-    <w:lvl w:ilvl="1" w:tentative="1">
-      <w:start w:val="1"/>
-      <w:numFmt w:val="bullet"/>
-      <w:lvlText w:val="o"/>
-      <w:lvlJc w:val="left"/>
-      <w:pPr>
-        <w:tabs>
-          <w:tab w:val="num" w:pos="1440"/>
-        </w:tabs>
-        <w:ind w:left="1440" w:hanging="360"/>
-      </w:pPr>
-      <w:rPr>
-        <w:rFonts w:ascii="Courier New" w:hAnsi="Courier New" w:hint="default"/>
-        <w:sz w:val="20"/>
-      </w:rPr>
-    </w:lvl>
-    <w:lvl w:ilvl="2" w:tentative="1">
-      <w:start w:val="1"/>
-      <w:numFmt w:val="bullet"/>
-      <w:lvlText w:val=""/>
-      <w:lvlJc w:val="left"/>
-      <w:pPr>
-        <w:tabs>
-          <w:tab w:val="num" w:pos="2160"/>
-        </w:tabs>
-        <w:ind w:left="2160" w:hanging="360"/>
-      </w:pPr>
-      <w:rPr>
-        <w:rFonts w:ascii="Wingdings" w:hAnsi="Wingdings" w:hint="default"/>
-        <w:sz w:val="20"/>
-      </w:rPr>
-    </w:lvl>
-    <w:lvl w:ilvl="3" w:tentative="1">
-      <w:start w:val="1"/>
-      <w:numFmt w:val="bullet"/>
-      <w:lvlText w:val=""/>
-      <w:lvlJc w:val="left"/>
-      <w:pPr>
-        <w:tabs>
-          <w:tab w:val="num" w:pos="2880"/>
-        </w:tabs>
-        <w:ind w:left="2880" w:hanging="360"/>
-      </w:pPr>
-      <w:rPr>
-        <w:rFonts w:ascii="Wingdings" w:hAnsi="Wingdings" w:hint="default"/>
-        <w:sz w:val="20"/>
-      </w:rPr>
-    </w:lvl>
-    <w:lvl w:ilvl="4" w:tentative="1">
-      <w:start w:val="1"/>
-      <w:numFmt w:val="bullet"/>
-      <w:lvlText w:val=""/>
-      <w:lvlJc w:val="left"/>
-      <w:pPr>
-        <w:tabs>
-          <w:tab w:val="num" w:pos="3600"/>
-        </w:tabs>
-        <w:ind w:left="3600" w:hanging="360"/>
-      </w:pPr>
-      <w:rPr>
-        <w:rFonts w:ascii="Wingdings" w:hAnsi="Wingdings" w:hint="default"/>
-        <w:sz w:val="20"/>
-      </w:rPr>
-    </w:lvl>
-    <w:lvl w:ilvl="5" w:tentative="1">
-      <w:start w:val="1"/>
-      <w:numFmt w:val="bullet"/>
-      <w:lvlText w:val=""/>
-      <w:lvlJc w:val="left"/>
-      <w:pPr>
-        <w:tabs>
-          <w:tab w:val="num" w:pos="4320"/>
-        </w:tabs>
-        <w:ind w:left="4320" w:hanging="360"/>
-      </w:pPr>
-      <w:rPr>
-        <w:rFonts w:ascii="Wingdings" w:hAnsi="Wingdings" w:hint="default"/>
-        <w:sz w:val="20"/>
-      </w:rPr>
-    </w:lvl>
-    <w:lvl w:ilvl="6" w:tentative="1">
-      <w:start w:val="1"/>
-      <w:numFmt w:val="bullet"/>
-      <w:lvlText w:val=""/>
-      <w:lvlJc w:val="left"/>
-      <w:pPr>
-        <w:tabs>
-          <w:tab w:val="num" w:pos="5040"/>
-        </w:tabs>
-        <w:ind w:left="5040" w:hanging="360"/>
-      </w:pPr>
-      <w:rPr>
-        <w:rFonts w:ascii="Wingdings" w:hAnsi="Wingdings" w:hint="default"/>
-        <w:sz w:val="20"/>
-      </w:rPr>
-    </w:lvl>
-    <w:lvl w:ilvl="7" w:tentative="1">
-      <w:start w:val="1"/>
-      <w:numFmt w:val="bullet"/>
-      <w:lvlText w:val=""/>
-      <w:lvlJc w:val="left"/>
-      <w:pPr>
-        <w:tabs>
-          <w:tab w:val="num" w:pos="5760"/>
-        </w:tabs>
-        <w:ind w:left="5760" w:hanging="360"/>
-      </w:pPr>
-      <w:rPr>
-        <w:rFonts w:ascii="Wingdings" w:hAnsi="Wingdings" w:hint="default"/>
-        <w:sz w:val="20"/>
-      </w:rPr>
-    </w:lvl>
-    <w:lvl w:ilvl="8" w:tentative="1">
-      <w:start w:val="1"/>
-      <w:numFmt w:val="bullet"/>
-      <w:lvlText w:val=""/>
-      <w:lvlJc w:val="left"/>
-      <w:pPr>
-        <w:tabs>
-          <w:tab w:val="num" w:pos="6480"/>
-        </w:tabs>
-        <w:ind w:left="6480" w:hanging="360"/>
-      </w:pPr>
-      <w:rPr>
-        <w:rFonts w:ascii="Wingdings" w:hAnsi="Wingdings" w:hint="default"/>
-        <w:sz w:val="20"/>
-      </w:rPr>
-    </w:lvl>
-  </w:abstractNum>
-  <w:abstractNum w:abstractNumId="6" w15:restartNumberingAfterBreak="0">
-    <w:nsid w:val="733164B7"/>
-    <w:multiLevelType w:val="multilevel"/>
-    <w:tmpl w:val="FE9AF26E"/>
-    <w:lvl w:ilvl="0">
-      <w:start w:val="1"/>
-      <w:numFmt w:val="bullet"/>
-      <w:lvlText w:val=""/>
-      <w:lvlJc w:val="left"/>
-      <w:pPr>
-        <w:tabs>
-          <w:tab w:val="num" w:pos="720"/>
-        </w:tabs>
-        <w:ind w:left="720" w:hanging="360"/>
-      </w:pPr>
-      <w:rPr>
-        <w:rFonts w:ascii="Symbol" w:hAnsi="Symbol" w:hint="default"/>
-        <w:sz w:val="20"/>
-      </w:rPr>
-    </w:lvl>
-    <w:lvl w:ilvl="1" w:tentative="1">
-      <w:start w:val="1"/>
-      <w:numFmt w:val="bullet"/>
-      <w:lvlText w:val="o"/>
-      <w:lvlJc w:val="left"/>
-      <w:pPr>
-        <w:tabs>
-          <w:tab w:val="num" w:pos="1440"/>
-        </w:tabs>
-        <w:ind w:left="1440" w:hanging="360"/>
-      </w:pPr>
-      <w:rPr>
-        <w:rFonts w:ascii="Courier New" w:hAnsi="Courier New" w:hint="default"/>
-        <w:sz w:val="20"/>
-      </w:rPr>
-    </w:lvl>
-    <w:lvl w:ilvl="2" w:tentative="1">
-      <w:start w:val="1"/>
-      <w:numFmt w:val="bullet"/>
-      <w:lvlText w:val=""/>
-      <w:lvlJc w:val="left"/>
-      <w:pPr>
-        <w:tabs>
-          <w:tab w:val="num" w:pos="2160"/>
-        </w:tabs>
-        <w:ind w:left="2160" w:hanging="360"/>
-      </w:pPr>
-      <w:rPr>
-        <w:rFonts w:ascii="Wingdings" w:hAnsi="Wingdings" w:hint="default"/>
-        <w:sz w:val="20"/>
-      </w:rPr>
-    </w:lvl>
-    <w:lvl w:ilvl="3" w:tentative="1">
-      <w:start w:val="1"/>
-      <w:numFmt w:val="bullet"/>
-      <w:lvlText w:val=""/>
-      <w:lvlJc w:val="left"/>
-      <w:pPr>
-        <w:tabs>
-          <w:tab w:val="num" w:pos="2880"/>
-        </w:tabs>
-        <w:ind w:left="2880" w:hanging="360"/>
-      </w:pPr>
-      <w:rPr>
-        <w:rFonts w:ascii="Wingdings" w:hAnsi="Wingdings" w:hint="default"/>
-        <w:sz w:val="20"/>
-      </w:rPr>
-    </w:lvl>
-    <w:lvl w:ilvl="4" w:tentative="1">
-      <w:start w:val="1"/>
-      <w:numFmt w:val="bullet"/>
-      <w:lvlText w:val=""/>
-      <w:lvlJc w:val="left"/>
-      <w:pPr>
-        <w:tabs>
-          <w:tab w:val="num" w:pos="3600"/>
-        </w:tabs>
-        <w:ind w:left="3600" w:hanging="360"/>
-      </w:pPr>
-      <w:rPr>
-        <w:rFonts w:ascii="Wingdings" w:hAnsi="Wingdings" w:hint="default"/>
-        <w:sz w:val="20"/>
-      </w:rPr>
-    </w:lvl>
-    <w:lvl w:ilvl="5" w:tentative="1">
-      <w:start w:val="1"/>
-      <w:numFmt w:val="bullet"/>
-      <w:lvlText w:val=""/>
-      <w:lvlJc w:val="left"/>
-      <w:pPr>
-        <w:tabs>
-          <w:tab w:val="num" w:pos="4320"/>
-        </w:tabs>
-        <w:ind w:left="4320" w:hanging="360"/>
-      </w:pPr>
-      <w:rPr>
-        <w:rFonts w:ascii="Wingdings" w:hAnsi="Wingdings" w:hint="default"/>
-        <w:sz w:val="20"/>
-      </w:rPr>
-    </w:lvl>
-    <w:lvl w:ilvl="6" w:tentative="1">
-      <w:start w:val="1"/>
-      <w:numFmt w:val="bullet"/>
-      <w:lvlText w:val=""/>
-      <w:lvlJc w:val="left"/>
-      <w:pPr>
-        <w:tabs>
-          <w:tab w:val="num" w:pos="5040"/>
-        </w:tabs>
-        <w:ind w:left="5040" w:hanging="360"/>
-      </w:pPr>
-      <w:rPr>
-        <w:rFonts w:ascii="Wingdings" w:hAnsi="Wingdings" w:hint="default"/>
-        <w:sz w:val="20"/>
-      </w:rPr>
-    </w:lvl>
-    <w:lvl w:ilvl="7" w:tentative="1">
-      <w:start w:val="1"/>
-      <w:numFmt w:val="bullet"/>
-      <w:lvlText w:val=""/>
-      <w:lvlJc w:val="left"/>
-      <w:pPr>
-        <w:tabs>
-          <w:tab w:val="num" w:pos="5760"/>
-        </w:tabs>
-        <w:ind w:left="5760" w:hanging="360"/>
-      </w:pPr>
-      <w:rPr>
-        <w:rFonts w:ascii="Wingdings" w:hAnsi="Wingdings" w:hint="default"/>
-        <w:sz w:val="20"/>
-      </w:rPr>
-    </w:lvl>
-    <w:lvl w:ilvl="8" w:tentative="1">
-      <w:start w:val="1"/>
-      <w:numFmt w:val="bullet"/>
-      <w:lvlText w:val=""/>
-      <w:lvlJc w:val="left"/>
-      <w:pPr>
-        <w:tabs>
-          <w:tab w:val="num" w:pos="6480"/>
-        </w:tabs>
-        <w:ind w:left="6480" w:hanging="360"/>
-      </w:pPr>
-      <w:rPr>
-        <w:rFonts w:ascii="Wingdings" w:hAnsi="Wingdings" w:hint="default"/>
-        <w:sz w:val="20"/>
-      </w:rPr>
-    </w:lvl>
-  </w:abstractNum>
-  <w:num w:numId="1" w16cid:durableId="1101216949">
+  <w:num w:numId="1" w16cid:durableId="564144135">
+    <w:abstractNumId w:val="3"/>
+  </w:num>
+  <w:num w:numId="2" w16cid:durableId="1766489006">
+    <w:abstractNumId w:val="6"/>
+  </w:num>
+  <w:num w:numId="3" w16cid:durableId="1284187822">
+    <w:abstractNumId w:val="2"/>
+  </w:num>
+  <w:num w:numId="4" w16cid:durableId="1533690787">
     <w:abstractNumId w:val="4"/>
   </w:num>
-  <w:num w:numId="2" w16cid:durableId="1844390398">
+  <w:num w:numId="5" w16cid:durableId="308825784">
     <w:abstractNumId w:val="0"/>
   </w:num>
-  <w:num w:numId="3" w16cid:durableId="1590963550">
-    <w:abstractNumId w:val="3"/>
-  </w:num>
-  <w:num w:numId="4" w16cid:durableId="1625193401">
-    <w:abstractNumId w:val="2"/>
-  </w:num>
-  <w:num w:numId="5" w16cid:durableId="2114011756">
+  <w:num w:numId="6" w16cid:durableId="1491484556">
     <w:abstractNumId w:val="1"/>
   </w:num>
-  <w:num w:numId="6" w16cid:durableId="1927228998">
-    <w:abstractNumId w:val="6"/>
-  </w:num>
-  <w:num w:numId="7" w16cid:durableId="1659772404">
+  <w:num w:numId="7" w16cid:durableId="1170363418">
     <w:abstractNumId w:val="5"/>
   </w:num>
 </w:numbering>

</xml_diff>

<commit_message>
docs: limpiar estructura final - eliminar duplicados y archivos temporales
</commit_message>
<xml_diff>
--- a/docs/ENTREGA_FINAL.docx
+++ b/docs/ENTREGA_FINAL.docx
@@ -5,7 +5,7 @@
     <w:p>
       <w:pPr>
         <w:pStyle w:val="Ttulo1"/>
-        <w:divId w:val="243148912"/>
+        <w:divId w:val="1884488116"/>
         <w:rPr>
           <w:rFonts w:ascii="Segoe UI" w:eastAsia="Times New Roman" w:hAnsi="Segoe UI" w:cs="Segoe UI"/>
           <w:lang w:val="es-ES"/>
@@ -21,7 +21,7 @@
     </w:p>
     <w:p>
       <w:pPr>
-        <w:divId w:val="854736211"/>
+        <w:divId w:val="1204900861"/>
         <w:rPr>
           <w:rFonts w:ascii="Segoe UI" w:eastAsia="Times New Roman" w:hAnsi="Segoe UI" w:cs="Segoe UI"/>
           <w:lang w:val="es-ES"/>
@@ -38,7 +38,7 @@
     </w:p>
     <w:p>
       <w:pPr>
-        <w:divId w:val="971788017"/>
+        <w:divId w:val="1007558123"/>
         <w:rPr>
           <w:rFonts w:ascii="Segoe UI" w:eastAsia="Times New Roman" w:hAnsi="Segoe UI" w:cs="Segoe UI"/>
           <w:lang w:val="es-ES"/>
@@ -54,7 +54,7 @@
     </w:p>
     <w:p>
       <w:pPr>
-        <w:divId w:val="12655071"/>
+        <w:divId w:val="1403328457"/>
         <w:rPr>
           <w:rFonts w:ascii="Segoe UI" w:eastAsia="Times New Roman" w:hAnsi="Segoe UI" w:cs="Segoe UI"/>
           <w:lang w:val="es-ES"/>
@@ -71,7 +71,7 @@
     </w:p>
     <w:p>
       <w:pPr>
-        <w:divId w:val="164175775"/>
+        <w:divId w:val="1982341055"/>
         <w:rPr>
           <w:rFonts w:ascii="Segoe UI" w:eastAsia="Times New Roman" w:hAnsi="Segoe UI" w:cs="Segoe UI"/>
           <w:lang w:val="es-ES"/>
@@ -87,7 +87,7 @@
     </w:p>
     <w:p>
       <w:pPr>
-        <w:divId w:val="929389922"/>
+        <w:divId w:val="1755544330"/>
         <w:rPr>
           <w:rFonts w:ascii="Segoe UI" w:eastAsia="Times New Roman" w:hAnsi="Segoe UI" w:cs="Segoe UI"/>
           <w:lang w:val="es-ES"/>
@@ -104,7 +104,7 @@
     </w:p>
     <w:p>
       <w:pPr>
-        <w:divId w:val="461314056"/>
+        <w:divId w:val="1470122876"/>
         <w:rPr>
           <w:rFonts w:ascii="Segoe UI" w:eastAsia="Times New Roman" w:hAnsi="Segoe UI" w:cs="Segoe UI"/>
           <w:lang w:val="es-ES"/>
@@ -120,7 +120,7 @@
     </w:p>
     <w:p>
       <w:pPr>
-        <w:divId w:val="1917012758"/>
+        <w:divId w:val="1739789080"/>
         <w:rPr>
           <w:rFonts w:ascii="Segoe UI" w:eastAsia="Times New Roman" w:hAnsi="Segoe UI" w:cs="Segoe UI"/>
           <w:lang w:val="es-ES"/>
@@ -137,7 +137,7 @@
     </w:p>
     <w:p>
       <w:pPr>
-        <w:divId w:val="973145462"/>
+        <w:divId w:val="232159111"/>
         <w:rPr>
           <w:rFonts w:ascii="Segoe UI" w:eastAsia="Times New Roman" w:hAnsi="Segoe UI" w:cs="Segoe UI"/>
           <w:lang w:val="es-ES"/>
@@ -154,7 +154,7 @@
     <w:p>
       <w:pPr>
         <w:pStyle w:val="Ttulo2"/>
-        <w:divId w:val="243148912"/>
+        <w:divId w:val="1884488116"/>
         <w:rPr>
           <w:rFonts w:ascii="Segoe UI" w:eastAsia="Times New Roman" w:hAnsi="Segoe UI" w:cs="Segoe UI"/>
           <w:lang w:val="es-ES"/>
@@ -171,7 +171,7 @@
     <w:p>
       <w:pPr>
         <w:pStyle w:val="NormalWeb"/>
-        <w:divId w:val="243148912"/>
+        <w:divId w:val="1884488116"/>
         <w:rPr>
           <w:rFonts w:ascii="Segoe UI" w:hAnsi="Segoe UI" w:cs="Segoe UI"/>
           <w:lang w:val="es-ES"/>
@@ -218,7 +218,7 @@
       </w:tblGrid>
       <w:tr>
         <w:trPr>
-          <w:divId w:val="243148912"/>
+          <w:divId w:val="1884488116"/>
           <w:tblHeader/>
         </w:trPr>
         <w:tc>
@@ -314,7 +314,7 @@
       </w:tr>
       <w:tr>
         <w:trPr>
-          <w:divId w:val="243148912"/>
+          <w:divId w:val="1884488116"/>
         </w:trPr>
         <w:tc>
           <w:tcPr>
@@ -397,7 +397,7 @@
       </w:tr>
       <w:tr>
         <w:trPr>
-          <w:divId w:val="243148912"/>
+          <w:divId w:val="1884488116"/>
         </w:trPr>
         <w:tc>
           <w:tcPr>
@@ -480,7 +480,7 @@
       </w:tr>
       <w:tr>
         <w:trPr>
-          <w:divId w:val="243148912"/>
+          <w:divId w:val="1884488116"/>
         </w:trPr>
         <w:tc>
           <w:tcPr>
@@ -599,7 +599,7 @@
       </w:tr>
       <w:tr>
         <w:trPr>
-          <w:divId w:val="243148912"/>
+          <w:divId w:val="1884488116"/>
         </w:trPr>
         <w:tc>
           <w:tcPr>
@@ -682,7 +682,7 @@
       </w:tr>
       <w:tr>
         <w:trPr>
-          <w:divId w:val="243148912"/>
+          <w:divId w:val="1884488116"/>
         </w:trPr>
         <w:tc>
           <w:tcPr>
@@ -767,7 +767,7 @@
     <w:p>
       <w:pPr>
         <w:pStyle w:val="NormalWeb"/>
-        <w:divId w:val="243148912"/>
+        <w:divId w:val="1884488116"/>
         <w:rPr>
           <w:rFonts w:ascii="Segoe UI" w:hAnsi="Segoe UI" w:cs="Segoe UI"/>
           <w:lang w:val="es-ES"/>
@@ -789,7 +789,7 @@
           <w:numId w:val="1"/>
         </w:numPr>
         <w:spacing w:before="100" w:beforeAutospacing="1" w:after="100" w:afterAutospacing="1"/>
-        <w:divId w:val="243148912"/>
+        <w:divId w:val="1884488116"/>
         <w:rPr>
           <w:rFonts w:ascii="Segoe UI" w:eastAsia="Times New Roman" w:hAnsi="Segoe UI" w:cs="Segoe UI"/>
           <w:lang w:val="es-ES"/>
@@ -810,7 +810,7 @@
           <w:numId w:val="1"/>
         </w:numPr>
         <w:spacing w:before="100" w:beforeAutospacing="1" w:after="100" w:afterAutospacing="1"/>
-        <w:divId w:val="243148912"/>
+        <w:divId w:val="1884488116"/>
         <w:rPr>
           <w:rFonts w:ascii="Segoe UI" w:eastAsia="Times New Roman" w:hAnsi="Segoe UI" w:cs="Segoe UI"/>
           <w:lang w:val="es-ES"/>
@@ -832,7 +832,7 @@
           <w:numId w:val="1"/>
         </w:numPr>
         <w:spacing w:before="100" w:beforeAutospacing="1" w:after="100" w:afterAutospacing="1"/>
-        <w:divId w:val="243148912"/>
+        <w:divId w:val="1884488116"/>
         <w:rPr>
           <w:rFonts w:ascii="Segoe UI" w:eastAsia="Times New Roman" w:hAnsi="Segoe UI" w:cs="Segoe UI"/>
           <w:lang w:val="es-ES"/>
@@ -849,7 +849,7 @@
     <w:p>
       <w:pPr>
         <w:pStyle w:val="NormalWeb"/>
-        <w:divId w:val="243148912"/>
+        <w:divId w:val="1884488116"/>
         <w:rPr>
           <w:rFonts w:ascii="Segoe UI" w:hAnsi="Segoe UI" w:cs="Segoe UI"/>
           <w:lang w:val="es-ES"/>
@@ -871,7 +871,7 @@
           <w:numId w:val="2"/>
         </w:numPr>
         <w:spacing w:before="100" w:beforeAutospacing="1" w:after="100" w:afterAutospacing="1"/>
-        <w:divId w:val="243148912"/>
+        <w:divId w:val="1884488116"/>
         <w:rPr>
           <w:rFonts w:ascii="Segoe UI" w:eastAsia="Times New Roman" w:hAnsi="Segoe UI" w:cs="Segoe UI"/>
           <w:lang w:val="es-ES"/>
@@ -892,7 +892,7 @@
           <w:numId w:val="2"/>
         </w:numPr>
         <w:spacing w:before="100" w:beforeAutospacing="1" w:after="100" w:afterAutospacing="1"/>
-        <w:divId w:val="243148912"/>
+        <w:divId w:val="1884488116"/>
         <w:rPr>
           <w:rFonts w:ascii="Segoe UI" w:eastAsia="Times New Roman" w:hAnsi="Segoe UI" w:cs="Segoe UI"/>
           <w:lang w:val="es-ES"/>
@@ -913,7 +913,7 @@
           <w:numId w:val="2"/>
         </w:numPr>
         <w:spacing w:before="100" w:beforeAutospacing="1" w:after="100" w:afterAutospacing="1"/>
-        <w:divId w:val="243148912"/>
+        <w:divId w:val="1884488116"/>
         <w:rPr>
           <w:rFonts w:ascii="Segoe UI" w:eastAsia="Times New Roman" w:hAnsi="Segoe UI" w:cs="Segoe UI"/>
           <w:lang w:val="es-ES"/>
@@ -930,7 +930,7 @@
     <w:p>
       <w:pPr>
         <w:pStyle w:val="Ttulo2"/>
-        <w:divId w:val="243148912"/>
+        <w:divId w:val="1884488116"/>
         <w:rPr>
           <w:rFonts w:ascii="Segoe UI" w:eastAsia="Times New Roman" w:hAnsi="Segoe UI" w:cs="Segoe UI"/>
           <w:lang w:val="es-ES"/>
@@ -947,7 +947,7 @@
     <w:p>
       <w:pPr>
         <w:pStyle w:val="NormalWeb"/>
-        <w:divId w:val="243148912"/>
+        <w:divId w:val="1884488116"/>
         <w:rPr>
           <w:rFonts w:ascii="Segoe UI" w:hAnsi="Segoe UI" w:cs="Segoe UI"/>
           <w:lang w:val="es-ES"/>
@@ -967,7 +967,7 @@
     <w:p>
       <w:pPr>
         <w:pStyle w:val="Ttulo2"/>
-        <w:divId w:val="243148912"/>
+        <w:divId w:val="1884488116"/>
         <w:rPr>
           <w:rFonts w:ascii="Segoe UI" w:eastAsia="Times New Roman" w:hAnsi="Segoe UI" w:cs="Segoe UI"/>
           <w:lang w:val="es-ES"/>
@@ -988,7 +988,7 @@
           <w:numId w:val="3"/>
         </w:numPr>
         <w:spacing w:before="100" w:beforeAutospacing="1" w:after="100" w:afterAutospacing="1"/>
-        <w:divId w:val="243148912"/>
+        <w:divId w:val="1884488116"/>
         <w:rPr>
           <w:rFonts w:ascii="Segoe UI" w:eastAsia="Times New Roman" w:hAnsi="Segoe UI" w:cs="Segoe UI"/>
           <w:lang w:val="es-ES"/>
@@ -1027,7 +1027,7 @@
           <w:numId w:val="3"/>
         </w:numPr>
         <w:spacing w:before="100" w:beforeAutospacing="1" w:after="100" w:afterAutospacing="1"/>
-        <w:divId w:val="243148912"/>
+        <w:divId w:val="1884488116"/>
         <w:rPr>
           <w:rFonts w:ascii="Segoe UI" w:eastAsia="Times New Roman" w:hAnsi="Segoe UI" w:cs="Segoe UI"/>
           <w:lang w:val="es-ES"/>
@@ -1066,7 +1066,7 @@
           <w:numId w:val="3"/>
         </w:numPr>
         <w:spacing w:before="100" w:beforeAutospacing="1" w:after="100" w:afterAutospacing="1"/>
-        <w:divId w:val="243148912"/>
+        <w:divId w:val="1884488116"/>
         <w:rPr>
           <w:rFonts w:ascii="Segoe UI" w:eastAsia="Times New Roman" w:hAnsi="Segoe UI" w:cs="Segoe UI"/>
           <w:lang w:val="es-ES"/>
@@ -1098,7 +1098,7 @@
     <w:p>
       <w:pPr>
         <w:pStyle w:val="Ttulo2"/>
-        <w:divId w:val="243148912"/>
+        <w:divId w:val="1884488116"/>
         <w:rPr>
           <w:rFonts w:ascii="Segoe UI" w:eastAsia="Times New Roman" w:hAnsi="Segoe UI" w:cs="Segoe UI"/>
           <w:lang w:val="es-ES"/>
@@ -1115,7 +1115,7 @@
     <w:p>
       <w:pPr>
         <w:pStyle w:val="Ttulo3"/>
-        <w:divId w:val="243148912"/>
+        <w:divId w:val="1884488116"/>
         <w:rPr>
           <w:rFonts w:ascii="Segoe UI" w:eastAsia="Times New Roman" w:hAnsi="Segoe UI" w:cs="Segoe UI"/>
           <w:lang w:val="es-ES"/>
@@ -1136,7 +1136,7 @@
           <w:numId w:val="4"/>
         </w:numPr>
         <w:spacing w:before="100" w:beforeAutospacing="1" w:after="100" w:afterAutospacing="1"/>
-        <w:divId w:val="243148912"/>
+        <w:divId w:val="1884488116"/>
         <w:rPr>
           <w:rFonts w:ascii="Segoe UI" w:eastAsia="Times New Roman" w:hAnsi="Segoe UI" w:cs="Segoe UI"/>
           <w:lang w:val="es-ES"/>
@@ -1157,7 +1157,7 @@
           <w:numId w:val="4"/>
         </w:numPr>
         <w:spacing w:before="100" w:beforeAutospacing="1" w:after="100" w:afterAutospacing="1"/>
-        <w:divId w:val="243148912"/>
+        <w:divId w:val="1884488116"/>
         <w:rPr>
           <w:rFonts w:ascii="Segoe UI" w:eastAsia="Times New Roman" w:hAnsi="Segoe UI" w:cs="Segoe UI"/>
           <w:lang w:val="es-ES"/>
@@ -1178,7 +1178,7 @@
           <w:numId w:val="4"/>
         </w:numPr>
         <w:spacing w:before="100" w:beforeAutospacing="1" w:after="100" w:afterAutospacing="1"/>
-        <w:divId w:val="243148912"/>
+        <w:divId w:val="1884488116"/>
         <w:rPr>
           <w:rFonts w:ascii="Segoe UI" w:eastAsia="Times New Roman" w:hAnsi="Segoe UI" w:cs="Segoe UI"/>
           <w:lang w:val="es-ES"/>
@@ -1199,7 +1199,7 @@
           <w:numId w:val="4"/>
         </w:numPr>
         <w:spacing w:before="100" w:beforeAutospacing="1" w:after="100" w:afterAutospacing="1"/>
-        <w:divId w:val="243148912"/>
+        <w:divId w:val="1884488116"/>
         <w:rPr>
           <w:rFonts w:ascii="Segoe UI" w:eastAsia="Times New Roman" w:hAnsi="Segoe UI" w:cs="Segoe UI"/>
           <w:lang w:val="es-ES"/>
@@ -1220,7 +1220,7 @@
           <w:numId w:val="4"/>
         </w:numPr>
         <w:spacing w:before="100" w:beforeAutospacing="1" w:after="100" w:afterAutospacing="1"/>
-        <w:divId w:val="243148912"/>
+        <w:divId w:val="1884488116"/>
         <w:rPr>
           <w:rFonts w:ascii="Segoe UI" w:eastAsia="Times New Roman" w:hAnsi="Segoe UI" w:cs="Segoe UI"/>
           <w:lang w:val="es-ES"/>
@@ -1237,7 +1237,7 @@
     <w:p>
       <w:pPr>
         <w:pStyle w:val="Ttulo3"/>
-        <w:divId w:val="243148912"/>
+        <w:divId w:val="1884488116"/>
         <w:rPr>
           <w:rFonts w:ascii="Segoe UI" w:eastAsia="Times New Roman" w:hAnsi="Segoe UI" w:cs="Segoe UI"/>
           <w:lang w:val="es-ES"/>
@@ -1258,7 +1258,7 @@
           <w:numId w:val="5"/>
         </w:numPr>
         <w:spacing w:before="100" w:beforeAutospacing="1" w:after="100" w:afterAutospacing="1"/>
-        <w:divId w:val="243148912"/>
+        <w:divId w:val="1884488116"/>
         <w:rPr>
           <w:rFonts w:ascii="Segoe UI" w:eastAsia="Times New Roman" w:hAnsi="Segoe UI" w:cs="Segoe UI"/>
           <w:lang w:val="es-ES"/>
@@ -1279,7 +1279,7 @@
           <w:numId w:val="5"/>
         </w:numPr>
         <w:spacing w:before="100" w:beforeAutospacing="1" w:after="100" w:afterAutospacing="1"/>
-        <w:divId w:val="243148912"/>
+        <w:divId w:val="1884488116"/>
         <w:rPr>
           <w:rFonts w:ascii="Segoe UI" w:eastAsia="Times New Roman" w:hAnsi="Segoe UI" w:cs="Segoe UI"/>
           <w:lang w:val="es-ES"/>
@@ -1300,7 +1300,7 @@
           <w:numId w:val="5"/>
         </w:numPr>
         <w:spacing w:before="100" w:beforeAutospacing="1" w:after="100" w:afterAutospacing="1"/>
-        <w:divId w:val="243148912"/>
+        <w:divId w:val="1884488116"/>
         <w:rPr>
           <w:rFonts w:ascii="Segoe UI" w:eastAsia="Times New Roman" w:hAnsi="Segoe UI" w:cs="Segoe UI"/>
           <w:lang w:val="es-ES"/>
@@ -1321,7 +1321,7 @@
           <w:numId w:val="5"/>
         </w:numPr>
         <w:spacing w:before="100" w:beforeAutospacing="1" w:after="100" w:afterAutospacing="1"/>
-        <w:divId w:val="243148912"/>
+        <w:divId w:val="1884488116"/>
         <w:rPr>
           <w:rFonts w:ascii="Segoe UI" w:eastAsia="Times New Roman" w:hAnsi="Segoe UI" w:cs="Segoe UI"/>
           <w:lang w:val="es-ES"/>
@@ -1342,7 +1342,7 @@
           <w:numId w:val="5"/>
         </w:numPr>
         <w:spacing w:before="100" w:beforeAutospacing="1" w:after="100" w:afterAutospacing="1"/>
-        <w:divId w:val="243148912"/>
+        <w:divId w:val="1884488116"/>
         <w:rPr>
           <w:rFonts w:ascii="Segoe UI" w:eastAsia="Times New Roman" w:hAnsi="Segoe UI" w:cs="Segoe UI"/>
           <w:lang w:val="es-ES"/>
@@ -1360,7 +1360,7 @@
     <w:p>
       <w:pPr>
         <w:pStyle w:val="Ttulo3"/>
-        <w:divId w:val="243148912"/>
+        <w:divId w:val="1884488116"/>
         <w:rPr>
           <w:rFonts w:ascii="Segoe UI" w:eastAsia="Times New Roman" w:hAnsi="Segoe UI" w:cs="Segoe UI"/>
           <w:lang w:val="es-ES"/>
@@ -1381,7 +1381,7 @@
           <w:numId w:val="6"/>
         </w:numPr>
         <w:spacing w:before="100" w:beforeAutospacing="1" w:after="100" w:afterAutospacing="1"/>
-        <w:divId w:val="243148912"/>
+        <w:divId w:val="1884488116"/>
         <w:rPr>
           <w:rFonts w:ascii="Segoe UI" w:eastAsia="Times New Roman" w:hAnsi="Segoe UI" w:cs="Segoe UI"/>
           <w:lang w:val="es-ES"/>
@@ -1402,7 +1402,7 @@
           <w:numId w:val="6"/>
         </w:numPr>
         <w:spacing w:before="100" w:beforeAutospacing="1" w:after="100" w:afterAutospacing="1"/>
-        <w:divId w:val="243148912"/>
+        <w:divId w:val="1884488116"/>
         <w:rPr>
           <w:rFonts w:ascii="Segoe UI" w:eastAsia="Times New Roman" w:hAnsi="Segoe UI" w:cs="Segoe UI"/>
           <w:lang w:val="es-ES"/>
@@ -1423,7 +1423,7 @@
           <w:numId w:val="6"/>
         </w:numPr>
         <w:spacing w:before="100" w:beforeAutospacing="1" w:after="100" w:afterAutospacing="1"/>
-        <w:divId w:val="243148912"/>
+        <w:divId w:val="1884488116"/>
         <w:rPr>
           <w:rFonts w:ascii="Segoe UI" w:eastAsia="Times New Roman" w:hAnsi="Segoe UI" w:cs="Segoe UI"/>
           <w:lang w:val="es-ES"/>
@@ -1444,7 +1444,7 @@
           <w:numId w:val="6"/>
         </w:numPr>
         <w:spacing w:before="100" w:beforeAutospacing="1" w:after="100" w:afterAutospacing="1"/>
-        <w:divId w:val="243148912"/>
+        <w:divId w:val="1884488116"/>
         <w:rPr>
           <w:rFonts w:ascii="Segoe UI" w:eastAsia="Times New Roman" w:hAnsi="Segoe UI" w:cs="Segoe UI"/>
           <w:lang w:val="es-ES"/>
@@ -1465,7 +1465,7 @@
           <w:numId w:val="6"/>
         </w:numPr>
         <w:spacing w:before="100" w:beforeAutospacing="1" w:after="100" w:afterAutospacing="1"/>
-        <w:divId w:val="243148912"/>
+        <w:divId w:val="1884488116"/>
         <w:rPr>
           <w:rFonts w:ascii="Segoe UI" w:eastAsia="Times New Roman" w:hAnsi="Segoe UI" w:cs="Segoe UI"/>
           <w:lang w:val="es-ES"/>
@@ -1482,7 +1482,7 @@
     <w:p>
       <w:pPr>
         <w:pStyle w:val="Ttulo3"/>
-        <w:divId w:val="243148912"/>
+        <w:divId w:val="1884488116"/>
         <w:rPr>
           <w:rFonts w:ascii="Segoe UI" w:eastAsia="Times New Roman" w:hAnsi="Segoe UI" w:cs="Segoe UI"/>
           <w:lang w:val="es-ES"/>
@@ -1503,7 +1503,7 @@
           <w:numId w:val="7"/>
         </w:numPr>
         <w:spacing w:before="100" w:beforeAutospacing="1" w:after="100" w:afterAutospacing="1"/>
-        <w:divId w:val="243148912"/>
+        <w:divId w:val="1884488116"/>
         <w:rPr>
           <w:rFonts w:ascii="Segoe UI" w:eastAsia="Times New Roman" w:hAnsi="Segoe UI" w:cs="Segoe UI"/>
           <w:lang w:val="es-ES"/>
@@ -1524,7 +1524,7 @@
           <w:numId w:val="7"/>
         </w:numPr>
         <w:spacing w:before="100" w:beforeAutospacing="1" w:after="100" w:afterAutospacing="1"/>
-        <w:divId w:val="243148912"/>
+        <w:divId w:val="1884488116"/>
         <w:rPr>
           <w:rFonts w:ascii="Segoe UI" w:eastAsia="Times New Roman" w:hAnsi="Segoe UI" w:cs="Segoe UI"/>
           <w:lang w:val="es-ES"/>
@@ -1545,7 +1545,7 @@
           <w:numId w:val="7"/>
         </w:numPr>
         <w:spacing w:before="100" w:beforeAutospacing="1" w:after="100" w:afterAutospacing="1"/>
-        <w:divId w:val="243148912"/>
+        <w:divId w:val="1884488116"/>
         <w:rPr>
           <w:rFonts w:ascii="Segoe UI" w:eastAsia="Times New Roman" w:hAnsi="Segoe UI" w:cs="Segoe UI"/>
           <w:lang w:val="es-ES"/>
@@ -1566,7 +1566,7 @@
           <w:numId w:val="7"/>
         </w:numPr>
         <w:spacing w:before="100" w:beforeAutospacing="1" w:after="100" w:afterAutospacing="1"/>
-        <w:divId w:val="243148912"/>
+        <w:divId w:val="1884488116"/>
         <w:rPr>
           <w:rFonts w:ascii="Segoe UI" w:eastAsia="Times New Roman" w:hAnsi="Segoe UI" w:cs="Segoe UI"/>
           <w:lang w:val="es-ES"/>
@@ -1587,7 +1587,7 @@
           <w:numId w:val="7"/>
         </w:numPr>
         <w:spacing w:before="100" w:beforeAutospacing="1" w:after="100" w:afterAutospacing="1"/>
-        <w:divId w:val="243148912"/>
+        <w:divId w:val="1884488116"/>
         <w:rPr>
           <w:rFonts w:ascii="Segoe UI" w:eastAsia="Times New Roman" w:hAnsi="Segoe UI" w:cs="Segoe UI"/>
           <w:lang w:val="es-ES"/>
@@ -1603,7 +1603,7 @@
     </w:p>
     <w:p>
       <w:pPr>
-        <w:divId w:val="894244295"/>
+        <w:divId w:val="630936698"/>
         <w:rPr>
           <w:rFonts w:ascii="Segoe UI" w:eastAsia="Times New Roman" w:hAnsi="Segoe UI" w:cs="Segoe UI"/>
           <w:lang w:val="es-ES"/>
@@ -1630,13 +1630,13 @@
 <file path=word/numbering.xml><?xml version="1.0" encoding="utf-8"?>
 <w:numbering xmlns:wpc="http://schemas.microsoft.com/office/word/2010/wordprocessingCanvas" xmlns:cx="http://schemas.microsoft.com/office/drawing/2014/chartex" xmlns:cx1="http://schemas.microsoft.com/office/drawing/2015/9/8/chartex" xmlns:cx2="http://schemas.microsoft.com/office/drawing/2015/10/21/chartex" xmlns:cx3="http://schemas.microsoft.com/office/drawing/2016/5/9/chartex" xmlns:cx4="http://schemas.microsoft.com/office/drawing/2016/5/10/chartex" xmlns:cx5="http://schemas.microsoft.com/office/drawing/2016/5/11/chartex" xmlns:cx6="http://schemas.microsoft.com/office/drawing/2016/5/12/chartex" xmlns:cx7="http://schemas.microsoft.com/office/drawing/2016/5/13/chartex" xmlns:cx8="http://schemas.microsoft.com/office/drawing/2016/5/14/chartex" xmlns:mc="http://schemas.openxmlformats.org/markup-compatibility/2006" xmlns:aink="http://schemas.microsoft.com/office/drawing/2016/ink" xmlns:am3d="http://schemas.microsoft.com/office/drawing/2017/model3d" xmlns:o="urn:schemas-microsoft-com:office:office" xmlns:oel="http://schemas.microsoft.com/office/2019/extlst" xmlns:r="http://schemas.openxmlformats.org/officeDocument/2006/relationships" xmlns:m="http://schemas.openxmlformats.org/officeDocument/2006/math" xmlns:v="urn:schemas-microsoft-com:vml" xmlns:wp14="http://schemas.microsoft.com/office/word/2010/wordprocessingDrawing" xmlns:wp="http://schemas.openxmlformats.org/drawingml/2006/wordprocessingDrawing" xmlns:w10="urn:schemas-microsoft-com:office:word" xmlns:w="http://schemas.openxmlformats.org/wordprocessingml/2006/main" xmlns:w14="http://schemas.microsoft.com/office/word/2010/wordml" xmlns:w15="http://schemas.microsoft.com/office/word/2012/wordml" xmlns:w16cex="http://schemas.microsoft.com/office/word/2018/wordml/cex" xmlns:w16cid="http://schemas.microsoft.com/office/word/2016/wordml/cid" xmlns:w16="http://schemas.microsoft.com/office/word/2018/wordml" xmlns:w16du="http://schemas.microsoft.com/office/word/2023/wordml/word16du" xmlns:w16sdtdh="http://schemas.microsoft.com/office/word/2020/wordml/sdtdatahash" xmlns:w16sdtfl="http://schemas.microsoft.com/office/word/2024/wordml/sdtformatlock" xmlns:w16se="http://schemas.microsoft.com/office/word/2015/wordml/symex" xmlns:wpg="http://schemas.microsoft.com/office/word/2010/wordprocessingGroup" xmlns:wpi="http://schemas.microsoft.com/office/word/2010/wordprocessingInk" xmlns:wne="http://schemas.microsoft.com/office/word/2006/wordml" xmlns:wps="http://schemas.microsoft.com/office/word/2010/wordprocessingShape" mc:Ignorable="w14 w15 w16se w16cid w16 w16cex w16sdtdh w16sdtfl w16du wp14">
   <w:abstractNum w:abstractNumId="0" w15:restartNumberingAfterBreak="0">
-    <w:nsid w:val="06B20B00"/>
+    <w:nsid w:val="21A86A2A"/>
     <w:multiLevelType w:val="multilevel"/>
-    <w:tmpl w:val="4DAE95D8"/>
+    <w:tmpl w:val="3A263C4A"/>
     <w:lvl w:ilvl="0">
       <w:start w:val="1"/>
-      <w:numFmt w:val="bullet"/>
-      <w:lvlText w:val=""/>
+      <w:numFmt w:val="decimal"/>
+      <w:lvlText w:val="%1."/>
       <w:lvlJc w:val="left"/>
       <w:pPr>
         <w:tabs>
@@ -1644,15 +1644,11 @@
         </w:tabs>
         <w:ind w:left="720" w:hanging="360"/>
       </w:pPr>
-      <w:rPr>
-        <w:rFonts w:ascii="Symbol" w:hAnsi="Symbol" w:hint="default"/>
-        <w:sz w:val="20"/>
-      </w:rPr>
     </w:lvl>
     <w:lvl w:ilvl="1" w:tentative="1">
       <w:start w:val="1"/>
-      <w:numFmt w:val="bullet"/>
-      <w:lvlText w:val="o"/>
+      <w:numFmt w:val="decimal"/>
+      <w:lvlText w:val="%2."/>
       <w:lvlJc w:val="left"/>
       <w:pPr>
         <w:tabs>
@@ -1660,15 +1656,11 @@
         </w:tabs>
         <w:ind w:left="1440" w:hanging="360"/>
       </w:pPr>
-      <w:rPr>
-        <w:rFonts w:ascii="Courier New" w:hAnsi="Courier New" w:hint="default"/>
-        <w:sz w:val="20"/>
-      </w:rPr>
     </w:lvl>
     <w:lvl w:ilvl="2" w:tentative="1">
       <w:start w:val="1"/>
-      <w:numFmt w:val="bullet"/>
-      <w:lvlText w:val=""/>
+      <w:numFmt w:val="decimal"/>
+      <w:lvlText w:val="%3."/>
       <w:lvlJc w:val="left"/>
       <w:pPr>
         <w:tabs>
@@ -1676,15 +1668,11 @@
         </w:tabs>
         <w:ind w:left="2160" w:hanging="360"/>
       </w:pPr>
-      <w:rPr>
-        <w:rFonts w:ascii="Wingdings" w:hAnsi="Wingdings" w:hint="default"/>
-        <w:sz w:val="20"/>
-      </w:rPr>
     </w:lvl>
     <w:lvl w:ilvl="3" w:tentative="1">
       <w:start w:val="1"/>
-      <w:numFmt w:val="bullet"/>
-      <w:lvlText w:val=""/>
+      <w:numFmt w:val="decimal"/>
+      <w:lvlText w:val="%4."/>
       <w:lvlJc w:val="left"/>
       <w:pPr>
         <w:tabs>
@@ -1692,15 +1680,11 @@
         </w:tabs>
         <w:ind w:left="2880" w:hanging="360"/>
       </w:pPr>
-      <w:rPr>
-        <w:rFonts w:ascii="Wingdings" w:hAnsi="Wingdings" w:hint="default"/>
-        <w:sz w:val="20"/>
-      </w:rPr>
     </w:lvl>
     <w:lvl w:ilvl="4" w:tentative="1">
       <w:start w:val="1"/>
-      <w:numFmt w:val="bullet"/>
-      <w:lvlText w:val=""/>
+      <w:numFmt w:val="decimal"/>
+      <w:lvlText w:val="%5."/>
       <w:lvlJc w:val="left"/>
       <w:pPr>
         <w:tabs>
@@ -1708,15 +1692,11 @@
         </w:tabs>
         <w:ind w:left="3600" w:hanging="360"/>
       </w:pPr>
-      <w:rPr>
-        <w:rFonts w:ascii="Wingdings" w:hAnsi="Wingdings" w:hint="default"/>
-        <w:sz w:val="20"/>
-      </w:rPr>
     </w:lvl>
     <w:lvl w:ilvl="5" w:tentative="1">
       <w:start w:val="1"/>
-      <w:numFmt w:val="bullet"/>
-      <w:lvlText w:val=""/>
+      <w:numFmt w:val="decimal"/>
+      <w:lvlText w:val="%6."/>
       <w:lvlJc w:val="left"/>
       <w:pPr>
         <w:tabs>
@@ -1724,15 +1704,11 @@
         </w:tabs>
         <w:ind w:left="4320" w:hanging="360"/>
       </w:pPr>
-      <w:rPr>
-        <w:rFonts w:ascii="Wingdings" w:hAnsi="Wingdings" w:hint="default"/>
-        <w:sz w:val="20"/>
-      </w:rPr>
     </w:lvl>
     <w:lvl w:ilvl="6" w:tentative="1">
       <w:start w:val="1"/>
-      <w:numFmt w:val="bullet"/>
-      <w:lvlText w:val=""/>
+      <w:numFmt w:val="decimal"/>
+      <w:lvlText w:val="%7."/>
       <w:lvlJc w:val="left"/>
       <w:pPr>
         <w:tabs>
@@ -1740,15 +1716,11 @@
         </w:tabs>
         <w:ind w:left="5040" w:hanging="360"/>
       </w:pPr>
-      <w:rPr>
-        <w:rFonts w:ascii="Wingdings" w:hAnsi="Wingdings" w:hint="default"/>
-        <w:sz w:val="20"/>
-      </w:rPr>
     </w:lvl>
     <w:lvl w:ilvl="7" w:tentative="1">
       <w:start w:val="1"/>
-      <w:numFmt w:val="bullet"/>
-      <w:lvlText w:val=""/>
+      <w:numFmt w:val="decimal"/>
+      <w:lvlText w:val="%8."/>
       <w:lvlJc w:val="left"/>
       <w:pPr>
         <w:tabs>
@@ -1756,15 +1728,11 @@
         </w:tabs>
         <w:ind w:left="5760" w:hanging="360"/>
       </w:pPr>
-      <w:rPr>
-        <w:rFonts w:ascii="Wingdings" w:hAnsi="Wingdings" w:hint="default"/>
-        <w:sz w:val="20"/>
-      </w:rPr>
     </w:lvl>
     <w:lvl w:ilvl="8" w:tentative="1">
       <w:start w:val="1"/>
-      <w:numFmt w:val="bullet"/>
-      <w:lvlText w:val=""/>
+      <w:numFmt w:val="decimal"/>
+      <w:lvlText w:val="%9."/>
       <w:lvlJc w:val="left"/>
       <w:pPr>
         <w:tabs>
@@ -1772,16 +1740,12 @@
         </w:tabs>
         <w:ind w:left="6480" w:hanging="360"/>
       </w:pPr>
-      <w:rPr>
-        <w:rFonts w:ascii="Wingdings" w:hAnsi="Wingdings" w:hint="default"/>
-        <w:sz w:val="20"/>
-      </w:rPr>
     </w:lvl>
   </w:abstractNum>
   <w:abstractNum w:abstractNumId="1" w15:restartNumberingAfterBreak="0">
-    <w:nsid w:val="1CAA657C"/>
+    <w:nsid w:val="29A141D8"/>
     <w:multiLevelType w:val="multilevel"/>
-    <w:tmpl w:val="39364148"/>
+    <w:tmpl w:val="54E07BDA"/>
     <w:lvl w:ilvl="0">
       <w:start w:val="1"/>
       <w:numFmt w:val="bullet"/>
@@ -1928,9 +1892,9 @@
     </w:lvl>
   </w:abstractNum>
   <w:abstractNum w:abstractNumId="2" w15:restartNumberingAfterBreak="0">
-    <w:nsid w:val="224E44C9"/>
+    <w:nsid w:val="369359B0"/>
     <w:multiLevelType w:val="multilevel"/>
-    <w:tmpl w:val="0AC8F820"/>
+    <w:tmpl w:val="EC762458"/>
     <w:lvl w:ilvl="0">
       <w:start w:val="1"/>
       <w:numFmt w:val="bullet"/>
@@ -2077,9 +2041,9 @@
     </w:lvl>
   </w:abstractNum>
   <w:abstractNum w:abstractNumId="3" w15:restartNumberingAfterBreak="0">
-    <w:nsid w:val="227B702B"/>
+    <w:nsid w:val="3CDA44A7"/>
     <w:multiLevelType w:val="multilevel"/>
-    <w:tmpl w:val="12885A36"/>
+    <w:tmpl w:val="DF0C9218"/>
     <w:lvl w:ilvl="0">
       <w:start w:val="1"/>
       <w:numFmt w:val="bullet"/>
@@ -2226,9 +2190,9 @@
     </w:lvl>
   </w:abstractNum>
   <w:abstractNum w:abstractNumId="4" w15:restartNumberingAfterBreak="0">
-    <w:nsid w:val="262059B9"/>
+    <w:nsid w:val="60637FF3"/>
     <w:multiLevelType w:val="multilevel"/>
-    <w:tmpl w:val="A54E307E"/>
+    <w:tmpl w:val="4B84796E"/>
     <w:lvl w:ilvl="0">
       <w:start w:val="1"/>
       <w:numFmt w:val="bullet"/>
@@ -2375,9 +2339,9 @@
     </w:lvl>
   </w:abstractNum>
   <w:abstractNum w:abstractNumId="5" w15:restartNumberingAfterBreak="0">
-    <w:nsid w:val="277C7BCF"/>
+    <w:nsid w:val="79447DE9"/>
     <w:multiLevelType w:val="multilevel"/>
-    <w:tmpl w:val="0F94DD54"/>
+    <w:tmpl w:val="3BCEDE8E"/>
     <w:lvl w:ilvl="0">
       <w:start w:val="1"/>
       <w:numFmt w:val="bullet"/>
@@ -2524,13 +2488,13 @@
     </w:lvl>
   </w:abstractNum>
   <w:abstractNum w:abstractNumId="6" w15:restartNumberingAfterBreak="0">
-    <w:nsid w:val="42D10E7E"/>
+    <w:nsid w:val="7BEF64DD"/>
     <w:multiLevelType w:val="multilevel"/>
-    <w:tmpl w:val="3F809CF4"/>
+    <w:tmpl w:val="589236E2"/>
     <w:lvl w:ilvl="0">
       <w:start w:val="1"/>
-      <w:numFmt w:val="decimal"/>
-      <w:lvlText w:val="%1."/>
+      <w:numFmt w:val="bullet"/>
+      <w:lvlText w:val=""/>
       <w:lvlJc w:val="left"/>
       <w:pPr>
         <w:tabs>
@@ -2538,11 +2502,15 @@
         </w:tabs>
         <w:ind w:left="720" w:hanging="360"/>
       </w:pPr>
+      <w:rPr>
+        <w:rFonts w:ascii="Symbol" w:hAnsi="Symbol" w:hint="default"/>
+        <w:sz w:val="20"/>
+      </w:rPr>
     </w:lvl>
     <w:lvl w:ilvl="1" w:tentative="1">
       <w:start w:val="1"/>
-      <w:numFmt w:val="decimal"/>
-      <w:lvlText w:val="%2."/>
+      <w:numFmt w:val="bullet"/>
+      <w:lvlText w:val="o"/>
       <w:lvlJc w:val="left"/>
       <w:pPr>
         <w:tabs>
@@ -2550,11 +2518,15 @@
         </w:tabs>
         <w:ind w:left="1440" w:hanging="360"/>
       </w:pPr>
+      <w:rPr>
+        <w:rFonts w:ascii="Courier New" w:hAnsi="Courier New" w:hint="default"/>
+        <w:sz w:val="20"/>
+      </w:rPr>
     </w:lvl>
     <w:lvl w:ilvl="2" w:tentative="1">
       <w:start w:val="1"/>
-      <w:numFmt w:val="decimal"/>
-      <w:lvlText w:val="%3."/>
+      <w:numFmt w:val="bullet"/>
+      <w:lvlText w:val=""/>
       <w:lvlJc w:val="left"/>
       <w:pPr>
         <w:tabs>
@@ -2562,11 +2534,15 @@
         </w:tabs>
         <w:ind w:left="2160" w:hanging="360"/>
       </w:pPr>
+      <w:rPr>
+        <w:rFonts w:ascii="Wingdings" w:hAnsi="Wingdings" w:hint="default"/>
+        <w:sz w:val="20"/>
+      </w:rPr>
     </w:lvl>
     <w:lvl w:ilvl="3" w:tentative="1">
       <w:start w:val="1"/>
-      <w:numFmt w:val="decimal"/>
-      <w:lvlText w:val="%4."/>
+      <w:numFmt w:val="bullet"/>
+      <w:lvlText w:val=""/>
       <w:lvlJc w:val="left"/>
       <w:pPr>
         <w:tabs>
@@ -2574,11 +2550,15 @@
         </w:tabs>
         <w:ind w:left="2880" w:hanging="360"/>
       </w:pPr>
+      <w:rPr>
+        <w:rFonts w:ascii="Wingdings" w:hAnsi="Wingdings" w:hint="default"/>
+        <w:sz w:val="20"/>
+      </w:rPr>
     </w:lvl>
     <w:lvl w:ilvl="4" w:tentative="1">
       <w:start w:val="1"/>
-      <w:numFmt w:val="decimal"/>
-      <w:lvlText w:val="%5."/>
+      <w:numFmt w:val="bullet"/>
+      <w:lvlText w:val=""/>
       <w:lvlJc w:val="left"/>
       <w:pPr>
         <w:tabs>
@@ -2586,11 +2566,15 @@
         </w:tabs>
         <w:ind w:left="3600" w:hanging="360"/>
       </w:pPr>
+      <w:rPr>
+        <w:rFonts w:ascii="Wingdings" w:hAnsi="Wingdings" w:hint="default"/>
+        <w:sz w:val="20"/>
+      </w:rPr>
     </w:lvl>
     <w:lvl w:ilvl="5" w:tentative="1">
       <w:start w:val="1"/>
-      <w:numFmt w:val="decimal"/>
-      <w:lvlText w:val="%6."/>
+      <w:numFmt w:val="bullet"/>
+      <w:lvlText w:val=""/>
       <w:lvlJc w:val="left"/>
       <w:pPr>
         <w:tabs>
@@ -2598,11 +2582,15 @@
         </w:tabs>
         <w:ind w:left="4320" w:hanging="360"/>
       </w:pPr>
+      <w:rPr>
+        <w:rFonts w:ascii="Wingdings" w:hAnsi="Wingdings" w:hint="default"/>
+        <w:sz w:val="20"/>
+      </w:rPr>
     </w:lvl>
     <w:lvl w:ilvl="6" w:tentative="1">
       <w:start w:val="1"/>
-      <w:numFmt w:val="decimal"/>
-      <w:lvlText w:val="%7."/>
+      <w:numFmt w:val="bullet"/>
+      <w:lvlText w:val=""/>
       <w:lvlJc w:val="left"/>
       <w:pPr>
         <w:tabs>
@@ -2610,11 +2598,15 @@
         </w:tabs>
         <w:ind w:left="5040" w:hanging="360"/>
       </w:pPr>
+      <w:rPr>
+        <w:rFonts w:ascii="Wingdings" w:hAnsi="Wingdings" w:hint="default"/>
+        <w:sz w:val="20"/>
+      </w:rPr>
     </w:lvl>
     <w:lvl w:ilvl="7" w:tentative="1">
       <w:start w:val="1"/>
-      <w:numFmt w:val="decimal"/>
-      <w:lvlText w:val="%8."/>
+      <w:numFmt w:val="bullet"/>
+      <w:lvlText w:val=""/>
       <w:lvlJc w:val="left"/>
       <w:pPr>
         <w:tabs>
@@ -2622,11 +2614,15 @@
         </w:tabs>
         <w:ind w:left="5760" w:hanging="360"/>
       </w:pPr>
+      <w:rPr>
+        <w:rFonts w:ascii="Wingdings" w:hAnsi="Wingdings" w:hint="default"/>
+        <w:sz w:val="20"/>
+      </w:rPr>
     </w:lvl>
     <w:lvl w:ilvl="8" w:tentative="1">
       <w:start w:val="1"/>
-      <w:numFmt w:val="decimal"/>
-      <w:lvlText w:val="%9."/>
+      <w:numFmt w:val="bullet"/>
+      <w:lvlText w:val=""/>
       <w:lvlJc w:val="left"/>
       <w:pPr>
         <w:tabs>
@@ -2634,28 +2630,32 @@
         </w:tabs>
         <w:ind w:left="6480" w:hanging="360"/>
       </w:pPr>
+      <w:rPr>
+        <w:rFonts w:ascii="Wingdings" w:hAnsi="Wingdings" w:hint="default"/>
+        <w:sz w:val="20"/>
+      </w:rPr>
     </w:lvl>
   </w:abstractNum>
-  <w:num w:numId="1" w16cid:durableId="564144135">
+  <w:num w:numId="1" w16cid:durableId="1727295058">
+    <w:abstractNumId w:val="4"/>
+  </w:num>
+  <w:num w:numId="2" w16cid:durableId="531193900">
+    <w:abstractNumId w:val="0"/>
+  </w:num>
+  <w:num w:numId="3" w16cid:durableId="1370448411">
+    <w:abstractNumId w:val="2"/>
+  </w:num>
+  <w:num w:numId="4" w16cid:durableId="92556050">
+    <w:abstractNumId w:val="6"/>
+  </w:num>
+  <w:num w:numId="5" w16cid:durableId="491264568">
     <w:abstractNumId w:val="3"/>
   </w:num>
-  <w:num w:numId="2" w16cid:durableId="1766489006">
-    <w:abstractNumId w:val="6"/>
+  <w:num w:numId="6" w16cid:durableId="892230589">
+    <w:abstractNumId w:val="5"/>
   </w:num>
-  <w:num w:numId="3" w16cid:durableId="1284187822">
-    <w:abstractNumId w:val="2"/>
-  </w:num>
-  <w:num w:numId="4" w16cid:durableId="1533690787">
-    <w:abstractNumId w:val="4"/>
-  </w:num>
-  <w:num w:numId="5" w16cid:durableId="308825784">
-    <w:abstractNumId w:val="0"/>
-  </w:num>
-  <w:num w:numId="6" w16cid:durableId="1491484556">
+  <w:num w:numId="7" w16cid:durableId="1885822585">
     <w:abstractNumId w:val="1"/>
-  </w:num>
-  <w:num w:numId="7" w16cid:durableId="1170363418">
-    <w:abstractNumId w:val="5"/>
   </w:num>
 </w:numbering>
 </file>

</xml_diff>

<commit_message>
docs: agregar archivo final de entrega - ENTREGA_FINAL.pdf
</commit_message>
<xml_diff>
--- a/docs/ENTREGA_FINAL.docx
+++ b/docs/ENTREGA_FINAL.docx
@@ -5,7 +5,7 @@
     <w:p>
       <w:pPr>
         <w:pStyle w:val="Ttulo1"/>
-        <w:divId w:val="1884488116"/>
+        <w:divId w:val="171577488"/>
         <w:rPr>
           <w:rFonts w:ascii="Segoe UI" w:eastAsia="Times New Roman" w:hAnsi="Segoe UI" w:cs="Segoe UI"/>
           <w:lang w:val="es-ES"/>
@@ -21,7 +21,7 @@
     </w:p>
     <w:p>
       <w:pPr>
-        <w:divId w:val="1204900861"/>
+        <w:divId w:val="577247864"/>
         <w:rPr>
           <w:rFonts w:ascii="Segoe UI" w:eastAsia="Times New Roman" w:hAnsi="Segoe UI" w:cs="Segoe UI"/>
           <w:lang w:val="es-ES"/>
@@ -38,7 +38,7 @@
     </w:p>
     <w:p>
       <w:pPr>
-        <w:divId w:val="1007558123"/>
+        <w:divId w:val="129061523"/>
         <w:rPr>
           <w:rFonts w:ascii="Segoe UI" w:eastAsia="Times New Roman" w:hAnsi="Segoe UI" w:cs="Segoe UI"/>
           <w:lang w:val="es-ES"/>
@@ -54,7 +54,7 @@
     </w:p>
     <w:p>
       <w:pPr>
-        <w:divId w:val="1403328457"/>
+        <w:divId w:val="1923105072"/>
         <w:rPr>
           <w:rFonts w:ascii="Segoe UI" w:eastAsia="Times New Roman" w:hAnsi="Segoe UI" w:cs="Segoe UI"/>
           <w:lang w:val="es-ES"/>
@@ -71,7 +71,7 @@
     </w:p>
     <w:p>
       <w:pPr>
-        <w:divId w:val="1982341055"/>
+        <w:divId w:val="2056345516"/>
         <w:rPr>
           <w:rFonts w:ascii="Segoe UI" w:eastAsia="Times New Roman" w:hAnsi="Segoe UI" w:cs="Segoe UI"/>
           <w:lang w:val="es-ES"/>
@@ -87,7 +87,7 @@
     </w:p>
     <w:p>
       <w:pPr>
-        <w:divId w:val="1755544330"/>
+        <w:divId w:val="2027705027"/>
         <w:rPr>
           <w:rFonts w:ascii="Segoe UI" w:eastAsia="Times New Roman" w:hAnsi="Segoe UI" w:cs="Segoe UI"/>
           <w:lang w:val="es-ES"/>
@@ -104,7 +104,7 @@
     </w:p>
     <w:p>
       <w:pPr>
-        <w:divId w:val="1470122876"/>
+        <w:divId w:val="491406737"/>
         <w:rPr>
           <w:rFonts w:ascii="Segoe UI" w:eastAsia="Times New Roman" w:hAnsi="Segoe UI" w:cs="Segoe UI"/>
           <w:lang w:val="es-ES"/>
@@ -120,7 +120,7 @@
     </w:p>
     <w:p>
       <w:pPr>
-        <w:divId w:val="1739789080"/>
+        <w:divId w:val="2005089685"/>
         <w:rPr>
           <w:rFonts w:ascii="Segoe UI" w:eastAsia="Times New Roman" w:hAnsi="Segoe UI" w:cs="Segoe UI"/>
           <w:lang w:val="es-ES"/>
@@ -137,7 +137,7 @@
     </w:p>
     <w:p>
       <w:pPr>
-        <w:divId w:val="232159111"/>
+        <w:divId w:val="479226004"/>
         <w:rPr>
           <w:rFonts w:ascii="Segoe UI" w:eastAsia="Times New Roman" w:hAnsi="Segoe UI" w:cs="Segoe UI"/>
           <w:lang w:val="es-ES"/>
@@ -154,7 +154,7 @@
     <w:p>
       <w:pPr>
         <w:pStyle w:val="Ttulo2"/>
-        <w:divId w:val="1884488116"/>
+        <w:divId w:val="171577488"/>
         <w:rPr>
           <w:rFonts w:ascii="Segoe UI" w:eastAsia="Times New Roman" w:hAnsi="Segoe UI" w:cs="Segoe UI"/>
           <w:lang w:val="es-ES"/>
@@ -171,7 +171,7 @@
     <w:p>
       <w:pPr>
         <w:pStyle w:val="NormalWeb"/>
-        <w:divId w:val="1884488116"/>
+        <w:divId w:val="171577488"/>
         <w:rPr>
           <w:rFonts w:ascii="Segoe UI" w:hAnsi="Segoe UI" w:cs="Segoe UI"/>
           <w:lang w:val="es-ES"/>
@@ -218,7 +218,7 @@
       </w:tblGrid>
       <w:tr>
         <w:trPr>
-          <w:divId w:val="1884488116"/>
+          <w:divId w:val="171577488"/>
           <w:tblHeader/>
         </w:trPr>
         <w:tc>
@@ -314,7 +314,7 @@
       </w:tr>
       <w:tr>
         <w:trPr>
-          <w:divId w:val="1884488116"/>
+          <w:divId w:val="171577488"/>
         </w:trPr>
         <w:tc>
           <w:tcPr>
@@ -397,7 +397,7 @@
       </w:tr>
       <w:tr>
         <w:trPr>
-          <w:divId w:val="1884488116"/>
+          <w:divId w:val="171577488"/>
         </w:trPr>
         <w:tc>
           <w:tcPr>
@@ -480,7 +480,7 @@
       </w:tr>
       <w:tr>
         <w:trPr>
-          <w:divId w:val="1884488116"/>
+          <w:divId w:val="171577488"/>
         </w:trPr>
         <w:tc>
           <w:tcPr>
@@ -599,7 +599,7 @@
       </w:tr>
       <w:tr>
         <w:trPr>
-          <w:divId w:val="1884488116"/>
+          <w:divId w:val="171577488"/>
         </w:trPr>
         <w:tc>
           <w:tcPr>
@@ -682,7 +682,7 @@
       </w:tr>
       <w:tr>
         <w:trPr>
-          <w:divId w:val="1884488116"/>
+          <w:divId w:val="171577488"/>
         </w:trPr>
         <w:tc>
           <w:tcPr>
@@ -767,7 +767,7 @@
     <w:p>
       <w:pPr>
         <w:pStyle w:val="NormalWeb"/>
-        <w:divId w:val="1884488116"/>
+        <w:divId w:val="171577488"/>
         <w:rPr>
           <w:rFonts w:ascii="Segoe UI" w:hAnsi="Segoe UI" w:cs="Segoe UI"/>
           <w:lang w:val="es-ES"/>
@@ -789,7 +789,7 @@
           <w:numId w:val="1"/>
         </w:numPr>
         <w:spacing w:before="100" w:beforeAutospacing="1" w:after="100" w:afterAutospacing="1"/>
-        <w:divId w:val="1884488116"/>
+        <w:divId w:val="171577488"/>
         <w:rPr>
           <w:rFonts w:ascii="Segoe UI" w:eastAsia="Times New Roman" w:hAnsi="Segoe UI" w:cs="Segoe UI"/>
           <w:lang w:val="es-ES"/>
@@ -810,7 +810,7 @@
           <w:numId w:val="1"/>
         </w:numPr>
         <w:spacing w:before="100" w:beforeAutospacing="1" w:after="100" w:afterAutospacing="1"/>
-        <w:divId w:val="1884488116"/>
+        <w:divId w:val="171577488"/>
         <w:rPr>
           <w:rFonts w:ascii="Segoe UI" w:eastAsia="Times New Roman" w:hAnsi="Segoe UI" w:cs="Segoe UI"/>
           <w:lang w:val="es-ES"/>
@@ -832,7 +832,7 @@
           <w:numId w:val="1"/>
         </w:numPr>
         <w:spacing w:before="100" w:beforeAutospacing="1" w:after="100" w:afterAutospacing="1"/>
-        <w:divId w:val="1884488116"/>
+        <w:divId w:val="171577488"/>
         <w:rPr>
           <w:rFonts w:ascii="Segoe UI" w:eastAsia="Times New Roman" w:hAnsi="Segoe UI" w:cs="Segoe UI"/>
           <w:lang w:val="es-ES"/>
@@ -849,7 +849,7 @@
     <w:p>
       <w:pPr>
         <w:pStyle w:val="NormalWeb"/>
-        <w:divId w:val="1884488116"/>
+        <w:divId w:val="171577488"/>
         <w:rPr>
           <w:rFonts w:ascii="Segoe UI" w:hAnsi="Segoe UI" w:cs="Segoe UI"/>
           <w:lang w:val="es-ES"/>
@@ -871,7 +871,7 @@
           <w:numId w:val="2"/>
         </w:numPr>
         <w:spacing w:before="100" w:beforeAutospacing="1" w:after="100" w:afterAutospacing="1"/>
-        <w:divId w:val="1884488116"/>
+        <w:divId w:val="171577488"/>
         <w:rPr>
           <w:rFonts w:ascii="Segoe UI" w:eastAsia="Times New Roman" w:hAnsi="Segoe UI" w:cs="Segoe UI"/>
           <w:lang w:val="es-ES"/>
@@ -892,7 +892,7 @@
           <w:numId w:val="2"/>
         </w:numPr>
         <w:spacing w:before="100" w:beforeAutospacing="1" w:after="100" w:afterAutospacing="1"/>
-        <w:divId w:val="1884488116"/>
+        <w:divId w:val="171577488"/>
         <w:rPr>
           <w:rFonts w:ascii="Segoe UI" w:eastAsia="Times New Roman" w:hAnsi="Segoe UI" w:cs="Segoe UI"/>
           <w:lang w:val="es-ES"/>
@@ -913,7 +913,7 @@
           <w:numId w:val="2"/>
         </w:numPr>
         <w:spacing w:before="100" w:beforeAutospacing="1" w:after="100" w:afterAutospacing="1"/>
-        <w:divId w:val="1884488116"/>
+        <w:divId w:val="171577488"/>
         <w:rPr>
           <w:rFonts w:ascii="Segoe UI" w:eastAsia="Times New Roman" w:hAnsi="Segoe UI" w:cs="Segoe UI"/>
           <w:lang w:val="es-ES"/>
@@ -930,7 +930,7 @@
     <w:p>
       <w:pPr>
         <w:pStyle w:val="Ttulo2"/>
-        <w:divId w:val="1884488116"/>
+        <w:divId w:val="171577488"/>
         <w:rPr>
           <w:rFonts w:ascii="Segoe UI" w:eastAsia="Times New Roman" w:hAnsi="Segoe UI" w:cs="Segoe UI"/>
           <w:lang w:val="es-ES"/>
@@ -947,7 +947,7 @@
     <w:p>
       <w:pPr>
         <w:pStyle w:val="NormalWeb"/>
-        <w:divId w:val="1884488116"/>
+        <w:divId w:val="171577488"/>
         <w:rPr>
           <w:rFonts w:ascii="Segoe UI" w:hAnsi="Segoe UI" w:cs="Segoe UI"/>
           <w:lang w:val="es-ES"/>
@@ -967,7 +967,7 @@
     <w:p>
       <w:pPr>
         <w:pStyle w:val="Ttulo2"/>
-        <w:divId w:val="1884488116"/>
+        <w:divId w:val="171577488"/>
         <w:rPr>
           <w:rFonts w:ascii="Segoe UI" w:eastAsia="Times New Roman" w:hAnsi="Segoe UI" w:cs="Segoe UI"/>
           <w:lang w:val="es-ES"/>
@@ -988,7 +988,7 @@
           <w:numId w:val="3"/>
         </w:numPr>
         <w:spacing w:before="100" w:beforeAutospacing="1" w:after="100" w:afterAutospacing="1"/>
-        <w:divId w:val="1884488116"/>
+        <w:divId w:val="171577488"/>
         <w:rPr>
           <w:rFonts w:ascii="Segoe UI" w:eastAsia="Times New Roman" w:hAnsi="Segoe UI" w:cs="Segoe UI"/>
           <w:lang w:val="es-ES"/>
@@ -1027,7 +1027,7 @@
           <w:numId w:val="3"/>
         </w:numPr>
         <w:spacing w:before="100" w:beforeAutospacing="1" w:after="100" w:afterAutospacing="1"/>
-        <w:divId w:val="1884488116"/>
+        <w:divId w:val="171577488"/>
         <w:rPr>
           <w:rFonts w:ascii="Segoe UI" w:eastAsia="Times New Roman" w:hAnsi="Segoe UI" w:cs="Segoe UI"/>
           <w:lang w:val="es-ES"/>
@@ -1066,7 +1066,7 @@
           <w:numId w:val="3"/>
         </w:numPr>
         <w:spacing w:before="100" w:beforeAutospacing="1" w:after="100" w:afterAutospacing="1"/>
-        <w:divId w:val="1884488116"/>
+        <w:divId w:val="171577488"/>
         <w:rPr>
           <w:rFonts w:ascii="Segoe UI" w:eastAsia="Times New Roman" w:hAnsi="Segoe UI" w:cs="Segoe UI"/>
           <w:lang w:val="es-ES"/>
@@ -1098,7 +1098,7 @@
     <w:p>
       <w:pPr>
         <w:pStyle w:val="Ttulo2"/>
-        <w:divId w:val="1884488116"/>
+        <w:divId w:val="171577488"/>
         <w:rPr>
           <w:rFonts w:ascii="Segoe UI" w:eastAsia="Times New Roman" w:hAnsi="Segoe UI" w:cs="Segoe UI"/>
           <w:lang w:val="es-ES"/>
@@ -1115,7 +1115,7 @@
     <w:p>
       <w:pPr>
         <w:pStyle w:val="Ttulo3"/>
-        <w:divId w:val="1884488116"/>
+        <w:divId w:val="171577488"/>
         <w:rPr>
           <w:rFonts w:ascii="Segoe UI" w:eastAsia="Times New Roman" w:hAnsi="Segoe UI" w:cs="Segoe UI"/>
           <w:lang w:val="es-ES"/>
@@ -1136,7 +1136,7 @@
           <w:numId w:val="4"/>
         </w:numPr>
         <w:spacing w:before="100" w:beforeAutospacing="1" w:after="100" w:afterAutospacing="1"/>
-        <w:divId w:val="1884488116"/>
+        <w:divId w:val="171577488"/>
         <w:rPr>
           <w:rFonts w:ascii="Segoe UI" w:eastAsia="Times New Roman" w:hAnsi="Segoe UI" w:cs="Segoe UI"/>
           <w:lang w:val="es-ES"/>
@@ -1157,7 +1157,7 @@
           <w:numId w:val="4"/>
         </w:numPr>
         <w:spacing w:before="100" w:beforeAutospacing="1" w:after="100" w:afterAutospacing="1"/>
-        <w:divId w:val="1884488116"/>
+        <w:divId w:val="171577488"/>
         <w:rPr>
           <w:rFonts w:ascii="Segoe UI" w:eastAsia="Times New Roman" w:hAnsi="Segoe UI" w:cs="Segoe UI"/>
           <w:lang w:val="es-ES"/>
@@ -1178,7 +1178,7 @@
           <w:numId w:val="4"/>
         </w:numPr>
         <w:spacing w:before="100" w:beforeAutospacing="1" w:after="100" w:afterAutospacing="1"/>
-        <w:divId w:val="1884488116"/>
+        <w:divId w:val="171577488"/>
         <w:rPr>
           <w:rFonts w:ascii="Segoe UI" w:eastAsia="Times New Roman" w:hAnsi="Segoe UI" w:cs="Segoe UI"/>
           <w:lang w:val="es-ES"/>
@@ -1199,7 +1199,7 @@
           <w:numId w:val="4"/>
         </w:numPr>
         <w:spacing w:before="100" w:beforeAutospacing="1" w:after="100" w:afterAutospacing="1"/>
-        <w:divId w:val="1884488116"/>
+        <w:divId w:val="171577488"/>
         <w:rPr>
           <w:rFonts w:ascii="Segoe UI" w:eastAsia="Times New Roman" w:hAnsi="Segoe UI" w:cs="Segoe UI"/>
           <w:lang w:val="es-ES"/>
@@ -1220,7 +1220,7 @@
           <w:numId w:val="4"/>
         </w:numPr>
         <w:spacing w:before="100" w:beforeAutospacing="1" w:after="100" w:afterAutospacing="1"/>
-        <w:divId w:val="1884488116"/>
+        <w:divId w:val="171577488"/>
         <w:rPr>
           <w:rFonts w:ascii="Segoe UI" w:eastAsia="Times New Roman" w:hAnsi="Segoe UI" w:cs="Segoe UI"/>
           <w:lang w:val="es-ES"/>
@@ -1237,7 +1237,7 @@
     <w:p>
       <w:pPr>
         <w:pStyle w:val="Ttulo3"/>
-        <w:divId w:val="1884488116"/>
+        <w:divId w:val="171577488"/>
         <w:rPr>
           <w:rFonts w:ascii="Segoe UI" w:eastAsia="Times New Roman" w:hAnsi="Segoe UI" w:cs="Segoe UI"/>
           <w:lang w:val="es-ES"/>
@@ -1258,7 +1258,7 @@
           <w:numId w:val="5"/>
         </w:numPr>
         <w:spacing w:before="100" w:beforeAutospacing="1" w:after="100" w:afterAutospacing="1"/>
-        <w:divId w:val="1884488116"/>
+        <w:divId w:val="171577488"/>
         <w:rPr>
           <w:rFonts w:ascii="Segoe UI" w:eastAsia="Times New Roman" w:hAnsi="Segoe UI" w:cs="Segoe UI"/>
           <w:lang w:val="es-ES"/>
@@ -1279,7 +1279,7 @@
           <w:numId w:val="5"/>
         </w:numPr>
         <w:spacing w:before="100" w:beforeAutospacing="1" w:after="100" w:afterAutospacing="1"/>
-        <w:divId w:val="1884488116"/>
+        <w:divId w:val="171577488"/>
         <w:rPr>
           <w:rFonts w:ascii="Segoe UI" w:eastAsia="Times New Roman" w:hAnsi="Segoe UI" w:cs="Segoe UI"/>
           <w:lang w:val="es-ES"/>
@@ -1300,7 +1300,7 @@
           <w:numId w:val="5"/>
         </w:numPr>
         <w:spacing w:before="100" w:beforeAutospacing="1" w:after="100" w:afterAutospacing="1"/>
-        <w:divId w:val="1884488116"/>
+        <w:divId w:val="171577488"/>
         <w:rPr>
           <w:rFonts w:ascii="Segoe UI" w:eastAsia="Times New Roman" w:hAnsi="Segoe UI" w:cs="Segoe UI"/>
           <w:lang w:val="es-ES"/>
@@ -1321,7 +1321,7 @@
           <w:numId w:val="5"/>
         </w:numPr>
         <w:spacing w:before="100" w:beforeAutospacing="1" w:after="100" w:afterAutospacing="1"/>
-        <w:divId w:val="1884488116"/>
+        <w:divId w:val="171577488"/>
         <w:rPr>
           <w:rFonts w:ascii="Segoe UI" w:eastAsia="Times New Roman" w:hAnsi="Segoe UI" w:cs="Segoe UI"/>
           <w:lang w:val="es-ES"/>
@@ -1342,7 +1342,7 @@
           <w:numId w:val="5"/>
         </w:numPr>
         <w:spacing w:before="100" w:beforeAutospacing="1" w:after="100" w:afterAutospacing="1"/>
-        <w:divId w:val="1884488116"/>
+        <w:divId w:val="171577488"/>
         <w:rPr>
           <w:rFonts w:ascii="Segoe UI" w:eastAsia="Times New Roman" w:hAnsi="Segoe UI" w:cs="Segoe UI"/>
           <w:lang w:val="es-ES"/>
@@ -1360,7 +1360,7 @@
     <w:p>
       <w:pPr>
         <w:pStyle w:val="Ttulo3"/>
-        <w:divId w:val="1884488116"/>
+        <w:divId w:val="171577488"/>
         <w:rPr>
           <w:rFonts w:ascii="Segoe UI" w:eastAsia="Times New Roman" w:hAnsi="Segoe UI" w:cs="Segoe UI"/>
           <w:lang w:val="es-ES"/>
@@ -1381,7 +1381,7 @@
           <w:numId w:val="6"/>
         </w:numPr>
         <w:spacing w:before="100" w:beforeAutospacing="1" w:after="100" w:afterAutospacing="1"/>
-        <w:divId w:val="1884488116"/>
+        <w:divId w:val="171577488"/>
         <w:rPr>
           <w:rFonts w:ascii="Segoe UI" w:eastAsia="Times New Roman" w:hAnsi="Segoe UI" w:cs="Segoe UI"/>
           <w:lang w:val="es-ES"/>
@@ -1402,7 +1402,7 @@
           <w:numId w:val="6"/>
         </w:numPr>
         <w:spacing w:before="100" w:beforeAutospacing="1" w:after="100" w:afterAutospacing="1"/>
-        <w:divId w:val="1884488116"/>
+        <w:divId w:val="171577488"/>
         <w:rPr>
           <w:rFonts w:ascii="Segoe UI" w:eastAsia="Times New Roman" w:hAnsi="Segoe UI" w:cs="Segoe UI"/>
           <w:lang w:val="es-ES"/>
@@ -1423,7 +1423,7 @@
           <w:numId w:val="6"/>
         </w:numPr>
         <w:spacing w:before="100" w:beforeAutospacing="1" w:after="100" w:afterAutospacing="1"/>
-        <w:divId w:val="1884488116"/>
+        <w:divId w:val="171577488"/>
         <w:rPr>
           <w:rFonts w:ascii="Segoe UI" w:eastAsia="Times New Roman" w:hAnsi="Segoe UI" w:cs="Segoe UI"/>
           <w:lang w:val="es-ES"/>
@@ -1444,7 +1444,7 @@
           <w:numId w:val="6"/>
         </w:numPr>
         <w:spacing w:before="100" w:beforeAutospacing="1" w:after="100" w:afterAutospacing="1"/>
-        <w:divId w:val="1884488116"/>
+        <w:divId w:val="171577488"/>
         <w:rPr>
           <w:rFonts w:ascii="Segoe UI" w:eastAsia="Times New Roman" w:hAnsi="Segoe UI" w:cs="Segoe UI"/>
           <w:lang w:val="es-ES"/>
@@ -1465,7 +1465,7 @@
           <w:numId w:val="6"/>
         </w:numPr>
         <w:spacing w:before="100" w:beforeAutospacing="1" w:after="100" w:afterAutospacing="1"/>
-        <w:divId w:val="1884488116"/>
+        <w:divId w:val="171577488"/>
         <w:rPr>
           <w:rFonts w:ascii="Segoe UI" w:eastAsia="Times New Roman" w:hAnsi="Segoe UI" w:cs="Segoe UI"/>
           <w:lang w:val="es-ES"/>
@@ -1482,7 +1482,7 @@
     <w:p>
       <w:pPr>
         <w:pStyle w:val="Ttulo3"/>
-        <w:divId w:val="1884488116"/>
+        <w:divId w:val="171577488"/>
         <w:rPr>
           <w:rFonts w:ascii="Segoe UI" w:eastAsia="Times New Roman" w:hAnsi="Segoe UI" w:cs="Segoe UI"/>
           <w:lang w:val="es-ES"/>
@@ -1503,7 +1503,7 @@
           <w:numId w:val="7"/>
         </w:numPr>
         <w:spacing w:before="100" w:beforeAutospacing="1" w:after="100" w:afterAutospacing="1"/>
-        <w:divId w:val="1884488116"/>
+        <w:divId w:val="171577488"/>
         <w:rPr>
           <w:rFonts w:ascii="Segoe UI" w:eastAsia="Times New Roman" w:hAnsi="Segoe UI" w:cs="Segoe UI"/>
           <w:lang w:val="es-ES"/>
@@ -1524,7 +1524,7 @@
           <w:numId w:val="7"/>
         </w:numPr>
         <w:spacing w:before="100" w:beforeAutospacing="1" w:after="100" w:afterAutospacing="1"/>
-        <w:divId w:val="1884488116"/>
+        <w:divId w:val="171577488"/>
         <w:rPr>
           <w:rFonts w:ascii="Segoe UI" w:eastAsia="Times New Roman" w:hAnsi="Segoe UI" w:cs="Segoe UI"/>
           <w:lang w:val="es-ES"/>
@@ -1545,7 +1545,7 @@
           <w:numId w:val="7"/>
         </w:numPr>
         <w:spacing w:before="100" w:beforeAutospacing="1" w:after="100" w:afterAutospacing="1"/>
-        <w:divId w:val="1884488116"/>
+        <w:divId w:val="171577488"/>
         <w:rPr>
           <w:rFonts w:ascii="Segoe UI" w:eastAsia="Times New Roman" w:hAnsi="Segoe UI" w:cs="Segoe UI"/>
           <w:lang w:val="es-ES"/>
@@ -1566,7 +1566,7 @@
           <w:numId w:val="7"/>
         </w:numPr>
         <w:spacing w:before="100" w:beforeAutospacing="1" w:after="100" w:afterAutospacing="1"/>
-        <w:divId w:val="1884488116"/>
+        <w:divId w:val="171577488"/>
         <w:rPr>
           <w:rFonts w:ascii="Segoe UI" w:eastAsia="Times New Roman" w:hAnsi="Segoe UI" w:cs="Segoe UI"/>
           <w:lang w:val="es-ES"/>
@@ -1587,7 +1587,7 @@
           <w:numId w:val="7"/>
         </w:numPr>
         <w:spacing w:before="100" w:beforeAutospacing="1" w:after="100" w:afterAutospacing="1"/>
-        <w:divId w:val="1884488116"/>
+        <w:divId w:val="171577488"/>
         <w:rPr>
           <w:rFonts w:ascii="Segoe UI" w:eastAsia="Times New Roman" w:hAnsi="Segoe UI" w:cs="Segoe UI"/>
           <w:lang w:val="es-ES"/>
@@ -1603,7 +1603,7 @@
     </w:p>
     <w:p>
       <w:pPr>
-        <w:divId w:val="630936698"/>
+        <w:divId w:val="1817719762"/>
         <w:rPr>
           <w:rFonts w:ascii="Segoe UI" w:eastAsia="Times New Roman" w:hAnsi="Segoe UI" w:cs="Segoe UI"/>
           <w:lang w:val="es-ES"/>
@@ -1630,9 +1630,754 @@
 <file path=word/numbering.xml><?xml version="1.0" encoding="utf-8"?>
 <w:numbering xmlns:wpc="http://schemas.microsoft.com/office/word/2010/wordprocessingCanvas" xmlns:cx="http://schemas.microsoft.com/office/drawing/2014/chartex" xmlns:cx1="http://schemas.microsoft.com/office/drawing/2015/9/8/chartex" xmlns:cx2="http://schemas.microsoft.com/office/drawing/2015/10/21/chartex" xmlns:cx3="http://schemas.microsoft.com/office/drawing/2016/5/9/chartex" xmlns:cx4="http://schemas.microsoft.com/office/drawing/2016/5/10/chartex" xmlns:cx5="http://schemas.microsoft.com/office/drawing/2016/5/11/chartex" xmlns:cx6="http://schemas.microsoft.com/office/drawing/2016/5/12/chartex" xmlns:cx7="http://schemas.microsoft.com/office/drawing/2016/5/13/chartex" xmlns:cx8="http://schemas.microsoft.com/office/drawing/2016/5/14/chartex" xmlns:mc="http://schemas.openxmlformats.org/markup-compatibility/2006" xmlns:aink="http://schemas.microsoft.com/office/drawing/2016/ink" xmlns:am3d="http://schemas.microsoft.com/office/drawing/2017/model3d" xmlns:o="urn:schemas-microsoft-com:office:office" xmlns:oel="http://schemas.microsoft.com/office/2019/extlst" xmlns:r="http://schemas.openxmlformats.org/officeDocument/2006/relationships" xmlns:m="http://schemas.openxmlformats.org/officeDocument/2006/math" xmlns:v="urn:schemas-microsoft-com:vml" xmlns:wp14="http://schemas.microsoft.com/office/word/2010/wordprocessingDrawing" xmlns:wp="http://schemas.openxmlformats.org/drawingml/2006/wordprocessingDrawing" xmlns:w10="urn:schemas-microsoft-com:office:word" xmlns:w="http://schemas.openxmlformats.org/wordprocessingml/2006/main" xmlns:w14="http://schemas.microsoft.com/office/word/2010/wordml" xmlns:w15="http://schemas.microsoft.com/office/word/2012/wordml" xmlns:w16cex="http://schemas.microsoft.com/office/word/2018/wordml/cex" xmlns:w16cid="http://schemas.microsoft.com/office/word/2016/wordml/cid" xmlns:w16="http://schemas.microsoft.com/office/word/2018/wordml" xmlns:w16du="http://schemas.microsoft.com/office/word/2023/wordml/word16du" xmlns:w16sdtdh="http://schemas.microsoft.com/office/word/2020/wordml/sdtdatahash" xmlns:w16sdtfl="http://schemas.microsoft.com/office/word/2024/wordml/sdtformatlock" xmlns:w16se="http://schemas.microsoft.com/office/word/2015/wordml/symex" xmlns:wpg="http://schemas.microsoft.com/office/word/2010/wordprocessingGroup" xmlns:wpi="http://schemas.microsoft.com/office/word/2010/wordprocessingInk" xmlns:wne="http://schemas.microsoft.com/office/word/2006/wordml" xmlns:wps="http://schemas.microsoft.com/office/word/2010/wordprocessingShape" mc:Ignorable="w14 w15 w16se w16cid w16 w16cex w16sdtdh w16sdtfl w16du wp14">
   <w:abstractNum w:abstractNumId="0" w15:restartNumberingAfterBreak="0">
-    <w:nsid w:val="21A86A2A"/>
+    <w:nsid w:val="00A97D46"/>
     <w:multiLevelType w:val="multilevel"/>
-    <w:tmpl w:val="3A263C4A"/>
+    <w:tmpl w:val="5B486932"/>
+    <w:lvl w:ilvl="0">
+      <w:start w:val="1"/>
+      <w:numFmt w:val="bullet"/>
+      <w:lvlText w:val=""/>
+      <w:lvlJc w:val="left"/>
+      <w:pPr>
+        <w:tabs>
+          <w:tab w:val="num" w:pos="720"/>
+        </w:tabs>
+        <w:ind w:left="720" w:hanging="360"/>
+      </w:pPr>
+      <w:rPr>
+        <w:rFonts w:ascii="Symbol" w:hAnsi="Symbol" w:hint="default"/>
+        <w:sz w:val="20"/>
+      </w:rPr>
+    </w:lvl>
+    <w:lvl w:ilvl="1" w:tentative="1">
+      <w:start w:val="1"/>
+      <w:numFmt w:val="bullet"/>
+      <w:lvlText w:val="o"/>
+      <w:lvlJc w:val="left"/>
+      <w:pPr>
+        <w:tabs>
+          <w:tab w:val="num" w:pos="1440"/>
+        </w:tabs>
+        <w:ind w:left="1440" w:hanging="360"/>
+      </w:pPr>
+      <w:rPr>
+        <w:rFonts w:ascii="Courier New" w:hAnsi="Courier New" w:hint="default"/>
+        <w:sz w:val="20"/>
+      </w:rPr>
+    </w:lvl>
+    <w:lvl w:ilvl="2" w:tentative="1">
+      <w:start w:val="1"/>
+      <w:numFmt w:val="bullet"/>
+      <w:lvlText w:val=""/>
+      <w:lvlJc w:val="left"/>
+      <w:pPr>
+        <w:tabs>
+          <w:tab w:val="num" w:pos="2160"/>
+        </w:tabs>
+        <w:ind w:left="2160" w:hanging="360"/>
+      </w:pPr>
+      <w:rPr>
+        <w:rFonts w:ascii="Wingdings" w:hAnsi="Wingdings" w:hint="default"/>
+        <w:sz w:val="20"/>
+      </w:rPr>
+    </w:lvl>
+    <w:lvl w:ilvl="3" w:tentative="1">
+      <w:start w:val="1"/>
+      <w:numFmt w:val="bullet"/>
+      <w:lvlText w:val=""/>
+      <w:lvlJc w:val="left"/>
+      <w:pPr>
+        <w:tabs>
+          <w:tab w:val="num" w:pos="2880"/>
+        </w:tabs>
+        <w:ind w:left="2880" w:hanging="360"/>
+      </w:pPr>
+      <w:rPr>
+        <w:rFonts w:ascii="Wingdings" w:hAnsi="Wingdings" w:hint="default"/>
+        <w:sz w:val="20"/>
+      </w:rPr>
+    </w:lvl>
+    <w:lvl w:ilvl="4" w:tentative="1">
+      <w:start w:val="1"/>
+      <w:numFmt w:val="bullet"/>
+      <w:lvlText w:val=""/>
+      <w:lvlJc w:val="left"/>
+      <w:pPr>
+        <w:tabs>
+          <w:tab w:val="num" w:pos="3600"/>
+        </w:tabs>
+        <w:ind w:left="3600" w:hanging="360"/>
+      </w:pPr>
+      <w:rPr>
+        <w:rFonts w:ascii="Wingdings" w:hAnsi="Wingdings" w:hint="default"/>
+        <w:sz w:val="20"/>
+      </w:rPr>
+    </w:lvl>
+    <w:lvl w:ilvl="5" w:tentative="1">
+      <w:start w:val="1"/>
+      <w:numFmt w:val="bullet"/>
+      <w:lvlText w:val=""/>
+      <w:lvlJc w:val="left"/>
+      <w:pPr>
+        <w:tabs>
+          <w:tab w:val="num" w:pos="4320"/>
+        </w:tabs>
+        <w:ind w:left="4320" w:hanging="360"/>
+      </w:pPr>
+      <w:rPr>
+        <w:rFonts w:ascii="Wingdings" w:hAnsi="Wingdings" w:hint="default"/>
+        <w:sz w:val="20"/>
+      </w:rPr>
+    </w:lvl>
+    <w:lvl w:ilvl="6" w:tentative="1">
+      <w:start w:val="1"/>
+      <w:numFmt w:val="bullet"/>
+      <w:lvlText w:val=""/>
+      <w:lvlJc w:val="left"/>
+      <w:pPr>
+        <w:tabs>
+          <w:tab w:val="num" w:pos="5040"/>
+        </w:tabs>
+        <w:ind w:left="5040" w:hanging="360"/>
+      </w:pPr>
+      <w:rPr>
+        <w:rFonts w:ascii="Wingdings" w:hAnsi="Wingdings" w:hint="default"/>
+        <w:sz w:val="20"/>
+      </w:rPr>
+    </w:lvl>
+    <w:lvl w:ilvl="7" w:tentative="1">
+      <w:start w:val="1"/>
+      <w:numFmt w:val="bullet"/>
+      <w:lvlText w:val=""/>
+      <w:lvlJc w:val="left"/>
+      <w:pPr>
+        <w:tabs>
+          <w:tab w:val="num" w:pos="5760"/>
+        </w:tabs>
+        <w:ind w:left="5760" w:hanging="360"/>
+      </w:pPr>
+      <w:rPr>
+        <w:rFonts w:ascii="Wingdings" w:hAnsi="Wingdings" w:hint="default"/>
+        <w:sz w:val="20"/>
+      </w:rPr>
+    </w:lvl>
+    <w:lvl w:ilvl="8" w:tentative="1">
+      <w:start w:val="1"/>
+      <w:numFmt w:val="bullet"/>
+      <w:lvlText w:val=""/>
+      <w:lvlJc w:val="left"/>
+      <w:pPr>
+        <w:tabs>
+          <w:tab w:val="num" w:pos="6480"/>
+        </w:tabs>
+        <w:ind w:left="6480" w:hanging="360"/>
+      </w:pPr>
+      <w:rPr>
+        <w:rFonts w:ascii="Wingdings" w:hAnsi="Wingdings" w:hint="default"/>
+        <w:sz w:val="20"/>
+      </w:rPr>
+    </w:lvl>
+  </w:abstractNum>
+  <w:abstractNum w:abstractNumId="1" w15:restartNumberingAfterBreak="0">
+    <w:nsid w:val="0D97086D"/>
+    <w:multiLevelType w:val="multilevel"/>
+    <w:tmpl w:val="F21CE0AA"/>
+    <w:lvl w:ilvl="0">
+      <w:start w:val="1"/>
+      <w:numFmt w:val="bullet"/>
+      <w:lvlText w:val=""/>
+      <w:lvlJc w:val="left"/>
+      <w:pPr>
+        <w:tabs>
+          <w:tab w:val="num" w:pos="720"/>
+        </w:tabs>
+        <w:ind w:left="720" w:hanging="360"/>
+      </w:pPr>
+      <w:rPr>
+        <w:rFonts w:ascii="Symbol" w:hAnsi="Symbol" w:hint="default"/>
+        <w:sz w:val="20"/>
+      </w:rPr>
+    </w:lvl>
+    <w:lvl w:ilvl="1" w:tentative="1">
+      <w:start w:val="1"/>
+      <w:numFmt w:val="bullet"/>
+      <w:lvlText w:val="o"/>
+      <w:lvlJc w:val="left"/>
+      <w:pPr>
+        <w:tabs>
+          <w:tab w:val="num" w:pos="1440"/>
+        </w:tabs>
+        <w:ind w:left="1440" w:hanging="360"/>
+      </w:pPr>
+      <w:rPr>
+        <w:rFonts w:ascii="Courier New" w:hAnsi="Courier New" w:hint="default"/>
+        <w:sz w:val="20"/>
+      </w:rPr>
+    </w:lvl>
+    <w:lvl w:ilvl="2" w:tentative="1">
+      <w:start w:val="1"/>
+      <w:numFmt w:val="bullet"/>
+      <w:lvlText w:val=""/>
+      <w:lvlJc w:val="left"/>
+      <w:pPr>
+        <w:tabs>
+          <w:tab w:val="num" w:pos="2160"/>
+        </w:tabs>
+        <w:ind w:left="2160" w:hanging="360"/>
+      </w:pPr>
+      <w:rPr>
+        <w:rFonts w:ascii="Wingdings" w:hAnsi="Wingdings" w:hint="default"/>
+        <w:sz w:val="20"/>
+      </w:rPr>
+    </w:lvl>
+    <w:lvl w:ilvl="3" w:tentative="1">
+      <w:start w:val="1"/>
+      <w:numFmt w:val="bullet"/>
+      <w:lvlText w:val=""/>
+      <w:lvlJc w:val="left"/>
+      <w:pPr>
+        <w:tabs>
+          <w:tab w:val="num" w:pos="2880"/>
+        </w:tabs>
+        <w:ind w:left="2880" w:hanging="360"/>
+      </w:pPr>
+      <w:rPr>
+        <w:rFonts w:ascii="Wingdings" w:hAnsi="Wingdings" w:hint="default"/>
+        <w:sz w:val="20"/>
+      </w:rPr>
+    </w:lvl>
+    <w:lvl w:ilvl="4" w:tentative="1">
+      <w:start w:val="1"/>
+      <w:numFmt w:val="bullet"/>
+      <w:lvlText w:val=""/>
+      <w:lvlJc w:val="left"/>
+      <w:pPr>
+        <w:tabs>
+          <w:tab w:val="num" w:pos="3600"/>
+        </w:tabs>
+        <w:ind w:left="3600" w:hanging="360"/>
+      </w:pPr>
+      <w:rPr>
+        <w:rFonts w:ascii="Wingdings" w:hAnsi="Wingdings" w:hint="default"/>
+        <w:sz w:val="20"/>
+      </w:rPr>
+    </w:lvl>
+    <w:lvl w:ilvl="5" w:tentative="1">
+      <w:start w:val="1"/>
+      <w:numFmt w:val="bullet"/>
+      <w:lvlText w:val=""/>
+      <w:lvlJc w:val="left"/>
+      <w:pPr>
+        <w:tabs>
+          <w:tab w:val="num" w:pos="4320"/>
+        </w:tabs>
+        <w:ind w:left="4320" w:hanging="360"/>
+      </w:pPr>
+      <w:rPr>
+        <w:rFonts w:ascii="Wingdings" w:hAnsi="Wingdings" w:hint="default"/>
+        <w:sz w:val="20"/>
+      </w:rPr>
+    </w:lvl>
+    <w:lvl w:ilvl="6" w:tentative="1">
+      <w:start w:val="1"/>
+      <w:numFmt w:val="bullet"/>
+      <w:lvlText w:val=""/>
+      <w:lvlJc w:val="left"/>
+      <w:pPr>
+        <w:tabs>
+          <w:tab w:val="num" w:pos="5040"/>
+        </w:tabs>
+        <w:ind w:left="5040" w:hanging="360"/>
+      </w:pPr>
+      <w:rPr>
+        <w:rFonts w:ascii="Wingdings" w:hAnsi="Wingdings" w:hint="default"/>
+        <w:sz w:val="20"/>
+      </w:rPr>
+    </w:lvl>
+    <w:lvl w:ilvl="7" w:tentative="1">
+      <w:start w:val="1"/>
+      <w:numFmt w:val="bullet"/>
+      <w:lvlText w:val=""/>
+      <w:lvlJc w:val="left"/>
+      <w:pPr>
+        <w:tabs>
+          <w:tab w:val="num" w:pos="5760"/>
+        </w:tabs>
+        <w:ind w:left="5760" w:hanging="360"/>
+      </w:pPr>
+      <w:rPr>
+        <w:rFonts w:ascii="Wingdings" w:hAnsi="Wingdings" w:hint="default"/>
+        <w:sz w:val="20"/>
+      </w:rPr>
+    </w:lvl>
+    <w:lvl w:ilvl="8" w:tentative="1">
+      <w:start w:val="1"/>
+      <w:numFmt w:val="bullet"/>
+      <w:lvlText w:val=""/>
+      <w:lvlJc w:val="left"/>
+      <w:pPr>
+        <w:tabs>
+          <w:tab w:val="num" w:pos="6480"/>
+        </w:tabs>
+        <w:ind w:left="6480" w:hanging="360"/>
+      </w:pPr>
+      <w:rPr>
+        <w:rFonts w:ascii="Wingdings" w:hAnsi="Wingdings" w:hint="default"/>
+        <w:sz w:val="20"/>
+      </w:rPr>
+    </w:lvl>
+  </w:abstractNum>
+  <w:abstractNum w:abstractNumId="2" w15:restartNumberingAfterBreak="0">
+    <w:nsid w:val="1D7B2D95"/>
+    <w:multiLevelType w:val="multilevel"/>
+    <w:tmpl w:val="EE8883BA"/>
+    <w:lvl w:ilvl="0">
+      <w:start w:val="1"/>
+      <w:numFmt w:val="bullet"/>
+      <w:lvlText w:val=""/>
+      <w:lvlJc w:val="left"/>
+      <w:pPr>
+        <w:tabs>
+          <w:tab w:val="num" w:pos="720"/>
+        </w:tabs>
+        <w:ind w:left="720" w:hanging="360"/>
+      </w:pPr>
+      <w:rPr>
+        <w:rFonts w:ascii="Symbol" w:hAnsi="Symbol" w:hint="default"/>
+        <w:sz w:val="20"/>
+      </w:rPr>
+    </w:lvl>
+    <w:lvl w:ilvl="1" w:tentative="1">
+      <w:start w:val="1"/>
+      <w:numFmt w:val="bullet"/>
+      <w:lvlText w:val="o"/>
+      <w:lvlJc w:val="left"/>
+      <w:pPr>
+        <w:tabs>
+          <w:tab w:val="num" w:pos="1440"/>
+        </w:tabs>
+        <w:ind w:left="1440" w:hanging="360"/>
+      </w:pPr>
+      <w:rPr>
+        <w:rFonts w:ascii="Courier New" w:hAnsi="Courier New" w:hint="default"/>
+        <w:sz w:val="20"/>
+      </w:rPr>
+    </w:lvl>
+    <w:lvl w:ilvl="2" w:tentative="1">
+      <w:start w:val="1"/>
+      <w:numFmt w:val="bullet"/>
+      <w:lvlText w:val=""/>
+      <w:lvlJc w:val="left"/>
+      <w:pPr>
+        <w:tabs>
+          <w:tab w:val="num" w:pos="2160"/>
+        </w:tabs>
+        <w:ind w:left="2160" w:hanging="360"/>
+      </w:pPr>
+      <w:rPr>
+        <w:rFonts w:ascii="Wingdings" w:hAnsi="Wingdings" w:hint="default"/>
+        <w:sz w:val="20"/>
+      </w:rPr>
+    </w:lvl>
+    <w:lvl w:ilvl="3" w:tentative="1">
+      <w:start w:val="1"/>
+      <w:numFmt w:val="bullet"/>
+      <w:lvlText w:val=""/>
+      <w:lvlJc w:val="left"/>
+      <w:pPr>
+        <w:tabs>
+          <w:tab w:val="num" w:pos="2880"/>
+        </w:tabs>
+        <w:ind w:left="2880" w:hanging="360"/>
+      </w:pPr>
+      <w:rPr>
+        <w:rFonts w:ascii="Wingdings" w:hAnsi="Wingdings" w:hint="default"/>
+        <w:sz w:val="20"/>
+      </w:rPr>
+    </w:lvl>
+    <w:lvl w:ilvl="4" w:tentative="1">
+      <w:start w:val="1"/>
+      <w:numFmt w:val="bullet"/>
+      <w:lvlText w:val=""/>
+      <w:lvlJc w:val="left"/>
+      <w:pPr>
+        <w:tabs>
+          <w:tab w:val="num" w:pos="3600"/>
+        </w:tabs>
+        <w:ind w:left="3600" w:hanging="360"/>
+      </w:pPr>
+      <w:rPr>
+        <w:rFonts w:ascii="Wingdings" w:hAnsi="Wingdings" w:hint="default"/>
+        <w:sz w:val="20"/>
+      </w:rPr>
+    </w:lvl>
+    <w:lvl w:ilvl="5" w:tentative="1">
+      <w:start w:val="1"/>
+      <w:numFmt w:val="bullet"/>
+      <w:lvlText w:val=""/>
+      <w:lvlJc w:val="left"/>
+      <w:pPr>
+        <w:tabs>
+          <w:tab w:val="num" w:pos="4320"/>
+        </w:tabs>
+        <w:ind w:left="4320" w:hanging="360"/>
+      </w:pPr>
+      <w:rPr>
+        <w:rFonts w:ascii="Wingdings" w:hAnsi="Wingdings" w:hint="default"/>
+        <w:sz w:val="20"/>
+      </w:rPr>
+    </w:lvl>
+    <w:lvl w:ilvl="6" w:tentative="1">
+      <w:start w:val="1"/>
+      <w:numFmt w:val="bullet"/>
+      <w:lvlText w:val=""/>
+      <w:lvlJc w:val="left"/>
+      <w:pPr>
+        <w:tabs>
+          <w:tab w:val="num" w:pos="5040"/>
+        </w:tabs>
+        <w:ind w:left="5040" w:hanging="360"/>
+      </w:pPr>
+      <w:rPr>
+        <w:rFonts w:ascii="Wingdings" w:hAnsi="Wingdings" w:hint="default"/>
+        <w:sz w:val="20"/>
+      </w:rPr>
+    </w:lvl>
+    <w:lvl w:ilvl="7" w:tentative="1">
+      <w:start w:val="1"/>
+      <w:numFmt w:val="bullet"/>
+      <w:lvlText w:val=""/>
+      <w:lvlJc w:val="left"/>
+      <w:pPr>
+        <w:tabs>
+          <w:tab w:val="num" w:pos="5760"/>
+        </w:tabs>
+        <w:ind w:left="5760" w:hanging="360"/>
+      </w:pPr>
+      <w:rPr>
+        <w:rFonts w:ascii="Wingdings" w:hAnsi="Wingdings" w:hint="default"/>
+        <w:sz w:val="20"/>
+      </w:rPr>
+    </w:lvl>
+    <w:lvl w:ilvl="8" w:tentative="1">
+      <w:start w:val="1"/>
+      <w:numFmt w:val="bullet"/>
+      <w:lvlText w:val=""/>
+      <w:lvlJc w:val="left"/>
+      <w:pPr>
+        <w:tabs>
+          <w:tab w:val="num" w:pos="6480"/>
+        </w:tabs>
+        <w:ind w:left="6480" w:hanging="360"/>
+      </w:pPr>
+      <w:rPr>
+        <w:rFonts w:ascii="Wingdings" w:hAnsi="Wingdings" w:hint="default"/>
+        <w:sz w:val="20"/>
+      </w:rPr>
+    </w:lvl>
+  </w:abstractNum>
+  <w:abstractNum w:abstractNumId="3" w15:restartNumberingAfterBreak="0">
+    <w:nsid w:val="407E65E7"/>
+    <w:multiLevelType w:val="multilevel"/>
+    <w:tmpl w:val="40FEBD70"/>
+    <w:lvl w:ilvl="0">
+      <w:start w:val="1"/>
+      <w:numFmt w:val="bullet"/>
+      <w:lvlText w:val=""/>
+      <w:lvlJc w:val="left"/>
+      <w:pPr>
+        <w:tabs>
+          <w:tab w:val="num" w:pos="720"/>
+        </w:tabs>
+        <w:ind w:left="720" w:hanging="360"/>
+      </w:pPr>
+      <w:rPr>
+        <w:rFonts w:ascii="Symbol" w:hAnsi="Symbol" w:hint="default"/>
+        <w:sz w:val="20"/>
+      </w:rPr>
+    </w:lvl>
+    <w:lvl w:ilvl="1" w:tentative="1">
+      <w:start w:val="1"/>
+      <w:numFmt w:val="bullet"/>
+      <w:lvlText w:val="o"/>
+      <w:lvlJc w:val="left"/>
+      <w:pPr>
+        <w:tabs>
+          <w:tab w:val="num" w:pos="1440"/>
+        </w:tabs>
+        <w:ind w:left="1440" w:hanging="360"/>
+      </w:pPr>
+      <w:rPr>
+        <w:rFonts w:ascii="Courier New" w:hAnsi="Courier New" w:hint="default"/>
+        <w:sz w:val="20"/>
+      </w:rPr>
+    </w:lvl>
+    <w:lvl w:ilvl="2" w:tentative="1">
+      <w:start w:val="1"/>
+      <w:numFmt w:val="bullet"/>
+      <w:lvlText w:val=""/>
+      <w:lvlJc w:val="left"/>
+      <w:pPr>
+        <w:tabs>
+          <w:tab w:val="num" w:pos="2160"/>
+        </w:tabs>
+        <w:ind w:left="2160" w:hanging="360"/>
+      </w:pPr>
+      <w:rPr>
+        <w:rFonts w:ascii="Wingdings" w:hAnsi="Wingdings" w:hint="default"/>
+        <w:sz w:val="20"/>
+      </w:rPr>
+    </w:lvl>
+    <w:lvl w:ilvl="3" w:tentative="1">
+      <w:start w:val="1"/>
+      <w:numFmt w:val="bullet"/>
+      <w:lvlText w:val=""/>
+      <w:lvlJc w:val="left"/>
+      <w:pPr>
+        <w:tabs>
+          <w:tab w:val="num" w:pos="2880"/>
+        </w:tabs>
+        <w:ind w:left="2880" w:hanging="360"/>
+      </w:pPr>
+      <w:rPr>
+        <w:rFonts w:ascii="Wingdings" w:hAnsi="Wingdings" w:hint="default"/>
+        <w:sz w:val="20"/>
+      </w:rPr>
+    </w:lvl>
+    <w:lvl w:ilvl="4" w:tentative="1">
+      <w:start w:val="1"/>
+      <w:numFmt w:val="bullet"/>
+      <w:lvlText w:val=""/>
+      <w:lvlJc w:val="left"/>
+      <w:pPr>
+        <w:tabs>
+          <w:tab w:val="num" w:pos="3600"/>
+        </w:tabs>
+        <w:ind w:left="3600" w:hanging="360"/>
+      </w:pPr>
+      <w:rPr>
+        <w:rFonts w:ascii="Wingdings" w:hAnsi="Wingdings" w:hint="default"/>
+        <w:sz w:val="20"/>
+      </w:rPr>
+    </w:lvl>
+    <w:lvl w:ilvl="5" w:tentative="1">
+      <w:start w:val="1"/>
+      <w:numFmt w:val="bullet"/>
+      <w:lvlText w:val=""/>
+      <w:lvlJc w:val="left"/>
+      <w:pPr>
+        <w:tabs>
+          <w:tab w:val="num" w:pos="4320"/>
+        </w:tabs>
+        <w:ind w:left="4320" w:hanging="360"/>
+      </w:pPr>
+      <w:rPr>
+        <w:rFonts w:ascii="Wingdings" w:hAnsi="Wingdings" w:hint="default"/>
+        <w:sz w:val="20"/>
+      </w:rPr>
+    </w:lvl>
+    <w:lvl w:ilvl="6" w:tentative="1">
+      <w:start w:val="1"/>
+      <w:numFmt w:val="bullet"/>
+      <w:lvlText w:val=""/>
+      <w:lvlJc w:val="left"/>
+      <w:pPr>
+        <w:tabs>
+          <w:tab w:val="num" w:pos="5040"/>
+        </w:tabs>
+        <w:ind w:left="5040" w:hanging="360"/>
+      </w:pPr>
+      <w:rPr>
+        <w:rFonts w:ascii="Wingdings" w:hAnsi="Wingdings" w:hint="default"/>
+        <w:sz w:val="20"/>
+      </w:rPr>
+    </w:lvl>
+    <w:lvl w:ilvl="7" w:tentative="1">
+      <w:start w:val="1"/>
+      <w:numFmt w:val="bullet"/>
+      <w:lvlText w:val=""/>
+      <w:lvlJc w:val="left"/>
+      <w:pPr>
+        <w:tabs>
+          <w:tab w:val="num" w:pos="5760"/>
+        </w:tabs>
+        <w:ind w:left="5760" w:hanging="360"/>
+      </w:pPr>
+      <w:rPr>
+        <w:rFonts w:ascii="Wingdings" w:hAnsi="Wingdings" w:hint="default"/>
+        <w:sz w:val="20"/>
+      </w:rPr>
+    </w:lvl>
+    <w:lvl w:ilvl="8" w:tentative="1">
+      <w:start w:val="1"/>
+      <w:numFmt w:val="bullet"/>
+      <w:lvlText w:val=""/>
+      <w:lvlJc w:val="left"/>
+      <w:pPr>
+        <w:tabs>
+          <w:tab w:val="num" w:pos="6480"/>
+        </w:tabs>
+        <w:ind w:left="6480" w:hanging="360"/>
+      </w:pPr>
+      <w:rPr>
+        <w:rFonts w:ascii="Wingdings" w:hAnsi="Wingdings" w:hint="default"/>
+        <w:sz w:val="20"/>
+      </w:rPr>
+    </w:lvl>
+  </w:abstractNum>
+  <w:abstractNum w:abstractNumId="4" w15:restartNumberingAfterBreak="0">
+    <w:nsid w:val="44094E17"/>
+    <w:multiLevelType w:val="multilevel"/>
+    <w:tmpl w:val="1F4AA126"/>
+    <w:lvl w:ilvl="0">
+      <w:start w:val="1"/>
+      <w:numFmt w:val="bullet"/>
+      <w:lvlText w:val=""/>
+      <w:lvlJc w:val="left"/>
+      <w:pPr>
+        <w:tabs>
+          <w:tab w:val="num" w:pos="720"/>
+        </w:tabs>
+        <w:ind w:left="720" w:hanging="360"/>
+      </w:pPr>
+      <w:rPr>
+        <w:rFonts w:ascii="Symbol" w:hAnsi="Symbol" w:hint="default"/>
+        <w:sz w:val="20"/>
+      </w:rPr>
+    </w:lvl>
+    <w:lvl w:ilvl="1" w:tentative="1">
+      <w:start w:val="1"/>
+      <w:numFmt w:val="bullet"/>
+      <w:lvlText w:val="o"/>
+      <w:lvlJc w:val="left"/>
+      <w:pPr>
+        <w:tabs>
+          <w:tab w:val="num" w:pos="1440"/>
+        </w:tabs>
+        <w:ind w:left="1440" w:hanging="360"/>
+      </w:pPr>
+      <w:rPr>
+        <w:rFonts w:ascii="Courier New" w:hAnsi="Courier New" w:hint="default"/>
+        <w:sz w:val="20"/>
+      </w:rPr>
+    </w:lvl>
+    <w:lvl w:ilvl="2" w:tentative="1">
+      <w:start w:val="1"/>
+      <w:numFmt w:val="bullet"/>
+      <w:lvlText w:val=""/>
+      <w:lvlJc w:val="left"/>
+      <w:pPr>
+        <w:tabs>
+          <w:tab w:val="num" w:pos="2160"/>
+        </w:tabs>
+        <w:ind w:left="2160" w:hanging="360"/>
+      </w:pPr>
+      <w:rPr>
+        <w:rFonts w:ascii="Wingdings" w:hAnsi="Wingdings" w:hint="default"/>
+        <w:sz w:val="20"/>
+      </w:rPr>
+    </w:lvl>
+    <w:lvl w:ilvl="3" w:tentative="1">
+      <w:start w:val="1"/>
+      <w:numFmt w:val="bullet"/>
+      <w:lvlText w:val=""/>
+      <w:lvlJc w:val="left"/>
+      <w:pPr>
+        <w:tabs>
+          <w:tab w:val="num" w:pos="2880"/>
+        </w:tabs>
+        <w:ind w:left="2880" w:hanging="360"/>
+      </w:pPr>
+      <w:rPr>
+        <w:rFonts w:ascii="Wingdings" w:hAnsi="Wingdings" w:hint="default"/>
+        <w:sz w:val="20"/>
+      </w:rPr>
+    </w:lvl>
+    <w:lvl w:ilvl="4" w:tentative="1">
+      <w:start w:val="1"/>
+      <w:numFmt w:val="bullet"/>
+      <w:lvlText w:val=""/>
+      <w:lvlJc w:val="left"/>
+      <w:pPr>
+        <w:tabs>
+          <w:tab w:val="num" w:pos="3600"/>
+        </w:tabs>
+        <w:ind w:left="3600" w:hanging="360"/>
+      </w:pPr>
+      <w:rPr>
+        <w:rFonts w:ascii="Wingdings" w:hAnsi="Wingdings" w:hint="default"/>
+        <w:sz w:val="20"/>
+      </w:rPr>
+    </w:lvl>
+    <w:lvl w:ilvl="5" w:tentative="1">
+      <w:start w:val="1"/>
+      <w:numFmt w:val="bullet"/>
+      <w:lvlText w:val=""/>
+      <w:lvlJc w:val="left"/>
+      <w:pPr>
+        <w:tabs>
+          <w:tab w:val="num" w:pos="4320"/>
+        </w:tabs>
+        <w:ind w:left="4320" w:hanging="360"/>
+      </w:pPr>
+      <w:rPr>
+        <w:rFonts w:ascii="Wingdings" w:hAnsi="Wingdings" w:hint="default"/>
+        <w:sz w:val="20"/>
+      </w:rPr>
+    </w:lvl>
+    <w:lvl w:ilvl="6" w:tentative="1">
+      <w:start w:val="1"/>
+      <w:numFmt w:val="bullet"/>
+      <w:lvlText w:val=""/>
+      <w:lvlJc w:val="left"/>
+      <w:pPr>
+        <w:tabs>
+          <w:tab w:val="num" w:pos="5040"/>
+        </w:tabs>
+        <w:ind w:left="5040" w:hanging="360"/>
+      </w:pPr>
+      <w:rPr>
+        <w:rFonts w:ascii="Wingdings" w:hAnsi="Wingdings" w:hint="default"/>
+        <w:sz w:val="20"/>
+      </w:rPr>
+    </w:lvl>
+    <w:lvl w:ilvl="7" w:tentative="1">
+      <w:start w:val="1"/>
+      <w:numFmt w:val="bullet"/>
+      <w:lvlText w:val=""/>
+      <w:lvlJc w:val="left"/>
+      <w:pPr>
+        <w:tabs>
+          <w:tab w:val="num" w:pos="5760"/>
+        </w:tabs>
+        <w:ind w:left="5760" w:hanging="360"/>
+      </w:pPr>
+      <w:rPr>
+        <w:rFonts w:ascii="Wingdings" w:hAnsi="Wingdings" w:hint="default"/>
+        <w:sz w:val="20"/>
+      </w:rPr>
+    </w:lvl>
+    <w:lvl w:ilvl="8" w:tentative="1">
+      <w:start w:val="1"/>
+      <w:numFmt w:val="bullet"/>
+      <w:lvlText w:val=""/>
+      <w:lvlJc w:val="left"/>
+      <w:pPr>
+        <w:tabs>
+          <w:tab w:val="num" w:pos="6480"/>
+        </w:tabs>
+        <w:ind w:left="6480" w:hanging="360"/>
+      </w:pPr>
+      <w:rPr>
+        <w:rFonts w:ascii="Wingdings" w:hAnsi="Wingdings" w:hint="default"/>
+        <w:sz w:val="20"/>
+      </w:rPr>
+    </w:lvl>
+  </w:abstractNum>
+  <w:abstractNum w:abstractNumId="5" w15:restartNumberingAfterBreak="0">
+    <w:nsid w:val="64501838"/>
+    <w:multiLevelType w:val="multilevel"/>
+    <w:tmpl w:val="BD4A7352"/>
     <w:lvl w:ilvl="0">
       <w:start w:val="1"/>
       <w:numFmt w:val="decimal"/>
@@ -1742,10 +2487,10 @@
       </w:pPr>
     </w:lvl>
   </w:abstractNum>
-  <w:abstractNum w:abstractNumId="1" w15:restartNumberingAfterBreak="0">
-    <w:nsid w:val="29A141D8"/>
+  <w:abstractNum w:abstractNumId="6" w15:restartNumberingAfterBreak="0">
+    <w:nsid w:val="7C397530"/>
     <w:multiLevelType w:val="multilevel"/>
-    <w:tmpl w:val="54E07BDA"/>
+    <w:tmpl w:val="1AD4B5A4"/>
     <w:lvl w:ilvl="0">
       <w:start w:val="1"/>
       <w:numFmt w:val="bullet"/>
@@ -1891,770 +2636,25 @@
       </w:rPr>
     </w:lvl>
   </w:abstractNum>
-  <w:abstractNum w:abstractNumId="2" w15:restartNumberingAfterBreak="0">
-    <w:nsid w:val="369359B0"/>
-    <w:multiLevelType w:val="multilevel"/>
-    <w:tmpl w:val="EC762458"/>
-    <w:lvl w:ilvl="0">
-      <w:start w:val="1"/>
-      <w:numFmt w:val="bullet"/>
-      <w:lvlText w:val=""/>
-      <w:lvlJc w:val="left"/>
-      <w:pPr>
-        <w:tabs>
-          <w:tab w:val="num" w:pos="720"/>
-        </w:tabs>
-        <w:ind w:left="720" w:hanging="360"/>
-      </w:pPr>
-      <w:rPr>
-        <w:rFonts w:ascii="Symbol" w:hAnsi="Symbol" w:hint="default"/>
-        <w:sz w:val="20"/>
-      </w:rPr>
-    </w:lvl>
-    <w:lvl w:ilvl="1" w:tentative="1">
-      <w:start w:val="1"/>
-      <w:numFmt w:val="bullet"/>
-      <w:lvlText w:val="o"/>
-      <w:lvlJc w:val="left"/>
-      <w:pPr>
-        <w:tabs>
-          <w:tab w:val="num" w:pos="1440"/>
-        </w:tabs>
-        <w:ind w:left="1440" w:hanging="360"/>
-      </w:pPr>
-      <w:rPr>
-        <w:rFonts w:ascii="Courier New" w:hAnsi="Courier New" w:hint="default"/>
-        <w:sz w:val="20"/>
-      </w:rPr>
-    </w:lvl>
-    <w:lvl w:ilvl="2" w:tentative="1">
-      <w:start w:val="1"/>
-      <w:numFmt w:val="bullet"/>
-      <w:lvlText w:val=""/>
-      <w:lvlJc w:val="left"/>
-      <w:pPr>
-        <w:tabs>
-          <w:tab w:val="num" w:pos="2160"/>
-        </w:tabs>
-        <w:ind w:left="2160" w:hanging="360"/>
-      </w:pPr>
-      <w:rPr>
-        <w:rFonts w:ascii="Wingdings" w:hAnsi="Wingdings" w:hint="default"/>
-        <w:sz w:val="20"/>
-      </w:rPr>
-    </w:lvl>
-    <w:lvl w:ilvl="3" w:tentative="1">
-      <w:start w:val="1"/>
-      <w:numFmt w:val="bullet"/>
-      <w:lvlText w:val=""/>
-      <w:lvlJc w:val="left"/>
-      <w:pPr>
-        <w:tabs>
-          <w:tab w:val="num" w:pos="2880"/>
-        </w:tabs>
-        <w:ind w:left="2880" w:hanging="360"/>
-      </w:pPr>
-      <w:rPr>
-        <w:rFonts w:ascii="Wingdings" w:hAnsi="Wingdings" w:hint="default"/>
-        <w:sz w:val="20"/>
-      </w:rPr>
-    </w:lvl>
-    <w:lvl w:ilvl="4" w:tentative="1">
-      <w:start w:val="1"/>
-      <w:numFmt w:val="bullet"/>
-      <w:lvlText w:val=""/>
-      <w:lvlJc w:val="left"/>
-      <w:pPr>
-        <w:tabs>
-          <w:tab w:val="num" w:pos="3600"/>
-        </w:tabs>
-        <w:ind w:left="3600" w:hanging="360"/>
-      </w:pPr>
-      <w:rPr>
-        <w:rFonts w:ascii="Wingdings" w:hAnsi="Wingdings" w:hint="default"/>
-        <w:sz w:val="20"/>
-      </w:rPr>
-    </w:lvl>
-    <w:lvl w:ilvl="5" w:tentative="1">
-      <w:start w:val="1"/>
-      <w:numFmt w:val="bullet"/>
-      <w:lvlText w:val=""/>
-      <w:lvlJc w:val="left"/>
-      <w:pPr>
-        <w:tabs>
-          <w:tab w:val="num" w:pos="4320"/>
-        </w:tabs>
-        <w:ind w:left="4320" w:hanging="360"/>
-      </w:pPr>
-      <w:rPr>
-        <w:rFonts w:ascii="Wingdings" w:hAnsi="Wingdings" w:hint="default"/>
-        <w:sz w:val="20"/>
-      </w:rPr>
-    </w:lvl>
-    <w:lvl w:ilvl="6" w:tentative="1">
-      <w:start w:val="1"/>
-      <w:numFmt w:val="bullet"/>
-      <w:lvlText w:val=""/>
-      <w:lvlJc w:val="left"/>
-      <w:pPr>
-        <w:tabs>
-          <w:tab w:val="num" w:pos="5040"/>
-        </w:tabs>
-        <w:ind w:left="5040" w:hanging="360"/>
-      </w:pPr>
-      <w:rPr>
-        <w:rFonts w:ascii="Wingdings" w:hAnsi="Wingdings" w:hint="default"/>
-        <w:sz w:val="20"/>
-      </w:rPr>
-    </w:lvl>
-    <w:lvl w:ilvl="7" w:tentative="1">
-      <w:start w:val="1"/>
-      <w:numFmt w:val="bullet"/>
-      <w:lvlText w:val=""/>
-      <w:lvlJc w:val="left"/>
-      <w:pPr>
-        <w:tabs>
-          <w:tab w:val="num" w:pos="5760"/>
-        </w:tabs>
-        <w:ind w:left="5760" w:hanging="360"/>
-      </w:pPr>
-      <w:rPr>
-        <w:rFonts w:ascii="Wingdings" w:hAnsi="Wingdings" w:hint="default"/>
-        <w:sz w:val="20"/>
-      </w:rPr>
-    </w:lvl>
-    <w:lvl w:ilvl="8" w:tentative="1">
-      <w:start w:val="1"/>
-      <w:numFmt w:val="bullet"/>
-      <w:lvlText w:val=""/>
-      <w:lvlJc w:val="left"/>
-      <w:pPr>
-        <w:tabs>
-          <w:tab w:val="num" w:pos="6480"/>
-        </w:tabs>
-        <w:ind w:left="6480" w:hanging="360"/>
-      </w:pPr>
-      <w:rPr>
-        <w:rFonts w:ascii="Wingdings" w:hAnsi="Wingdings" w:hint="default"/>
-        <w:sz w:val="20"/>
-      </w:rPr>
-    </w:lvl>
-  </w:abstractNum>
-  <w:abstractNum w:abstractNumId="3" w15:restartNumberingAfterBreak="0">
-    <w:nsid w:val="3CDA44A7"/>
-    <w:multiLevelType w:val="multilevel"/>
-    <w:tmpl w:val="DF0C9218"/>
-    <w:lvl w:ilvl="0">
-      <w:start w:val="1"/>
-      <w:numFmt w:val="bullet"/>
-      <w:lvlText w:val=""/>
-      <w:lvlJc w:val="left"/>
-      <w:pPr>
-        <w:tabs>
-          <w:tab w:val="num" w:pos="720"/>
-        </w:tabs>
-        <w:ind w:left="720" w:hanging="360"/>
-      </w:pPr>
-      <w:rPr>
-        <w:rFonts w:ascii="Symbol" w:hAnsi="Symbol" w:hint="default"/>
-        <w:sz w:val="20"/>
-      </w:rPr>
-    </w:lvl>
-    <w:lvl w:ilvl="1" w:tentative="1">
-      <w:start w:val="1"/>
-      <w:numFmt w:val="bullet"/>
-      <w:lvlText w:val="o"/>
-      <w:lvlJc w:val="left"/>
-      <w:pPr>
-        <w:tabs>
-          <w:tab w:val="num" w:pos="1440"/>
-        </w:tabs>
-        <w:ind w:left="1440" w:hanging="360"/>
-      </w:pPr>
-      <w:rPr>
-        <w:rFonts w:ascii="Courier New" w:hAnsi="Courier New" w:hint="default"/>
-        <w:sz w:val="20"/>
-      </w:rPr>
-    </w:lvl>
-    <w:lvl w:ilvl="2" w:tentative="1">
-      <w:start w:val="1"/>
-      <w:numFmt w:val="bullet"/>
-      <w:lvlText w:val=""/>
-      <w:lvlJc w:val="left"/>
-      <w:pPr>
-        <w:tabs>
-          <w:tab w:val="num" w:pos="2160"/>
-        </w:tabs>
-        <w:ind w:left="2160" w:hanging="360"/>
-      </w:pPr>
-      <w:rPr>
-        <w:rFonts w:ascii="Wingdings" w:hAnsi="Wingdings" w:hint="default"/>
-        <w:sz w:val="20"/>
-      </w:rPr>
-    </w:lvl>
-    <w:lvl w:ilvl="3" w:tentative="1">
-      <w:start w:val="1"/>
-      <w:numFmt w:val="bullet"/>
-      <w:lvlText w:val=""/>
-      <w:lvlJc w:val="left"/>
-      <w:pPr>
-        <w:tabs>
-          <w:tab w:val="num" w:pos="2880"/>
-        </w:tabs>
-        <w:ind w:left="2880" w:hanging="360"/>
-      </w:pPr>
-      <w:rPr>
-        <w:rFonts w:ascii="Wingdings" w:hAnsi="Wingdings" w:hint="default"/>
-        <w:sz w:val="20"/>
-      </w:rPr>
-    </w:lvl>
-    <w:lvl w:ilvl="4" w:tentative="1">
-      <w:start w:val="1"/>
-      <w:numFmt w:val="bullet"/>
-      <w:lvlText w:val=""/>
-      <w:lvlJc w:val="left"/>
-      <w:pPr>
-        <w:tabs>
-          <w:tab w:val="num" w:pos="3600"/>
-        </w:tabs>
-        <w:ind w:left="3600" w:hanging="360"/>
-      </w:pPr>
-      <w:rPr>
-        <w:rFonts w:ascii="Wingdings" w:hAnsi="Wingdings" w:hint="default"/>
-        <w:sz w:val="20"/>
-      </w:rPr>
-    </w:lvl>
-    <w:lvl w:ilvl="5" w:tentative="1">
-      <w:start w:val="1"/>
-      <w:numFmt w:val="bullet"/>
-      <w:lvlText w:val=""/>
-      <w:lvlJc w:val="left"/>
-      <w:pPr>
-        <w:tabs>
-          <w:tab w:val="num" w:pos="4320"/>
-        </w:tabs>
-        <w:ind w:left="4320" w:hanging="360"/>
-      </w:pPr>
-      <w:rPr>
-        <w:rFonts w:ascii="Wingdings" w:hAnsi="Wingdings" w:hint="default"/>
-        <w:sz w:val="20"/>
-      </w:rPr>
-    </w:lvl>
-    <w:lvl w:ilvl="6" w:tentative="1">
-      <w:start w:val="1"/>
-      <w:numFmt w:val="bullet"/>
-      <w:lvlText w:val=""/>
-      <w:lvlJc w:val="left"/>
-      <w:pPr>
-        <w:tabs>
-          <w:tab w:val="num" w:pos="5040"/>
-        </w:tabs>
-        <w:ind w:left="5040" w:hanging="360"/>
-      </w:pPr>
-      <w:rPr>
-        <w:rFonts w:ascii="Wingdings" w:hAnsi="Wingdings" w:hint="default"/>
-        <w:sz w:val="20"/>
-      </w:rPr>
-    </w:lvl>
-    <w:lvl w:ilvl="7" w:tentative="1">
-      <w:start w:val="1"/>
-      <w:numFmt w:val="bullet"/>
-      <w:lvlText w:val=""/>
-      <w:lvlJc w:val="left"/>
-      <w:pPr>
-        <w:tabs>
-          <w:tab w:val="num" w:pos="5760"/>
-        </w:tabs>
-        <w:ind w:left="5760" w:hanging="360"/>
-      </w:pPr>
-      <w:rPr>
-        <w:rFonts w:ascii="Wingdings" w:hAnsi="Wingdings" w:hint="default"/>
-        <w:sz w:val="20"/>
-      </w:rPr>
-    </w:lvl>
-    <w:lvl w:ilvl="8" w:tentative="1">
-      <w:start w:val="1"/>
-      <w:numFmt w:val="bullet"/>
-      <w:lvlText w:val=""/>
-      <w:lvlJc w:val="left"/>
-      <w:pPr>
-        <w:tabs>
-          <w:tab w:val="num" w:pos="6480"/>
-        </w:tabs>
-        <w:ind w:left="6480" w:hanging="360"/>
-      </w:pPr>
-      <w:rPr>
-        <w:rFonts w:ascii="Wingdings" w:hAnsi="Wingdings" w:hint="default"/>
-        <w:sz w:val="20"/>
-      </w:rPr>
-    </w:lvl>
-  </w:abstractNum>
-  <w:abstractNum w:abstractNumId="4" w15:restartNumberingAfterBreak="0">
-    <w:nsid w:val="60637FF3"/>
-    <w:multiLevelType w:val="multilevel"/>
-    <w:tmpl w:val="4B84796E"/>
-    <w:lvl w:ilvl="0">
-      <w:start w:val="1"/>
-      <w:numFmt w:val="bullet"/>
-      <w:lvlText w:val=""/>
-      <w:lvlJc w:val="left"/>
-      <w:pPr>
-        <w:tabs>
-          <w:tab w:val="num" w:pos="720"/>
-        </w:tabs>
-        <w:ind w:left="720" w:hanging="360"/>
-      </w:pPr>
-      <w:rPr>
-        <w:rFonts w:ascii="Symbol" w:hAnsi="Symbol" w:hint="default"/>
-        <w:sz w:val="20"/>
-      </w:rPr>
-    </w:lvl>
-    <w:lvl w:ilvl="1" w:tentative="1">
-      <w:start w:val="1"/>
-      <w:numFmt w:val="bullet"/>
-      <w:lvlText w:val="o"/>
-      <w:lvlJc w:val="left"/>
-      <w:pPr>
-        <w:tabs>
-          <w:tab w:val="num" w:pos="1440"/>
-        </w:tabs>
-        <w:ind w:left="1440" w:hanging="360"/>
-      </w:pPr>
-      <w:rPr>
-        <w:rFonts w:ascii="Courier New" w:hAnsi="Courier New" w:hint="default"/>
-        <w:sz w:val="20"/>
-      </w:rPr>
-    </w:lvl>
-    <w:lvl w:ilvl="2" w:tentative="1">
-      <w:start w:val="1"/>
-      <w:numFmt w:val="bullet"/>
-      <w:lvlText w:val=""/>
-      <w:lvlJc w:val="left"/>
-      <w:pPr>
-        <w:tabs>
-          <w:tab w:val="num" w:pos="2160"/>
-        </w:tabs>
-        <w:ind w:left="2160" w:hanging="360"/>
-      </w:pPr>
-      <w:rPr>
-        <w:rFonts w:ascii="Wingdings" w:hAnsi="Wingdings" w:hint="default"/>
-        <w:sz w:val="20"/>
-      </w:rPr>
-    </w:lvl>
-    <w:lvl w:ilvl="3" w:tentative="1">
-      <w:start w:val="1"/>
-      <w:numFmt w:val="bullet"/>
-      <w:lvlText w:val=""/>
-      <w:lvlJc w:val="left"/>
-      <w:pPr>
-        <w:tabs>
-          <w:tab w:val="num" w:pos="2880"/>
-        </w:tabs>
-        <w:ind w:left="2880" w:hanging="360"/>
-      </w:pPr>
-      <w:rPr>
-        <w:rFonts w:ascii="Wingdings" w:hAnsi="Wingdings" w:hint="default"/>
-        <w:sz w:val="20"/>
-      </w:rPr>
-    </w:lvl>
-    <w:lvl w:ilvl="4" w:tentative="1">
-      <w:start w:val="1"/>
-      <w:numFmt w:val="bullet"/>
-      <w:lvlText w:val=""/>
-      <w:lvlJc w:val="left"/>
-      <w:pPr>
-        <w:tabs>
-          <w:tab w:val="num" w:pos="3600"/>
-        </w:tabs>
-        <w:ind w:left="3600" w:hanging="360"/>
-      </w:pPr>
-      <w:rPr>
-        <w:rFonts w:ascii="Wingdings" w:hAnsi="Wingdings" w:hint="default"/>
-        <w:sz w:val="20"/>
-      </w:rPr>
-    </w:lvl>
-    <w:lvl w:ilvl="5" w:tentative="1">
-      <w:start w:val="1"/>
-      <w:numFmt w:val="bullet"/>
-      <w:lvlText w:val=""/>
-      <w:lvlJc w:val="left"/>
-      <w:pPr>
-        <w:tabs>
-          <w:tab w:val="num" w:pos="4320"/>
-        </w:tabs>
-        <w:ind w:left="4320" w:hanging="360"/>
-      </w:pPr>
-      <w:rPr>
-        <w:rFonts w:ascii="Wingdings" w:hAnsi="Wingdings" w:hint="default"/>
-        <w:sz w:val="20"/>
-      </w:rPr>
-    </w:lvl>
-    <w:lvl w:ilvl="6" w:tentative="1">
-      <w:start w:val="1"/>
-      <w:numFmt w:val="bullet"/>
-      <w:lvlText w:val=""/>
-      <w:lvlJc w:val="left"/>
-      <w:pPr>
-        <w:tabs>
-          <w:tab w:val="num" w:pos="5040"/>
-        </w:tabs>
-        <w:ind w:left="5040" w:hanging="360"/>
-      </w:pPr>
-      <w:rPr>
-        <w:rFonts w:ascii="Wingdings" w:hAnsi="Wingdings" w:hint="default"/>
-        <w:sz w:val="20"/>
-      </w:rPr>
-    </w:lvl>
-    <w:lvl w:ilvl="7" w:tentative="1">
-      <w:start w:val="1"/>
-      <w:numFmt w:val="bullet"/>
-      <w:lvlText w:val=""/>
-      <w:lvlJc w:val="left"/>
-      <w:pPr>
-        <w:tabs>
-          <w:tab w:val="num" w:pos="5760"/>
-        </w:tabs>
-        <w:ind w:left="5760" w:hanging="360"/>
-      </w:pPr>
-      <w:rPr>
-        <w:rFonts w:ascii="Wingdings" w:hAnsi="Wingdings" w:hint="default"/>
-        <w:sz w:val="20"/>
-      </w:rPr>
-    </w:lvl>
-    <w:lvl w:ilvl="8" w:tentative="1">
-      <w:start w:val="1"/>
-      <w:numFmt w:val="bullet"/>
-      <w:lvlText w:val=""/>
-      <w:lvlJc w:val="left"/>
-      <w:pPr>
-        <w:tabs>
-          <w:tab w:val="num" w:pos="6480"/>
-        </w:tabs>
-        <w:ind w:left="6480" w:hanging="360"/>
-      </w:pPr>
-      <w:rPr>
-        <w:rFonts w:ascii="Wingdings" w:hAnsi="Wingdings" w:hint="default"/>
-        <w:sz w:val="20"/>
-      </w:rPr>
-    </w:lvl>
-  </w:abstractNum>
-  <w:abstractNum w:abstractNumId="5" w15:restartNumberingAfterBreak="0">
-    <w:nsid w:val="79447DE9"/>
-    <w:multiLevelType w:val="multilevel"/>
-    <w:tmpl w:val="3BCEDE8E"/>
-    <w:lvl w:ilvl="0">
-      <w:start w:val="1"/>
-      <w:numFmt w:val="bullet"/>
-      <w:lvlText w:val=""/>
-      <w:lvlJc w:val="left"/>
-      <w:pPr>
-        <w:tabs>
-          <w:tab w:val="num" w:pos="720"/>
-        </w:tabs>
-        <w:ind w:left="720" w:hanging="360"/>
-      </w:pPr>
-      <w:rPr>
-        <w:rFonts w:ascii="Symbol" w:hAnsi="Symbol" w:hint="default"/>
-        <w:sz w:val="20"/>
-      </w:rPr>
-    </w:lvl>
-    <w:lvl w:ilvl="1" w:tentative="1">
-      <w:start w:val="1"/>
-      <w:numFmt w:val="bullet"/>
-      <w:lvlText w:val="o"/>
-      <w:lvlJc w:val="left"/>
-      <w:pPr>
-        <w:tabs>
-          <w:tab w:val="num" w:pos="1440"/>
-        </w:tabs>
-        <w:ind w:left="1440" w:hanging="360"/>
-      </w:pPr>
-      <w:rPr>
-        <w:rFonts w:ascii="Courier New" w:hAnsi="Courier New" w:hint="default"/>
-        <w:sz w:val="20"/>
-      </w:rPr>
-    </w:lvl>
-    <w:lvl w:ilvl="2" w:tentative="1">
-      <w:start w:val="1"/>
-      <w:numFmt w:val="bullet"/>
-      <w:lvlText w:val=""/>
-      <w:lvlJc w:val="left"/>
-      <w:pPr>
-        <w:tabs>
-          <w:tab w:val="num" w:pos="2160"/>
-        </w:tabs>
-        <w:ind w:left="2160" w:hanging="360"/>
-      </w:pPr>
-      <w:rPr>
-        <w:rFonts w:ascii="Wingdings" w:hAnsi="Wingdings" w:hint="default"/>
-        <w:sz w:val="20"/>
-      </w:rPr>
-    </w:lvl>
-    <w:lvl w:ilvl="3" w:tentative="1">
-      <w:start w:val="1"/>
-      <w:numFmt w:val="bullet"/>
-      <w:lvlText w:val=""/>
-      <w:lvlJc w:val="left"/>
-      <w:pPr>
-        <w:tabs>
-          <w:tab w:val="num" w:pos="2880"/>
-        </w:tabs>
-        <w:ind w:left="2880" w:hanging="360"/>
-      </w:pPr>
-      <w:rPr>
-        <w:rFonts w:ascii="Wingdings" w:hAnsi="Wingdings" w:hint="default"/>
-        <w:sz w:val="20"/>
-      </w:rPr>
-    </w:lvl>
-    <w:lvl w:ilvl="4" w:tentative="1">
-      <w:start w:val="1"/>
-      <w:numFmt w:val="bullet"/>
-      <w:lvlText w:val=""/>
-      <w:lvlJc w:val="left"/>
-      <w:pPr>
-        <w:tabs>
-          <w:tab w:val="num" w:pos="3600"/>
-        </w:tabs>
-        <w:ind w:left="3600" w:hanging="360"/>
-      </w:pPr>
-      <w:rPr>
-        <w:rFonts w:ascii="Wingdings" w:hAnsi="Wingdings" w:hint="default"/>
-        <w:sz w:val="20"/>
-      </w:rPr>
-    </w:lvl>
-    <w:lvl w:ilvl="5" w:tentative="1">
-      <w:start w:val="1"/>
-      <w:numFmt w:val="bullet"/>
-      <w:lvlText w:val=""/>
-      <w:lvlJc w:val="left"/>
-      <w:pPr>
-        <w:tabs>
-          <w:tab w:val="num" w:pos="4320"/>
-        </w:tabs>
-        <w:ind w:left="4320" w:hanging="360"/>
-      </w:pPr>
-      <w:rPr>
-        <w:rFonts w:ascii="Wingdings" w:hAnsi="Wingdings" w:hint="default"/>
-        <w:sz w:val="20"/>
-      </w:rPr>
-    </w:lvl>
-    <w:lvl w:ilvl="6" w:tentative="1">
-      <w:start w:val="1"/>
-      <w:numFmt w:val="bullet"/>
-      <w:lvlText w:val=""/>
-      <w:lvlJc w:val="left"/>
-      <w:pPr>
-        <w:tabs>
-          <w:tab w:val="num" w:pos="5040"/>
-        </w:tabs>
-        <w:ind w:left="5040" w:hanging="360"/>
-      </w:pPr>
-      <w:rPr>
-        <w:rFonts w:ascii="Wingdings" w:hAnsi="Wingdings" w:hint="default"/>
-        <w:sz w:val="20"/>
-      </w:rPr>
-    </w:lvl>
-    <w:lvl w:ilvl="7" w:tentative="1">
-      <w:start w:val="1"/>
-      <w:numFmt w:val="bullet"/>
-      <w:lvlText w:val=""/>
-      <w:lvlJc w:val="left"/>
-      <w:pPr>
-        <w:tabs>
-          <w:tab w:val="num" w:pos="5760"/>
-        </w:tabs>
-        <w:ind w:left="5760" w:hanging="360"/>
-      </w:pPr>
-      <w:rPr>
-        <w:rFonts w:ascii="Wingdings" w:hAnsi="Wingdings" w:hint="default"/>
-        <w:sz w:val="20"/>
-      </w:rPr>
-    </w:lvl>
-    <w:lvl w:ilvl="8" w:tentative="1">
-      <w:start w:val="1"/>
-      <w:numFmt w:val="bullet"/>
-      <w:lvlText w:val=""/>
-      <w:lvlJc w:val="left"/>
-      <w:pPr>
-        <w:tabs>
-          <w:tab w:val="num" w:pos="6480"/>
-        </w:tabs>
-        <w:ind w:left="6480" w:hanging="360"/>
-      </w:pPr>
-      <w:rPr>
-        <w:rFonts w:ascii="Wingdings" w:hAnsi="Wingdings" w:hint="default"/>
-        <w:sz w:val="20"/>
-      </w:rPr>
-    </w:lvl>
-  </w:abstractNum>
-  <w:abstractNum w:abstractNumId="6" w15:restartNumberingAfterBreak="0">
-    <w:nsid w:val="7BEF64DD"/>
-    <w:multiLevelType w:val="multilevel"/>
-    <w:tmpl w:val="589236E2"/>
-    <w:lvl w:ilvl="0">
-      <w:start w:val="1"/>
-      <w:numFmt w:val="bullet"/>
-      <w:lvlText w:val=""/>
-      <w:lvlJc w:val="left"/>
-      <w:pPr>
-        <w:tabs>
-          <w:tab w:val="num" w:pos="720"/>
-        </w:tabs>
-        <w:ind w:left="720" w:hanging="360"/>
-      </w:pPr>
-      <w:rPr>
-        <w:rFonts w:ascii="Symbol" w:hAnsi="Symbol" w:hint="default"/>
-        <w:sz w:val="20"/>
-      </w:rPr>
-    </w:lvl>
-    <w:lvl w:ilvl="1" w:tentative="1">
-      <w:start w:val="1"/>
-      <w:numFmt w:val="bullet"/>
-      <w:lvlText w:val="o"/>
-      <w:lvlJc w:val="left"/>
-      <w:pPr>
-        <w:tabs>
-          <w:tab w:val="num" w:pos="1440"/>
-        </w:tabs>
-        <w:ind w:left="1440" w:hanging="360"/>
-      </w:pPr>
-      <w:rPr>
-        <w:rFonts w:ascii="Courier New" w:hAnsi="Courier New" w:hint="default"/>
-        <w:sz w:val="20"/>
-      </w:rPr>
-    </w:lvl>
-    <w:lvl w:ilvl="2" w:tentative="1">
-      <w:start w:val="1"/>
-      <w:numFmt w:val="bullet"/>
-      <w:lvlText w:val=""/>
-      <w:lvlJc w:val="left"/>
-      <w:pPr>
-        <w:tabs>
-          <w:tab w:val="num" w:pos="2160"/>
-        </w:tabs>
-        <w:ind w:left="2160" w:hanging="360"/>
-      </w:pPr>
-      <w:rPr>
-        <w:rFonts w:ascii="Wingdings" w:hAnsi="Wingdings" w:hint="default"/>
-        <w:sz w:val="20"/>
-      </w:rPr>
-    </w:lvl>
-    <w:lvl w:ilvl="3" w:tentative="1">
-      <w:start w:val="1"/>
-      <w:numFmt w:val="bullet"/>
-      <w:lvlText w:val=""/>
-      <w:lvlJc w:val="left"/>
-      <w:pPr>
-        <w:tabs>
-          <w:tab w:val="num" w:pos="2880"/>
-        </w:tabs>
-        <w:ind w:left="2880" w:hanging="360"/>
-      </w:pPr>
-      <w:rPr>
-        <w:rFonts w:ascii="Wingdings" w:hAnsi="Wingdings" w:hint="default"/>
-        <w:sz w:val="20"/>
-      </w:rPr>
-    </w:lvl>
-    <w:lvl w:ilvl="4" w:tentative="1">
-      <w:start w:val="1"/>
-      <w:numFmt w:val="bullet"/>
-      <w:lvlText w:val=""/>
-      <w:lvlJc w:val="left"/>
-      <w:pPr>
-        <w:tabs>
-          <w:tab w:val="num" w:pos="3600"/>
-        </w:tabs>
-        <w:ind w:left="3600" w:hanging="360"/>
-      </w:pPr>
-      <w:rPr>
-        <w:rFonts w:ascii="Wingdings" w:hAnsi="Wingdings" w:hint="default"/>
-        <w:sz w:val="20"/>
-      </w:rPr>
-    </w:lvl>
-    <w:lvl w:ilvl="5" w:tentative="1">
-      <w:start w:val="1"/>
-      <w:numFmt w:val="bullet"/>
-      <w:lvlText w:val=""/>
-      <w:lvlJc w:val="left"/>
-      <w:pPr>
-        <w:tabs>
-          <w:tab w:val="num" w:pos="4320"/>
-        </w:tabs>
-        <w:ind w:left="4320" w:hanging="360"/>
-      </w:pPr>
-      <w:rPr>
-        <w:rFonts w:ascii="Wingdings" w:hAnsi="Wingdings" w:hint="default"/>
-        <w:sz w:val="20"/>
-      </w:rPr>
-    </w:lvl>
-    <w:lvl w:ilvl="6" w:tentative="1">
-      <w:start w:val="1"/>
-      <w:numFmt w:val="bullet"/>
-      <w:lvlText w:val=""/>
-      <w:lvlJc w:val="left"/>
-      <w:pPr>
-        <w:tabs>
-          <w:tab w:val="num" w:pos="5040"/>
-        </w:tabs>
-        <w:ind w:left="5040" w:hanging="360"/>
-      </w:pPr>
-      <w:rPr>
-        <w:rFonts w:ascii="Wingdings" w:hAnsi="Wingdings" w:hint="default"/>
-        <w:sz w:val="20"/>
-      </w:rPr>
-    </w:lvl>
-    <w:lvl w:ilvl="7" w:tentative="1">
-      <w:start w:val="1"/>
-      <w:numFmt w:val="bullet"/>
-      <w:lvlText w:val=""/>
-      <w:lvlJc w:val="left"/>
-      <w:pPr>
-        <w:tabs>
-          <w:tab w:val="num" w:pos="5760"/>
-        </w:tabs>
-        <w:ind w:left="5760" w:hanging="360"/>
-      </w:pPr>
-      <w:rPr>
-        <w:rFonts w:ascii="Wingdings" w:hAnsi="Wingdings" w:hint="default"/>
-        <w:sz w:val="20"/>
-      </w:rPr>
-    </w:lvl>
-    <w:lvl w:ilvl="8" w:tentative="1">
-      <w:start w:val="1"/>
-      <w:numFmt w:val="bullet"/>
-      <w:lvlText w:val=""/>
-      <w:lvlJc w:val="left"/>
-      <w:pPr>
-        <w:tabs>
-          <w:tab w:val="num" w:pos="6480"/>
-        </w:tabs>
-        <w:ind w:left="6480" w:hanging="360"/>
-      </w:pPr>
-      <w:rPr>
-        <w:rFonts w:ascii="Wingdings" w:hAnsi="Wingdings" w:hint="default"/>
-        <w:sz w:val="20"/>
-      </w:rPr>
-    </w:lvl>
-  </w:abstractNum>
-  <w:num w:numId="1" w16cid:durableId="1727295058">
+  <w:num w:numId="1" w16cid:durableId="140655248">
+    <w:abstractNumId w:val="0"/>
+  </w:num>
+  <w:num w:numId="2" w16cid:durableId="991953398">
+    <w:abstractNumId w:val="5"/>
+  </w:num>
+  <w:num w:numId="3" w16cid:durableId="25105165">
+    <w:abstractNumId w:val="6"/>
+  </w:num>
+  <w:num w:numId="4" w16cid:durableId="2087722440">
+    <w:abstractNumId w:val="2"/>
+  </w:num>
+  <w:num w:numId="5" w16cid:durableId="196771786">
+    <w:abstractNumId w:val="3"/>
+  </w:num>
+  <w:num w:numId="6" w16cid:durableId="1621690581">
     <w:abstractNumId w:val="4"/>
   </w:num>
-  <w:num w:numId="2" w16cid:durableId="531193900">
-    <w:abstractNumId w:val="0"/>
-  </w:num>
-  <w:num w:numId="3" w16cid:durableId="1370448411">
-    <w:abstractNumId w:val="2"/>
-  </w:num>
-  <w:num w:numId="4" w16cid:durableId="92556050">
-    <w:abstractNumId w:val="6"/>
-  </w:num>
-  <w:num w:numId="5" w16cid:durableId="491264568">
-    <w:abstractNumId w:val="3"/>
-  </w:num>
-  <w:num w:numId="6" w16cid:durableId="892230589">
-    <w:abstractNumId w:val="5"/>
-  </w:num>
-  <w:num w:numId="7" w16cid:durableId="1885822585">
+  <w:num w:numId="7" w16cid:durableId="1212573178">
     <w:abstractNumId w:val="1"/>
   </w:num>
 </w:numbering>

</xml_diff>